<commit_message>
Conclusão e Trabalhos futuros
</commit_message>
<xml_diff>
--- a/Docs/06 - Checagem_de_Presenca_Por_Reconhecimento_Facial.docx
+++ b/Docs/06 - Checagem_de_Presenca_Por_Reconhecimento_Facial.docx
@@ -8554,7 +8554,7 @@
                   </pic:nvPicPr>
                   <pic:blipFill>
                     <a:blip r:embed="rId8"/>
-                    <a:srcRect l="18765" t="31029" r="30461" b="7650"/>
+                    <a:srcRect l="18767" t="31029" r="30465" b="7650"/>
                     <a:stretch>
                       <a:fillRect/>
                     </a:stretch>
@@ -12955,14 +12955,7 @@
           <w:sz w:val="24"/>
           <w:szCs w:val="24"/>
         </w:rPr>
-        <w:t xml:space="preserve">Para a implementação deste projeto em uma instituição de ensino, </w:t>
-      </w:r>
-      <w:r>
-        <w:rPr>
-          <w:sz w:val="24"/>
-          <w:szCs w:val="24"/>
-        </w:rPr>
-        <w:t>o custo final pode variar bastante de acordo com diversos fatores, como a instituição ter ou não um computador para ser utilizado como servidor, a quantidade de alunos por período, e até a frequência da coleta de imagens da sala de aula.</w:t>
+        <w:t>Para a implementação deste projeto em uma instituição de ensino, o custo final pode variar bastante de acordo com diversos fatores, como a instituição ter ou não um computador para ser utilizado como servidor, a quantidade de alunos por período, e até a frequência da coleta de imagens da sala de aula.</w:t>
       </w:r>
     </w:p>
     <w:p>
@@ -12996,14 +12989,7 @@
           <w:sz w:val="24"/>
           <w:szCs w:val="24"/>
         </w:rPr>
-        <w:t xml:space="preserve">Para o exemplo de instituição aqui definido, temos como custo </w:t>
-      </w:r>
-      <w:r>
-        <w:rPr>
-          <w:sz w:val="24"/>
-          <w:szCs w:val="24"/>
-        </w:rPr>
-        <w:t xml:space="preserve">para os 8 módulos (1 unidade por sala) de R$586,78. Para o servidor, indicamos o uso de um computador com as configurações especificadas nos </w:t>
+        <w:t xml:space="preserve">Para o exemplo de instituição aqui definido, temos como custo para os 8 módulos (1 unidade por sala) de R$586,78. Para o servidor, indicamos o uso de um computador com as configurações especificadas nos </w:t>
       </w:r>
       <w:r>
         <w:rPr>
@@ -13018,14 +13004,7 @@
           <w:sz w:val="24"/>
           <w:szCs w:val="24"/>
         </w:rPr>
-        <w:t xml:space="preserve"> uma opção para isso é o </w:t>
-      </w:r>
-      <w:r>
-        <w:rPr>
-          <w:sz w:val="24"/>
-          <w:szCs w:val="24"/>
-        </w:rPr>
-        <w:t>notebook Lenovo Ideapad S145, que conforme as lojas virtuais consultadas americanas.com.br (R$</w:t>
+        <w:t xml:space="preserve"> uma opção para isso é o notebook Lenovo Ideapad S145, que conforme as lojas virtuais consultadas americanas.com.br (R$</w:t>
       </w:r>
       <w:r>
         <w:rPr>
@@ -13071,7 +13050,10 @@
         </w:rPr>
       </w:pPr>
       <w:r>
-        <w:rPr/>
+        <w:rPr>
+          <w:sz w:val="24"/>
+          <w:szCs w:val="24"/>
+        </w:rPr>
       </w:r>
     </w:p>
     <w:p>
@@ -14859,9 +14841,9 @@
         <w:tblLook w:firstRow="1" w:noVBand="1" w:lastRow="0" w:firstColumn="1" w:lastColumn="0" w:noHBand="0" w:val="04a0"/>
       </w:tblPr>
       <w:tblGrid>
-        <w:gridCol w:w="3161"/>
+        <w:gridCol w:w="3160"/>
         <w:gridCol w:w="2351"/>
-        <w:gridCol w:w="2026"/>
+        <w:gridCol w:w="2027"/>
       </w:tblGrid>
       <w:tr>
         <w:trPr>
@@ -14869,7 +14851,7 @@
         </w:trPr>
         <w:tc>
           <w:tcPr>
-            <w:tcW w:w="3161" w:type="dxa"/>
+            <w:tcW w:w="3160" w:type="dxa"/>
             <w:tcBorders>
               <w:top w:val="single" w:sz="4" w:space="0" w:color="000000"/>
               <w:left w:val="single" w:sz="4" w:space="0" w:color="000000"/>
@@ -14938,7 +14920,7 @@
         </w:tc>
         <w:tc>
           <w:tcPr>
-            <w:tcW w:w="2026" w:type="dxa"/>
+            <w:tcW w:w="2027" w:type="dxa"/>
             <w:tcBorders>
               <w:top w:val="single" w:sz="4" w:space="0" w:color="000000"/>
               <w:bottom w:val="single" w:sz="4" w:space="0" w:color="000000"/>
@@ -14978,7 +14960,7 @@
         </w:trPr>
         <w:tc>
           <w:tcPr>
-            <w:tcW w:w="3161" w:type="dxa"/>
+            <w:tcW w:w="3160" w:type="dxa"/>
             <w:tcBorders>
               <w:top w:val="single" w:sz="4" w:space="0" w:color="000000"/>
               <w:left w:val="single" w:sz="4" w:space="0" w:color="000000"/>
@@ -15033,7 +15015,7 @@
         </w:tc>
         <w:tc>
           <w:tcPr>
-            <w:tcW w:w="2026" w:type="dxa"/>
+            <w:tcW w:w="2027" w:type="dxa"/>
             <w:tcBorders>
               <w:top w:val="single" w:sz="4" w:space="0" w:color="000000"/>
               <w:bottom w:val="single" w:sz="4" w:space="0" w:color="000000"/>
@@ -15066,7 +15048,7 @@
         </w:trPr>
         <w:tc>
           <w:tcPr>
-            <w:tcW w:w="3161" w:type="dxa"/>
+            <w:tcW w:w="3160" w:type="dxa"/>
             <w:tcBorders>
               <w:top w:val="single" w:sz="4" w:space="0" w:color="000000"/>
               <w:left w:val="single" w:sz="4" w:space="0" w:color="000000"/>
@@ -15121,7 +15103,7 @@
         </w:tc>
         <w:tc>
           <w:tcPr>
-            <w:tcW w:w="2026" w:type="dxa"/>
+            <w:tcW w:w="2027" w:type="dxa"/>
             <w:tcBorders>
               <w:top w:val="single" w:sz="4" w:space="0" w:color="000000"/>
               <w:bottom w:val="single" w:sz="4" w:space="0" w:color="000000"/>
@@ -15154,7 +15136,7 @@
         </w:trPr>
         <w:tc>
           <w:tcPr>
-            <w:tcW w:w="3161" w:type="dxa"/>
+            <w:tcW w:w="3160" w:type="dxa"/>
             <w:tcBorders>
               <w:top w:val="single" w:sz="4" w:space="0" w:color="000000"/>
               <w:left w:val="single" w:sz="4" w:space="0" w:color="000000"/>
@@ -15209,7 +15191,7 @@
         </w:tc>
         <w:tc>
           <w:tcPr>
-            <w:tcW w:w="2026" w:type="dxa"/>
+            <w:tcW w:w="2027" w:type="dxa"/>
             <w:tcBorders>
               <w:top w:val="single" w:sz="4" w:space="0" w:color="000000"/>
               <w:bottom w:val="single" w:sz="4" w:space="0" w:color="000000"/>
@@ -15242,7 +15224,7 @@
         </w:trPr>
         <w:tc>
           <w:tcPr>
-            <w:tcW w:w="3161" w:type="dxa"/>
+            <w:tcW w:w="3160" w:type="dxa"/>
             <w:tcBorders>
               <w:top w:val="single" w:sz="4" w:space="0" w:color="000000"/>
               <w:left w:val="single" w:sz="4" w:space="0" w:color="000000"/>
@@ -15297,7 +15279,7 @@
         </w:tc>
         <w:tc>
           <w:tcPr>
-            <w:tcW w:w="2026" w:type="dxa"/>
+            <w:tcW w:w="2027" w:type="dxa"/>
             <w:tcBorders>
               <w:top w:val="single" w:sz="4" w:space="0" w:color="000000"/>
               <w:bottom w:val="single" w:sz="4" w:space="0" w:color="000000"/>
@@ -16022,9 +16004,9 @@
         <w:tblLook w:firstRow="1" w:noVBand="1" w:lastRow="0" w:firstColumn="1" w:lastColumn="0" w:noHBand="0" w:val="04a0"/>
       </w:tblPr>
       <w:tblGrid>
-        <w:gridCol w:w="3183"/>
+        <w:gridCol w:w="3182"/>
         <w:gridCol w:w="2304"/>
-        <w:gridCol w:w="2051"/>
+        <w:gridCol w:w="2052"/>
       </w:tblGrid>
       <w:tr>
         <w:trPr>
@@ -16032,7 +16014,7 @@
         </w:trPr>
         <w:tc>
           <w:tcPr>
-            <w:tcW w:w="3183" w:type="dxa"/>
+            <w:tcW w:w="3182" w:type="dxa"/>
             <w:tcBorders>
               <w:top w:val="single" w:sz="4" w:space="0" w:color="000000"/>
               <w:left w:val="single" w:sz="4" w:space="0" w:color="000000"/>
@@ -16101,7 +16083,7 @@
         </w:tc>
         <w:tc>
           <w:tcPr>
-            <w:tcW w:w="2051" w:type="dxa"/>
+            <w:tcW w:w="2052" w:type="dxa"/>
             <w:tcBorders>
               <w:top w:val="single" w:sz="4" w:space="0" w:color="000000"/>
               <w:bottom w:val="single" w:sz="4" w:space="0" w:color="000000"/>
@@ -16141,7 +16123,7 @@
         </w:trPr>
         <w:tc>
           <w:tcPr>
-            <w:tcW w:w="3183" w:type="dxa"/>
+            <w:tcW w:w="3182" w:type="dxa"/>
             <w:tcBorders>
               <w:top w:val="single" w:sz="4" w:space="0" w:color="000000"/>
               <w:left w:val="single" w:sz="4" w:space="0" w:color="000000"/>
@@ -16196,7 +16178,7 @@
         </w:tc>
         <w:tc>
           <w:tcPr>
-            <w:tcW w:w="2051" w:type="dxa"/>
+            <w:tcW w:w="2052" w:type="dxa"/>
             <w:tcBorders>
               <w:top w:val="single" w:sz="4" w:space="0" w:color="000000"/>
               <w:bottom w:val="single" w:sz="4" w:space="0" w:color="000000"/>
@@ -16229,7 +16211,7 @@
         </w:trPr>
         <w:tc>
           <w:tcPr>
-            <w:tcW w:w="3183" w:type="dxa"/>
+            <w:tcW w:w="3182" w:type="dxa"/>
             <w:tcBorders>
               <w:top w:val="single" w:sz="4" w:space="0" w:color="000000"/>
               <w:left w:val="single" w:sz="4" w:space="0" w:color="000000"/>
@@ -16284,7 +16266,7 @@
         </w:tc>
         <w:tc>
           <w:tcPr>
-            <w:tcW w:w="2051" w:type="dxa"/>
+            <w:tcW w:w="2052" w:type="dxa"/>
             <w:tcBorders>
               <w:top w:val="single" w:sz="4" w:space="0" w:color="000000"/>
               <w:bottom w:val="single" w:sz="4" w:space="0" w:color="000000"/>
@@ -16317,7 +16299,7 @@
         </w:trPr>
         <w:tc>
           <w:tcPr>
-            <w:tcW w:w="3183" w:type="dxa"/>
+            <w:tcW w:w="3182" w:type="dxa"/>
             <w:tcBorders>
               <w:top w:val="single" w:sz="4" w:space="0" w:color="000000"/>
               <w:left w:val="single" w:sz="4" w:space="0" w:color="000000"/>
@@ -16372,7 +16354,7 @@
         </w:tc>
         <w:tc>
           <w:tcPr>
-            <w:tcW w:w="2051" w:type="dxa"/>
+            <w:tcW w:w="2052" w:type="dxa"/>
             <w:tcBorders>
               <w:top w:val="single" w:sz="4" w:space="0" w:color="000000"/>
               <w:bottom w:val="single" w:sz="4" w:space="0" w:color="000000"/>
@@ -16405,7 +16387,7 @@
         </w:trPr>
         <w:tc>
           <w:tcPr>
-            <w:tcW w:w="3183" w:type="dxa"/>
+            <w:tcW w:w="3182" w:type="dxa"/>
             <w:tcBorders>
               <w:top w:val="single" w:sz="4" w:space="0" w:color="000000"/>
               <w:left w:val="single" w:sz="4" w:space="0" w:color="000000"/>
@@ -16460,7 +16442,7 @@
         </w:tc>
         <w:tc>
           <w:tcPr>
-            <w:tcW w:w="2051" w:type="dxa"/>
+            <w:tcW w:w="2052" w:type="dxa"/>
             <w:tcBorders>
               <w:top w:val="single" w:sz="4" w:space="0" w:color="000000"/>
               <w:bottom w:val="single" w:sz="4" w:space="0" w:color="000000"/>
@@ -16493,7 +16475,7 @@
         </w:trPr>
         <w:tc>
           <w:tcPr>
-            <w:tcW w:w="3183" w:type="dxa"/>
+            <w:tcW w:w="3182" w:type="dxa"/>
             <w:tcBorders>
               <w:top w:val="single" w:sz="4" w:space="0" w:color="000000"/>
               <w:left w:val="single" w:sz="4" w:space="0" w:color="000000"/>
@@ -16548,7 +16530,7 @@
         </w:tc>
         <w:tc>
           <w:tcPr>
-            <w:tcW w:w="2051" w:type="dxa"/>
+            <w:tcW w:w="2052" w:type="dxa"/>
             <w:tcBorders>
               <w:top w:val="single" w:sz="4" w:space="0" w:color="000000"/>
               <w:bottom w:val="single" w:sz="4" w:space="0" w:color="000000"/>
@@ -16695,8 +16677,8 @@
       </w:tblPr>
       <w:tblGrid>
         <w:gridCol w:w="2920"/>
-        <w:gridCol w:w="2476"/>
-        <w:gridCol w:w="2684"/>
+        <w:gridCol w:w="2475"/>
+        <w:gridCol w:w="2685"/>
       </w:tblGrid>
       <w:tr>
         <w:trPr>
@@ -16739,7 +16721,7 @@
         </w:tc>
         <w:tc>
           <w:tcPr>
-            <w:tcW w:w="2476" w:type="dxa"/>
+            <w:tcW w:w="2475" w:type="dxa"/>
             <w:tcBorders>
               <w:top w:val="single" w:sz="4" w:space="0" w:color="000000"/>
               <w:bottom w:val="single" w:sz="4" w:space="0" w:color="000000"/>
@@ -16773,7 +16755,7 @@
         </w:tc>
         <w:tc>
           <w:tcPr>
-            <w:tcW w:w="2684" w:type="dxa"/>
+            <w:tcW w:w="2685" w:type="dxa"/>
             <w:tcBorders>
               <w:top w:val="single" w:sz="4" w:space="0" w:color="000000"/>
               <w:bottom w:val="single" w:sz="4" w:space="0" w:color="000000"/>
@@ -16841,7 +16823,7 @@
         </w:tc>
         <w:tc>
           <w:tcPr>
-            <w:tcW w:w="2476" w:type="dxa"/>
+            <w:tcW w:w="2475" w:type="dxa"/>
             <w:tcBorders>
               <w:top w:val="single" w:sz="4" w:space="0" w:color="000000"/>
               <w:bottom w:val="single" w:sz="4" w:space="0" w:color="000000"/>
@@ -16868,7 +16850,7 @@
         </w:tc>
         <w:tc>
           <w:tcPr>
-            <w:tcW w:w="2684" w:type="dxa"/>
+            <w:tcW w:w="2685" w:type="dxa"/>
             <w:tcBorders>
               <w:top w:val="single" w:sz="4" w:space="0" w:color="000000"/>
               <w:bottom w:val="single" w:sz="4" w:space="0" w:color="000000"/>
@@ -16929,7 +16911,7 @@
         </w:tc>
         <w:tc>
           <w:tcPr>
-            <w:tcW w:w="2476" w:type="dxa"/>
+            <w:tcW w:w="2475" w:type="dxa"/>
             <w:tcBorders>
               <w:top w:val="single" w:sz="4" w:space="0" w:color="000000"/>
               <w:bottom w:val="single" w:sz="4" w:space="0" w:color="000000"/>
@@ -16956,7 +16938,7 @@
         </w:tc>
         <w:tc>
           <w:tcPr>
-            <w:tcW w:w="2684" w:type="dxa"/>
+            <w:tcW w:w="2685" w:type="dxa"/>
             <w:tcBorders>
               <w:top w:val="single" w:sz="4" w:space="0" w:color="000000"/>
               <w:bottom w:val="single" w:sz="4" w:space="0" w:color="000000"/>
@@ -17017,7 +16999,7 @@
         </w:tc>
         <w:tc>
           <w:tcPr>
-            <w:tcW w:w="2476" w:type="dxa"/>
+            <w:tcW w:w="2475" w:type="dxa"/>
             <w:tcBorders>
               <w:top w:val="single" w:sz="4" w:space="0" w:color="000000"/>
               <w:bottom w:val="single" w:sz="4" w:space="0" w:color="000000"/>
@@ -17044,7 +17026,7 @@
         </w:tc>
         <w:tc>
           <w:tcPr>
-            <w:tcW w:w="2684" w:type="dxa"/>
+            <w:tcW w:w="2685" w:type="dxa"/>
             <w:tcBorders>
               <w:top w:val="single" w:sz="4" w:space="0" w:color="000000"/>
               <w:bottom w:val="single" w:sz="4" w:space="0" w:color="000000"/>
@@ -17180,8 +17162,8 @@
       </w:tblPr>
       <w:tblGrid>
         <w:gridCol w:w="2772"/>
-        <w:gridCol w:w="2476"/>
-        <w:gridCol w:w="2832"/>
+        <w:gridCol w:w="2475"/>
+        <w:gridCol w:w="2833"/>
       </w:tblGrid>
       <w:tr>
         <w:trPr>
@@ -17224,7 +17206,7 @@
         </w:tc>
         <w:tc>
           <w:tcPr>
-            <w:tcW w:w="2476" w:type="dxa"/>
+            <w:tcW w:w="2475" w:type="dxa"/>
             <w:tcBorders>
               <w:top w:val="single" w:sz="4" w:space="0" w:color="000000"/>
               <w:bottom w:val="single" w:sz="4" w:space="0" w:color="000000"/>
@@ -17258,7 +17240,7 @@
         </w:tc>
         <w:tc>
           <w:tcPr>
-            <w:tcW w:w="2832" w:type="dxa"/>
+            <w:tcW w:w="2833" w:type="dxa"/>
             <w:tcBorders>
               <w:top w:val="single" w:sz="4" w:space="0" w:color="000000"/>
               <w:bottom w:val="single" w:sz="4" w:space="0" w:color="000000"/>
@@ -17326,7 +17308,7 @@
         </w:tc>
         <w:tc>
           <w:tcPr>
-            <w:tcW w:w="2476" w:type="dxa"/>
+            <w:tcW w:w="2475" w:type="dxa"/>
             <w:tcBorders>
               <w:top w:val="single" w:sz="4" w:space="0" w:color="000000"/>
               <w:bottom w:val="single" w:sz="4" w:space="0" w:color="000000"/>
@@ -17353,7 +17335,7 @@
         </w:tc>
         <w:tc>
           <w:tcPr>
-            <w:tcW w:w="2832" w:type="dxa"/>
+            <w:tcW w:w="2833" w:type="dxa"/>
             <w:tcBorders>
               <w:top w:val="single" w:sz="4" w:space="0" w:color="000000"/>
               <w:bottom w:val="single" w:sz="4" w:space="0" w:color="000000"/>
@@ -17414,7 +17396,7 @@
         </w:tc>
         <w:tc>
           <w:tcPr>
-            <w:tcW w:w="2476" w:type="dxa"/>
+            <w:tcW w:w="2475" w:type="dxa"/>
             <w:tcBorders>
               <w:top w:val="single" w:sz="4" w:space="0" w:color="000000"/>
               <w:bottom w:val="single" w:sz="4" w:space="0" w:color="000000"/>
@@ -17441,7 +17423,7 @@
         </w:tc>
         <w:tc>
           <w:tcPr>
-            <w:tcW w:w="2832" w:type="dxa"/>
+            <w:tcW w:w="2833" w:type="dxa"/>
             <w:tcBorders>
               <w:top w:val="single" w:sz="4" w:space="0" w:color="000000"/>
               <w:bottom w:val="single" w:sz="4" w:space="0" w:color="000000"/>
@@ -17502,7 +17484,7 @@
         </w:tc>
         <w:tc>
           <w:tcPr>
-            <w:tcW w:w="2476" w:type="dxa"/>
+            <w:tcW w:w="2475" w:type="dxa"/>
             <w:tcBorders>
               <w:top w:val="single" w:sz="4" w:space="0" w:color="000000"/>
               <w:bottom w:val="single" w:sz="4" w:space="0" w:color="000000"/>
@@ -17529,7 +17511,7 @@
         </w:tc>
         <w:tc>
           <w:tcPr>
-            <w:tcW w:w="2832" w:type="dxa"/>
+            <w:tcW w:w="2833" w:type="dxa"/>
             <w:tcBorders>
               <w:top w:val="single" w:sz="4" w:space="0" w:color="000000"/>
               <w:bottom w:val="single" w:sz="4" w:space="0" w:color="000000"/>
@@ -17590,7 +17572,7 @@
         </w:tc>
         <w:tc>
           <w:tcPr>
-            <w:tcW w:w="2476" w:type="dxa"/>
+            <w:tcW w:w="2475" w:type="dxa"/>
             <w:tcBorders>
               <w:top w:val="single" w:sz="4" w:space="0" w:color="000000"/>
               <w:bottom w:val="single" w:sz="4" w:space="0" w:color="000000"/>
@@ -17617,7 +17599,7 @@
         </w:tc>
         <w:tc>
           <w:tcPr>
-            <w:tcW w:w="2832" w:type="dxa"/>
+            <w:tcW w:w="2833" w:type="dxa"/>
             <w:tcBorders>
               <w:top w:val="single" w:sz="4" w:space="0" w:color="000000"/>
               <w:bottom w:val="single" w:sz="4" w:space="0" w:color="000000"/>
@@ -17678,7 +17660,7 @@
         </w:tc>
         <w:tc>
           <w:tcPr>
-            <w:tcW w:w="2476" w:type="dxa"/>
+            <w:tcW w:w="2475" w:type="dxa"/>
             <w:tcBorders>
               <w:top w:val="single" w:sz="4" w:space="0" w:color="000000"/>
               <w:bottom w:val="single" w:sz="4" w:space="0" w:color="000000"/>
@@ -17705,7 +17687,7 @@
         </w:tc>
         <w:tc>
           <w:tcPr>
-            <w:tcW w:w="2832" w:type="dxa"/>
+            <w:tcW w:w="2833" w:type="dxa"/>
             <w:tcBorders>
               <w:top w:val="single" w:sz="4" w:space="0" w:color="000000"/>
               <w:bottom w:val="single" w:sz="4" w:space="0" w:color="000000"/>
@@ -17849,8 +17831,8 @@
       </w:tblPr>
       <w:tblGrid>
         <w:gridCol w:w="2370"/>
-        <w:gridCol w:w="2154"/>
-        <w:gridCol w:w="2478"/>
+        <w:gridCol w:w="2153"/>
+        <w:gridCol w:w="2479"/>
       </w:tblGrid>
       <w:tr>
         <w:trPr>
@@ -17893,7 +17875,7 @@
         </w:tc>
         <w:tc>
           <w:tcPr>
-            <w:tcW w:w="2154" w:type="dxa"/>
+            <w:tcW w:w="2153" w:type="dxa"/>
             <w:tcBorders>
               <w:top w:val="single" w:sz="4" w:space="0" w:color="000000"/>
               <w:bottom w:val="single" w:sz="4" w:space="0" w:color="000000"/>
@@ -17927,7 +17909,7 @@
         </w:tc>
         <w:tc>
           <w:tcPr>
-            <w:tcW w:w="2478" w:type="dxa"/>
+            <w:tcW w:w="2479" w:type="dxa"/>
             <w:tcBorders>
               <w:top w:val="single" w:sz="4" w:space="0" w:color="000000"/>
               <w:bottom w:val="single" w:sz="4" w:space="0" w:color="000000"/>
@@ -17995,7 +17977,7 @@
         </w:tc>
         <w:tc>
           <w:tcPr>
-            <w:tcW w:w="2154" w:type="dxa"/>
+            <w:tcW w:w="2153" w:type="dxa"/>
             <w:tcBorders>
               <w:top w:val="single" w:sz="4" w:space="0" w:color="000000"/>
               <w:bottom w:val="single" w:sz="4" w:space="0" w:color="000000"/>
@@ -18022,7 +18004,7 @@
         </w:tc>
         <w:tc>
           <w:tcPr>
-            <w:tcW w:w="2478" w:type="dxa"/>
+            <w:tcW w:w="2479" w:type="dxa"/>
             <w:tcBorders>
               <w:top w:val="single" w:sz="4" w:space="0" w:color="000000"/>
               <w:bottom w:val="single" w:sz="4" w:space="0" w:color="000000"/>
@@ -18083,7 +18065,7 @@
         </w:tc>
         <w:tc>
           <w:tcPr>
-            <w:tcW w:w="2154" w:type="dxa"/>
+            <w:tcW w:w="2153" w:type="dxa"/>
             <w:tcBorders>
               <w:top w:val="single" w:sz="4" w:space="0" w:color="000000"/>
               <w:bottom w:val="single" w:sz="4" w:space="0" w:color="000000"/>
@@ -18110,7 +18092,7 @@
         </w:tc>
         <w:tc>
           <w:tcPr>
-            <w:tcW w:w="2478" w:type="dxa"/>
+            <w:tcW w:w="2479" w:type="dxa"/>
             <w:tcBorders>
               <w:top w:val="single" w:sz="4" w:space="0" w:color="000000"/>
               <w:bottom w:val="single" w:sz="4" w:space="0" w:color="000000"/>
@@ -18171,7 +18153,7 @@
         </w:tc>
         <w:tc>
           <w:tcPr>
-            <w:tcW w:w="2154" w:type="dxa"/>
+            <w:tcW w:w="2153" w:type="dxa"/>
             <w:tcBorders>
               <w:top w:val="single" w:sz="4" w:space="0" w:color="000000"/>
               <w:bottom w:val="single" w:sz="4" w:space="0" w:color="000000"/>
@@ -18198,7 +18180,7 @@
         </w:tc>
         <w:tc>
           <w:tcPr>
-            <w:tcW w:w="2478" w:type="dxa"/>
+            <w:tcW w:w="2479" w:type="dxa"/>
             <w:tcBorders>
               <w:top w:val="single" w:sz="4" w:space="0" w:color="000000"/>
               <w:bottom w:val="single" w:sz="4" w:space="0" w:color="000000"/>
@@ -18327,8 +18309,8 @@
       </w:tblPr>
       <w:tblGrid>
         <w:gridCol w:w="2493"/>
-        <w:gridCol w:w="1752"/>
-        <w:gridCol w:w="1842"/>
+        <w:gridCol w:w="1751"/>
+        <w:gridCol w:w="1843"/>
         <w:gridCol w:w="3100"/>
       </w:tblGrid>
       <w:tr>
@@ -18425,7 +18407,7 @@
         </w:tc>
         <w:tc>
           <w:tcPr>
-            <w:tcW w:w="1752" w:type="dxa"/>
+            <w:tcW w:w="1751" w:type="dxa"/>
             <w:tcBorders>
               <w:top w:val="single" w:sz="6" w:space="0" w:color="000000"/>
               <w:left w:val="single" w:sz="6" w:space="0" w:color="000000"/>
@@ -18465,7 +18447,7 @@
         </w:tc>
         <w:tc>
           <w:tcPr>
-            <w:tcW w:w="1842" w:type="dxa"/>
+            <w:tcW w:w="1843" w:type="dxa"/>
             <w:tcBorders>
               <w:top w:val="single" w:sz="6" w:space="0" w:color="000000"/>
               <w:left w:val="single" w:sz="6" w:space="0" w:color="000000"/>
@@ -18590,7 +18572,7 @@
         </w:tc>
         <w:tc>
           <w:tcPr>
-            <w:tcW w:w="1752" w:type="dxa"/>
+            <w:tcW w:w="1751" w:type="dxa"/>
             <w:tcBorders>
               <w:top w:val="single" w:sz="6" w:space="0" w:color="000000"/>
               <w:bottom w:val="single" w:sz="6" w:space="0" w:color="000000"/>
@@ -18629,7 +18611,7 @@
         </w:tc>
         <w:tc>
           <w:tcPr>
-            <w:tcW w:w="1842" w:type="dxa"/>
+            <w:tcW w:w="1843" w:type="dxa"/>
             <w:tcBorders>
               <w:top w:val="single" w:sz="6" w:space="0" w:color="000000"/>
               <w:bottom w:val="single" w:sz="6" w:space="0" w:color="000000"/>
@@ -18743,7 +18725,7 @@
         </w:tc>
         <w:tc>
           <w:tcPr>
-            <w:tcW w:w="1752" w:type="dxa"/>
+            <w:tcW w:w="1751" w:type="dxa"/>
             <w:tcBorders>
               <w:top w:val="single" w:sz="6" w:space="0" w:color="000000"/>
               <w:bottom w:val="single" w:sz="6" w:space="0" w:color="000000"/>
@@ -18782,7 +18764,7 @@
         </w:tc>
         <w:tc>
           <w:tcPr>
-            <w:tcW w:w="1842" w:type="dxa"/>
+            <w:tcW w:w="1843" w:type="dxa"/>
             <w:tcBorders>
               <w:top w:val="single" w:sz="6" w:space="0" w:color="000000"/>
               <w:bottom w:val="single" w:sz="6" w:space="0" w:color="000000"/>
@@ -18886,7 +18868,7 @@
         </w:tc>
         <w:tc>
           <w:tcPr>
-            <w:tcW w:w="1752" w:type="dxa"/>
+            <w:tcW w:w="1751" w:type="dxa"/>
             <w:tcBorders>
               <w:bottom w:val="single" w:sz="6" w:space="0" w:color="000000"/>
               <w:right w:val="single" w:sz="6" w:space="0" w:color="000000"/>
@@ -18915,7 +18897,7 @@
         </w:tc>
         <w:tc>
           <w:tcPr>
-            <w:tcW w:w="1842" w:type="dxa"/>
+            <w:tcW w:w="1843" w:type="dxa"/>
             <w:tcBorders>
               <w:bottom w:val="single" w:sz="6" w:space="0" w:color="000000"/>
               <w:right w:val="single" w:sz="6" w:space="0" w:color="000000"/>
@@ -19017,7 +18999,7 @@
         </w:tc>
         <w:tc>
           <w:tcPr>
-            <w:tcW w:w="1752" w:type="dxa"/>
+            <w:tcW w:w="1751" w:type="dxa"/>
             <w:tcBorders>
               <w:bottom w:val="single" w:sz="6" w:space="0" w:color="000000"/>
               <w:right w:val="single" w:sz="6" w:space="0" w:color="000000"/>
@@ -19046,7 +19028,7 @@
         </w:tc>
         <w:tc>
           <w:tcPr>
-            <w:tcW w:w="1842" w:type="dxa"/>
+            <w:tcW w:w="1843" w:type="dxa"/>
             <w:tcBorders>
               <w:bottom w:val="single" w:sz="6" w:space="0" w:color="000000"/>
               <w:right w:val="single" w:sz="6" w:space="0" w:color="000000"/>
@@ -19348,8 +19330,8 @@
       </w:tblPr>
       <w:tblGrid>
         <w:gridCol w:w="2261"/>
-        <w:gridCol w:w="1766"/>
-        <w:gridCol w:w="1958"/>
+        <w:gridCol w:w="1765"/>
+        <w:gridCol w:w="1959"/>
         <w:gridCol w:w="3191"/>
       </w:tblGrid>
       <w:tr>
@@ -19446,7 +19428,7 @@
         </w:tc>
         <w:tc>
           <w:tcPr>
-            <w:tcW w:w="1766" w:type="dxa"/>
+            <w:tcW w:w="1765" w:type="dxa"/>
             <w:tcBorders>
               <w:top w:val="single" w:sz="6" w:space="0" w:color="000000"/>
               <w:left w:val="single" w:sz="6" w:space="0" w:color="000000"/>
@@ -19486,7 +19468,7 @@
         </w:tc>
         <w:tc>
           <w:tcPr>
-            <w:tcW w:w="1958" w:type="dxa"/>
+            <w:tcW w:w="1959" w:type="dxa"/>
             <w:tcBorders>
               <w:top w:val="single" w:sz="6" w:space="0" w:color="000000"/>
               <w:left w:val="single" w:sz="6" w:space="0" w:color="000000"/>
@@ -19611,7 +19593,7 @@
         </w:tc>
         <w:tc>
           <w:tcPr>
-            <w:tcW w:w="1766" w:type="dxa"/>
+            <w:tcW w:w="1765" w:type="dxa"/>
             <w:tcBorders>
               <w:top w:val="single" w:sz="6" w:space="0" w:color="000000"/>
               <w:bottom w:val="single" w:sz="6" w:space="0" w:color="000000"/>
@@ -19650,7 +19632,7 @@
         </w:tc>
         <w:tc>
           <w:tcPr>
-            <w:tcW w:w="1958" w:type="dxa"/>
+            <w:tcW w:w="1959" w:type="dxa"/>
             <w:tcBorders>
               <w:top w:val="single" w:sz="6" w:space="0" w:color="000000"/>
               <w:bottom w:val="single" w:sz="6" w:space="0" w:color="000000"/>
@@ -19764,7 +19746,7 @@
         </w:tc>
         <w:tc>
           <w:tcPr>
-            <w:tcW w:w="1766" w:type="dxa"/>
+            <w:tcW w:w="1765" w:type="dxa"/>
             <w:tcBorders>
               <w:top w:val="single" w:sz="6" w:space="0" w:color="000000"/>
               <w:bottom w:val="single" w:sz="6" w:space="0" w:color="000000"/>
@@ -19803,7 +19785,7 @@
         </w:tc>
         <w:tc>
           <w:tcPr>
-            <w:tcW w:w="1958" w:type="dxa"/>
+            <w:tcW w:w="1959" w:type="dxa"/>
             <w:tcBorders>
               <w:top w:val="single" w:sz="6" w:space="0" w:color="000000"/>
               <w:bottom w:val="single" w:sz="6" w:space="0" w:color="000000"/>
@@ -19916,7 +19898,7 @@
         </w:tc>
         <w:tc>
           <w:tcPr>
-            <w:tcW w:w="1766" w:type="dxa"/>
+            <w:tcW w:w="1765" w:type="dxa"/>
             <w:tcBorders>
               <w:bottom w:val="single" w:sz="6" w:space="0" w:color="000000"/>
               <w:right w:val="single" w:sz="6" w:space="0" w:color="000000"/>
@@ -19945,7 +19927,7 @@
         </w:tc>
         <w:tc>
           <w:tcPr>
-            <w:tcW w:w="1958" w:type="dxa"/>
+            <w:tcW w:w="1959" w:type="dxa"/>
             <w:tcBorders>
               <w:bottom w:val="single" w:sz="6" w:space="0" w:color="000000"/>
               <w:right w:val="single" w:sz="6" w:space="0" w:color="000000"/>
@@ -20253,8 +20235,8 @@
         <w:tblLook w:firstRow="1" w:noVBand="1" w:lastRow="0" w:firstColumn="1" w:lastColumn="0" w:noHBand="0" w:val="04a0"/>
       </w:tblPr>
       <w:tblGrid>
-        <w:gridCol w:w="2766"/>
-        <w:gridCol w:w="1622"/>
+        <w:gridCol w:w="2765"/>
+        <w:gridCol w:w="1623"/>
         <w:gridCol w:w="2385"/>
         <w:gridCol w:w="2406"/>
       </w:tblGrid>
@@ -20311,7 +20293,7 @@
         </w:trPr>
         <w:tc>
           <w:tcPr>
-            <w:tcW w:w="2766" w:type="dxa"/>
+            <w:tcW w:w="2765" w:type="dxa"/>
             <w:tcBorders>
               <w:top w:val="single" w:sz="6" w:space="0" w:color="000000"/>
               <w:left w:val="single" w:sz="6" w:space="0" w:color="000000"/>
@@ -20351,7 +20333,7 @@
         </w:tc>
         <w:tc>
           <w:tcPr>
-            <w:tcW w:w="1622" w:type="dxa"/>
+            <w:tcW w:w="1623" w:type="dxa"/>
             <w:tcBorders>
               <w:top w:val="single" w:sz="6" w:space="0" w:color="000000"/>
               <w:left w:val="single" w:sz="6" w:space="0" w:color="000000"/>
@@ -20476,7 +20458,7 @@
         </w:trPr>
         <w:tc>
           <w:tcPr>
-            <w:tcW w:w="2766" w:type="dxa"/>
+            <w:tcW w:w="2765" w:type="dxa"/>
             <w:tcBorders>
               <w:top w:val="single" w:sz="6" w:space="0" w:color="000000"/>
               <w:left w:val="single" w:sz="6" w:space="0" w:color="000000"/>
@@ -20516,7 +20498,7 @@
         </w:tc>
         <w:tc>
           <w:tcPr>
-            <w:tcW w:w="1622" w:type="dxa"/>
+            <w:tcW w:w="1623" w:type="dxa"/>
             <w:tcBorders>
               <w:top w:val="single" w:sz="6" w:space="0" w:color="000000"/>
               <w:bottom w:val="single" w:sz="6" w:space="0" w:color="000000"/>
@@ -20620,7 +20602,7 @@
         </w:trPr>
         <w:tc>
           <w:tcPr>
-            <w:tcW w:w="2766" w:type="dxa"/>
+            <w:tcW w:w="2765" w:type="dxa"/>
             <w:tcBorders>
               <w:top w:val="single" w:sz="6" w:space="0" w:color="000000"/>
               <w:left w:val="single" w:sz="6" w:space="0" w:color="000000"/>
@@ -20660,7 +20642,7 @@
         </w:tc>
         <w:tc>
           <w:tcPr>
-            <w:tcW w:w="1622" w:type="dxa"/>
+            <w:tcW w:w="1623" w:type="dxa"/>
             <w:tcBorders>
               <w:top w:val="single" w:sz="6" w:space="0" w:color="000000"/>
               <w:bottom w:val="single" w:sz="6" w:space="0" w:color="000000"/>
@@ -20764,7 +20746,7 @@
         </w:trPr>
         <w:tc>
           <w:tcPr>
-            <w:tcW w:w="2766" w:type="dxa"/>
+            <w:tcW w:w="2765" w:type="dxa"/>
             <w:tcBorders>
               <w:left w:val="single" w:sz="6" w:space="0" w:color="000000"/>
               <w:bottom w:val="single" w:sz="6" w:space="0" w:color="000000"/>
@@ -20803,7 +20785,7 @@
         </w:tc>
         <w:tc>
           <w:tcPr>
-            <w:tcW w:w="1622" w:type="dxa"/>
+            <w:tcW w:w="1623" w:type="dxa"/>
             <w:tcBorders>
               <w:bottom w:val="single" w:sz="6" w:space="0" w:color="000000"/>
               <w:right w:val="single" w:sz="6" w:space="0" w:color="000000"/>
@@ -20895,7 +20877,7 @@
         </w:trPr>
         <w:tc>
           <w:tcPr>
-            <w:tcW w:w="2766" w:type="dxa"/>
+            <w:tcW w:w="2765" w:type="dxa"/>
             <w:tcBorders>
               <w:left w:val="single" w:sz="6" w:space="0" w:color="000000"/>
               <w:bottom w:val="single" w:sz="6" w:space="0" w:color="000000"/>
@@ -20934,7 +20916,7 @@
         </w:tc>
         <w:tc>
           <w:tcPr>
-            <w:tcW w:w="6413" w:type="dxa"/>
+            <w:tcW w:w="6414" w:type="dxa"/>
             <w:gridSpan w:val="3"/>
             <w:tcBorders>
               <w:bottom w:val="single" w:sz="6" w:space="0" w:color="000000"/>
@@ -20969,7 +20951,7 @@
         </w:trPr>
         <w:tc>
           <w:tcPr>
-            <w:tcW w:w="2766" w:type="dxa"/>
+            <w:tcW w:w="2765" w:type="dxa"/>
             <w:tcBorders>
               <w:left w:val="single" w:sz="6" w:space="0" w:color="000000"/>
               <w:bottom w:val="single" w:sz="6" w:space="0" w:color="000000"/>
@@ -21008,7 +20990,7 @@
         </w:tc>
         <w:tc>
           <w:tcPr>
-            <w:tcW w:w="6413" w:type="dxa"/>
+            <w:tcW w:w="6414" w:type="dxa"/>
             <w:gridSpan w:val="3"/>
             <w:tcBorders>
               <w:bottom w:val="single" w:sz="6" w:space="0" w:color="000000"/>
@@ -26728,7 +26710,7 @@
           <w:sz w:val="24"/>
           <w:szCs w:val="24"/>
         </w:rPr>
-        <w:t>4 RESULTADO</w:t>
+        <w:t>4 RESULTAD</w:t>
       </w:r>
       <w:bookmarkStart w:id="39" w:name="_Toc62169267"/>
       <w:bookmarkEnd w:id="39"/>
@@ -26737,7 +26719,7 @@
           <w:sz w:val="24"/>
           <w:szCs w:val="24"/>
         </w:rPr>
-        <w:t>S</w:t>
+        <w:t>OS</w:t>
       </w:r>
     </w:p>
     <w:p>
@@ -27011,7 +26993,21 @@
           <w:sz w:val="24"/>
           <w:szCs w:val="24"/>
         </w:rPr>
-        <w:t>Melhorar a produtividade do antiquado e consolidado sistema de ensino é uma tarefa difícil e que exige atenção à detalhes. É preciso mais do que investir em bons profissionais e boas estruturas, também é necessário se modenizar, se adaptar, e questionar as atuais práticas consideradas comuns nesse sistema. É importante também, inovar o modelo de ensino que se mostra tão antigo e estático, aplicando diversas tecnologias existentes e acessíveis nos dias atuais. Para causar esse impacto no sistema de ensino, se faz necessário extrair o máximo de tempo útil possível de tarefas burocráticas, que não contribuem para o aprendizado de forma direta, e até mesmo de tarefas rotineiras, como a checagem de presença, é possível se extrair tempo útil, com o intuito de melhorar a qualidade geral do modelo, focando os esforços em atividades de ensino prático.</w:t>
+        <w:t>Melhorar a produtividade do antiquado e consolidado sistema de ensino é uma tarefa difícil e que exige atenção à detalhes. É preciso mais do que investir em bons profissionais e boas estruturas, também é necessário se mode</w:t>
+      </w:r>
+      <w:r>
+        <w:rPr>
+          <w:sz w:val="24"/>
+          <w:szCs w:val="24"/>
+        </w:rPr>
+        <w:t>r</w:t>
+      </w:r>
+      <w:r>
+        <w:rPr>
+          <w:sz w:val="24"/>
+          <w:szCs w:val="24"/>
+        </w:rPr>
+        <w:t>nizar, se adaptar, e questionar as atuais práticas consideradas comuns nesse sistema. É importante também, inovar o modelo de ensino que se mostra tão antigo e estático, aplicando diversas tecnologias existentes e acessíveis nos dias atuais. Para causar esse impacto no sistema de ensino, se faz necessário extrair o máximo de tempo útil possível de tarefas burocráticas, que não contribuem para o aprendizado de forma direta, e até mesmo de tarefas rotineiras, como a checagem de presença, é possível se extrair tempo útil, com o intuito de melhorar a qualidade geral do modelo, focando os esforços em atividades de ensino prático.</w:t>
       </w:r>
     </w:p>
     <w:p>
@@ -27049,7 +27045,7 @@
           <w:sz w:val="24"/>
           <w:szCs w:val="24"/>
         </w:rPr>
-        <w:t>Essa tarefa árdua de impactar positivamente a produtividade do sistema de ensino é complexa e as soluções propostas devem ser constantemente revisitadas e adaptadas para melhor se encaixarem na realidade prática das instituições de ensino, e portanto, sugerimos que para o prosseguimento do trabalho exercido aqui, em um trabalho futuro, seja estudada a implementação de melhorias na câmera de captação de imagens do módulo, com uma câmera capaz de captar um ambiente maior e muito movimentado, realidade de diversas instituições de ensino.</w:t>
+        <w:t>Essa tarefa árdua de impactar positivamente a produtividade do sistema de ensino é complexa e as soluções propostas devem ser constantemente revisitadas e adaptadas para melhor se encaixarem na realidade prática das instituições de ensino.</w:t>
       </w:r>
     </w:p>
     <w:p>
@@ -27088,6 +27084,9 @@
           <w:szCs w:val="24"/>
         </w:rPr>
       </w:r>
+      <w:r>
+        <w:br w:type="page"/>
+      </w:r>
     </w:p>
     <w:p>
       <w:pPr>
@@ -27107,6 +27106,125 @@
         <w:t>6 TRABALHOS FUTUROS</w:t>
       </w:r>
       <w:bookmarkEnd w:id="43"/>
+    </w:p>
+    <w:p>
+      <w:pPr>
+        <w:pStyle w:val="Normal"/>
+        <w:spacing w:before="0" w:after="160"/>
+        <w:ind w:right="1134" w:firstLine="708"/>
+        <w:jc w:val="left"/>
+        <w:rPr>
+          <w:sz w:val="24"/>
+          <w:szCs w:val="24"/>
+        </w:rPr>
+      </w:pPr>
+      <w:r>
+        <w:rPr>
+          <w:sz w:val="24"/>
+          <w:szCs w:val="24"/>
+        </w:rPr>
+        <w:t xml:space="preserve">Todo projeto possuí seus pontos diferenciais </w:t>
+      </w:r>
+      <w:r>
+        <w:rPr>
+          <w:sz w:val="24"/>
+          <w:szCs w:val="24"/>
+        </w:rPr>
+        <w:t>e pontos a melhorar</w:t>
+      </w:r>
+      <w:r>
+        <w:rPr>
+          <w:sz w:val="24"/>
+          <w:szCs w:val="24"/>
+        </w:rPr>
+        <w:t xml:space="preserve">, e portanto, sugerimos que para o prosseguimento do trabalho exercido aqui </w:t>
+      </w:r>
+      <w:r>
+        <w:rPr>
+          <w:sz w:val="24"/>
+          <w:szCs w:val="24"/>
+        </w:rPr>
+        <w:t>e o progresso da aplicação deste trabalho em um contexto de real aplicação, alguns pontos sejam analisados</w:t>
+      </w:r>
+      <w:r>
+        <w:rPr>
+          <w:sz w:val="24"/>
+          <w:szCs w:val="24"/>
+        </w:rPr>
+        <w:t xml:space="preserve"> em trabalho</w:t>
+      </w:r>
+      <w:r>
+        <w:rPr>
+          <w:sz w:val="24"/>
+          <w:szCs w:val="24"/>
+        </w:rPr>
+        <w:t>s</w:t>
+      </w:r>
+      <w:r>
+        <w:rPr>
+          <w:sz w:val="24"/>
+          <w:szCs w:val="24"/>
+        </w:rPr>
+        <w:t xml:space="preserve"> futuro</w:t>
+      </w:r>
+      <w:r>
+        <w:rPr>
+          <w:sz w:val="24"/>
+          <w:szCs w:val="24"/>
+        </w:rPr>
+        <w:t>s.</w:t>
+      </w:r>
+    </w:p>
+    <w:p>
+      <w:pPr>
+        <w:pStyle w:val="Normal"/>
+        <w:spacing w:before="0" w:after="160"/>
+        <w:ind w:right="1134" w:firstLine="708"/>
+        <w:jc w:val="left"/>
+        <w:rPr>
+          <w:sz w:val="24"/>
+          <w:szCs w:val="24"/>
+        </w:rPr>
+      </w:pPr>
+      <w:r>
+        <w:rPr>
+          <w:sz w:val="24"/>
+          <w:szCs w:val="24"/>
+        </w:rPr>
+        <w:t>Sugerimos que</w:t>
+      </w:r>
+      <w:r>
+        <w:rPr>
+          <w:sz w:val="24"/>
+          <w:szCs w:val="24"/>
+        </w:rPr>
+        <w:t xml:space="preserve"> seja estudada a implementação de melhorias na câmera de captação de imagens do módulo, com uma câmera capaz de captar um ambiente maior e muito movimentado, realidade de diversas instituições de ensino. </w:t>
+      </w:r>
+      <w:r>
+        <w:rPr>
+          <w:sz w:val="24"/>
+          <w:szCs w:val="24"/>
+        </w:rPr>
+        <w:t xml:space="preserve">Além disso, também recomendamos o estudo sobre a implementação de programação multi-thread no sistema que realiza o reconhecimento facial, visto que o processamento paralelo pode diminuir o tempo de processamento por reconhecimento facial, e </w:t>
+      </w:r>
+      <w:r>
+        <w:rPr>
+          <w:rFonts w:eastAsia="Arial" w:cs="Arial"/>
+          <w:color w:val="000000"/>
+          <w:kern w:val="0"/>
+          <w:sz w:val="24"/>
+          <w:szCs w:val="24"/>
+          <w:lang w:val="pt-BR" w:eastAsia="pt-BR" w:bidi="ar-SA"/>
+        </w:rPr>
+        <w:t>consequentemente</w:t>
+      </w:r>
+      <w:r>
+        <w:rPr>
+          <w:sz w:val="24"/>
+          <w:szCs w:val="24"/>
+        </w:rPr>
+        <w:t xml:space="preserve"> diminuir o custo da implementação da solução.</w:t>
+      </w:r>
       <w:r>
         <w:br w:type="page"/>
       </w:r>
@@ -36263,7 +36381,7 @@
       <w:rPr>
         <w:rFonts w:eastAsia="Calibri" w:cs="Calibri" w:ascii="Calibri" w:hAnsi="Calibri"/>
       </w:rPr>
-      <w:t>1</w:t>
+      <w:t>21</w:t>
     </w:r>
     <w:r>
       <w:rPr>
@@ -39064,7 +39182,6 @@
     <w:rPrDefault>
       <w:rPr>
         <w:rFonts w:ascii="Calibri" w:hAnsi="Calibri" w:eastAsia="" w:cs="" w:asciiTheme="minorHAnsi" w:cstheme="minorBidi" w:eastAsiaTheme="minorEastAsia" w:hAnsiTheme="minorHAnsi"/>
-        <w:sz w:val="22"/>
         <w:szCs w:val="22"/>
         <w:lang w:val="pt-BR" w:eastAsia="pt-BR" w:bidi="ar-SA"/>
       </w:rPr>
@@ -39541,7 +39658,7 @@
       <w:widowControl/>
       <w:suppressAutoHyphens w:val="true"/>
       <w:bidi w:val="0"/>
-      <w:spacing w:lineRule="auto" w:line="350" w:before="0" w:after="162"/>
+      <w:spacing w:lineRule="auto" w:line="348" w:before="0" w:after="162"/>
       <w:ind w:left="706" w:right="1134" w:firstLine="701"/>
       <w:jc w:val="both"/>
       <w:outlineLvl w:val="2"/>

</xml_diff>

<commit_message>
Criação do tópico RESULTADOS
</commit_message>
<xml_diff>
--- a/Docs/06 - Checagem_de_Presenca_Por_Reconhecimento_Facial.docx
+++ b/Docs/06 - Checagem_de_Presenca_Por_Reconhecimento_Facial.docx
@@ -8554,7 +8554,7 @@
                   </pic:nvPicPr>
                   <pic:blipFill>
                     <a:blip r:embed="rId8"/>
-                    <a:srcRect l="18767" t="31029" r="30465" b="7650"/>
+                    <a:srcRect l="18770" t="31029" r="30473" b="7650"/>
                     <a:stretch>
                       <a:fillRect/>
                     </a:stretch>
@@ -14841,8 +14841,8 @@
         <w:tblLook w:firstRow="1" w:noVBand="1" w:lastRow="0" w:firstColumn="1" w:lastColumn="0" w:noHBand="0" w:val="04a0"/>
       </w:tblPr>
       <w:tblGrid>
-        <w:gridCol w:w="3160"/>
-        <w:gridCol w:w="2351"/>
+        <w:gridCol w:w="3159"/>
+        <w:gridCol w:w="2352"/>
         <w:gridCol w:w="2027"/>
       </w:tblGrid>
       <w:tr>
@@ -14851,7 +14851,7 @@
         </w:trPr>
         <w:tc>
           <w:tcPr>
-            <w:tcW w:w="3160" w:type="dxa"/>
+            <w:tcW w:w="3159" w:type="dxa"/>
             <w:tcBorders>
               <w:top w:val="single" w:sz="4" w:space="0" w:color="000000"/>
               <w:left w:val="single" w:sz="4" w:space="0" w:color="000000"/>
@@ -14886,7 +14886,7 @@
         </w:tc>
         <w:tc>
           <w:tcPr>
-            <w:tcW w:w="2351" w:type="dxa"/>
+            <w:tcW w:w="2352" w:type="dxa"/>
             <w:tcBorders>
               <w:top w:val="single" w:sz="4" w:space="0" w:color="000000"/>
               <w:bottom w:val="single" w:sz="4" w:space="0" w:color="000000"/>
@@ -14960,7 +14960,7 @@
         </w:trPr>
         <w:tc>
           <w:tcPr>
-            <w:tcW w:w="3160" w:type="dxa"/>
+            <w:tcW w:w="3159" w:type="dxa"/>
             <w:tcBorders>
               <w:top w:val="single" w:sz="4" w:space="0" w:color="000000"/>
               <w:left w:val="single" w:sz="4" w:space="0" w:color="000000"/>
@@ -14988,7 +14988,7 @@
         </w:tc>
         <w:tc>
           <w:tcPr>
-            <w:tcW w:w="2351" w:type="dxa"/>
+            <w:tcW w:w="2352" w:type="dxa"/>
             <w:tcBorders>
               <w:top w:val="single" w:sz="4" w:space="0" w:color="000000"/>
               <w:bottom w:val="single" w:sz="4" w:space="0" w:color="000000"/>
@@ -15048,7 +15048,7 @@
         </w:trPr>
         <w:tc>
           <w:tcPr>
-            <w:tcW w:w="3160" w:type="dxa"/>
+            <w:tcW w:w="3159" w:type="dxa"/>
             <w:tcBorders>
               <w:top w:val="single" w:sz="4" w:space="0" w:color="000000"/>
               <w:left w:val="single" w:sz="4" w:space="0" w:color="000000"/>
@@ -15076,7 +15076,7 @@
         </w:tc>
         <w:tc>
           <w:tcPr>
-            <w:tcW w:w="2351" w:type="dxa"/>
+            <w:tcW w:w="2352" w:type="dxa"/>
             <w:tcBorders>
               <w:top w:val="single" w:sz="4" w:space="0" w:color="000000"/>
               <w:bottom w:val="single" w:sz="4" w:space="0" w:color="000000"/>
@@ -15136,7 +15136,7 @@
         </w:trPr>
         <w:tc>
           <w:tcPr>
-            <w:tcW w:w="3160" w:type="dxa"/>
+            <w:tcW w:w="3159" w:type="dxa"/>
             <w:tcBorders>
               <w:top w:val="single" w:sz="4" w:space="0" w:color="000000"/>
               <w:left w:val="single" w:sz="4" w:space="0" w:color="000000"/>
@@ -15164,7 +15164,7 @@
         </w:tc>
         <w:tc>
           <w:tcPr>
-            <w:tcW w:w="2351" w:type="dxa"/>
+            <w:tcW w:w="2352" w:type="dxa"/>
             <w:tcBorders>
               <w:top w:val="single" w:sz="4" w:space="0" w:color="000000"/>
               <w:bottom w:val="single" w:sz="4" w:space="0" w:color="000000"/>
@@ -15224,7 +15224,7 @@
         </w:trPr>
         <w:tc>
           <w:tcPr>
-            <w:tcW w:w="3160" w:type="dxa"/>
+            <w:tcW w:w="3159" w:type="dxa"/>
             <w:tcBorders>
               <w:top w:val="single" w:sz="4" w:space="0" w:color="000000"/>
               <w:left w:val="single" w:sz="4" w:space="0" w:color="000000"/>
@@ -15252,7 +15252,7 @@
         </w:tc>
         <w:tc>
           <w:tcPr>
-            <w:tcW w:w="2351" w:type="dxa"/>
+            <w:tcW w:w="2352" w:type="dxa"/>
             <w:tcBorders>
               <w:top w:val="single" w:sz="4" w:space="0" w:color="000000"/>
               <w:bottom w:val="single" w:sz="4" w:space="0" w:color="000000"/>
@@ -16004,8 +16004,8 @@
         <w:tblLook w:firstRow="1" w:noVBand="1" w:lastRow="0" w:firstColumn="1" w:lastColumn="0" w:noHBand="0" w:val="04a0"/>
       </w:tblPr>
       <w:tblGrid>
-        <w:gridCol w:w="3182"/>
-        <w:gridCol w:w="2304"/>
+        <w:gridCol w:w="3181"/>
+        <w:gridCol w:w="2305"/>
         <w:gridCol w:w="2052"/>
       </w:tblGrid>
       <w:tr>
@@ -16014,7 +16014,7 @@
         </w:trPr>
         <w:tc>
           <w:tcPr>
-            <w:tcW w:w="3182" w:type="dxa"/>
+            <w:tcW w:w="3181" w:type="dxa"/>
             <w:tcBorders>
               <w:top w:val="single" w:sz="4" w:space="0" w:color="000000"/>
               <w:left w:val="single" w:sz="4" w:space="0" w:color="000000"/>
@@ -16049,7 +16049,7 @@
         </w:tc>
         <w:tc>
           <w:tcPr>
-            <w:tcW w:w="2304" w:type="dxa"/>
+            <w:tcW w:w="2305" w:type="dxa"/>
             <w:tcBorders>
               <w:top w:val="single" w:sz="4" w:space="0" w:color="000000"/>
               <w:bottom w:val="single" w:sz="4" w:space="0" w:color="000000"/>
@@ -16123,7 +16123,7 @@
         </w:trPr>
         <w:tc>
           <w:tcPr>
-            <w:tcW w:w="3182" w:type="dxa"/>
+            <w:tcW w:w="3181" w:type="dxa"/>
             <w:tcBorders>
               <w:top w:val="single" w:sz="4" w:space="0" w:color="000000"/>
               <w:left w:val="single" w:sz="4" w:space="0" w:color="000000"/>
@@ -16151,7 +16151,7 @@
         </w:tc>
         <w:tc>
           <w:tcPr>
-            <w:tcW w:w="2304" w:type="dxa"/>
+            <w:tcW w:w="2305" w:type="dxa"/>
             <w:tcBorders>
               <w:top w:val="single" w:sz="4" w:space="0" w:color="000000"/>
               <w:bottom w:val="single" w:sz="4" w:space="0" w:color="000000"/>
@@ -16211,7 +16211,7 @@
         </w:trPr>
         <w:tc>
           <w:tcPr>
-            <w:tcW w:w="3182" w:type="dxa"/>
+            <w:tcW w:w="3181" w:type="dxa"/>
             <w:tcBorders>
               <w:top w:val="single" w:sz="4" w:space="0" w:color="000000"/>
               <w:left w:val="single" w:sz="4" w:space="0" w:color="000000"/>
@@ -16239,7 +16239,7 @@
         </w:tc>
         <w:tc>
           <w:tcPr>
-            <w:tcW w:w="2304" w:type="dxa"/>
+            <w:tcW w:w="2305" w:type="dxa"/>
             <w:tcBorders>
               <w:top w:val="single" w:sz="4" w:space="0" w:color="000000"/>
               <w:bottom w:val="single" w:sz="4" w:space="0" w:color="000000"/>
@@ -16299,7 +16299,7 @@
         </w:trPr>
         <w:tc>
           <w:tcPr>
-            <w:tcW w:w="3182" w:type="dxa"/>
+            <w:tcW w:w="3181" w:type="dxa"/>
             <w:tcBorders>
               <w:top w:val="single" w:sz="4" w:space="0" w:color="000000"/>
               <w:left w:val="single" w:sz="4" w:space="0" w:color="000000"/>
@@ -16327,7 +16327,7 @@
         </w:tc>
         <w:tc>
           <w:tcPr>
-            <w:tcW w:w="2304" w:type="dxa"/>
+            <w:tcW w:w="2305" w:type="dxa"/>
             <w:tcBorders>
               <w:top w:val="single" w:sz="4" w:space="0" w:color="000000"/>
               <w:bottom w:val="single" w:sz="4" w:space="0" w:color="000000"/>
@@ -16387,7 +16387,7 @@
         </w:trPr>
         <w:tc>
           <w:tcPr>
-            <w:tcW w:w="3182" w:type="dxa"/>
+            <w:tcW w:w="3181" w:type="dxa"/>
             <w:tcBorders>
               <w:top w:val="single" w:sz="4" w:space="0" w:color="000000"/>
               <w:left w:val="single" w:sz="4" w:space="0" w:color="000000"/>
@@ -16415,7 +16415,7 @@
         </w:tc>
         <w:tc>
           <w:tcPr>
-            <w:tcW w:w="2304" w:type="dxa"/>
+            <w:tcW w:w="2305" w:type="dxa"/>
             <w:tcBorders>
               <w:top w:val="single" w:sz="4" w:space="0" w:color="000000"/>
               <w:bottom w:val="single" w:sz="4" w:space="0" w:color="000000"/>
@@ -16475,7 +16475,7 @@
         </w:trPr>
         <w:tc>
           <w:tcPr>
-            <w:tcW w:w="3182" w:type="dxa"/>
+            <w:tcW w:w="3181" w:type="dxa"/>
             <w:tcBorders>
               <w:top w:val="single" w:sz="4" w:space="0" w:color="000000"/>
               <w:left w:val="single" w:sz="4" w:space="0" w:color="000000"/>
@@ -16503,7 +16503,7 @@
         </w:tc>
         <w:tc>
           <w:tcPr>
-            <w:tcW w:w="2304" w:type="dxa"/>
+            <w:tcW w:w="2305" w:type="dxa"/>
             <w:tcBorders>
               <w:top w:val="single" w:sz="4" w:space="0" w:color="000000"/>
               <w:bottom w:val="single" w:sz="4" w:space="0" w:color="000000"/>
@@ -17830,9 +17830,9 @@
         <w:tblLook w:firstRow="1" w:noVBand="1" w:lastRow="0" w:firstColumn="1" w:lastColumn="0" w:noHBand="0" w:val="04a0"/>
       </w:tblPr>
       <w:tblGrid>
-        <w:gridCol w:w="2370"/>
+        <w:gridCol w:w="2369"/>
         <w:gridCol w:w="2153"/>
-        <w:gridCol w:w="2479"/>
+        <w:gridCol w:w="2480"/>
       </w:tblGrid>
       <w:tr>
         <w:trPr>
@@ -17840,7 +17840,7 @@
         </w:trPr>
         <w:tc>
           <w:tcPr>
-            <w:tcW w:w="2370" w:type="dxa"/>
+            <w:tcW w:w="2369" w:type="dxa"/>
             <w:tcBorders>
               <w:top w:val="single" w:sz="4" w:space="0" w:color="000000"/>
               <w:left w:val="single" w:sz="4" w:space="0" w:color="000000"/>
@@ -17909,7 +17909,7 @@
         </w:tc>
         <w:tc>
           <w:tcPr>
-            <w:tcW w:w="2479" w:type="dxa"/>
+            <w:tcW w:w="2480" w:type="dxa"/>
             <w:tcBorders>
               <w:top w:val="single" w:sz="4" w:space="0" w:color="000000"/>
               <w:bottom w:val="single" w:sz="4" w:space="0" w:color="000000"/>
@@ -17949,7 +17949,7 @@
         </w:trPr>
         <w:tc>
           <w:tcPr>
-            <w:tcW w:w="2370" w:type="dxa"/>
+            <w:tcW w:w="2369" w:type="dxa"/>
             <w:tcBorders>
               <w:top w:val="single" w:sz="4" w:space="0" w:color="000000"/>
               <w:left w:val="single" w:sz="4" w:space="0" w:color="000000"/>
@@ -18004,7 +18004,7 @@
         </w:tc>
         <w:tc>
           <w:tcPr>
-            <w:tcW w:w="2479" w:type="dxa"/>
+            <w:tcW w:w="2480" w:type="dxa"/>
             <w:tcBorders>
               <w:top w:val="single" w:sz="4" w:space="0" w:color="000000"/>
               <w:bottom w:val="single" w:sz="4" w:space="0" w:color="000000"/>
@@ -18037,7 +18037,7 @@
         </w:trPr>
         <w:tc>
           <w:tcPr>
-            <w:tcW w:w="2370" w:type="dxa"/>
+            <w:tcW w:w="2369" w:type="dxa"/>
             <w:tcBorders>
               <w:top w:val="single" w:sz="4" w:space="0" w:color="000000"/>
               <w:left w:val="single" w:sz="4" w:space="0" w:color="000000"/>
@@ -18092,7 +18092,7 @@
         </w:tc>
         <w:tc>
           <w:tcPr>
-            <w:tcW w:w="2479" w:type="dxa"/>
+            <w:tcW w:w="2480" w:type="dxa"/>
             <w:tcBorders>
               <w:top w:val="single" w:sz="4" w:space="0" w:color="000000"/>
               <w:bottom w:val="single" w:sz="4" w:space="0" w:color="000000"/>
@@ -18125,7 +18125,7 @@
         </w:trPr>
         <w:tc>
           <w:tcPr>
-            <w:tcW w:w="2370" w:type="dxa"/>
+            <w:tcW w:w="2369" w:type="dxa"/>
             <w:tcBorders>
               <w:top w:val="single" w:sz="4" w:space="0" w:color="000000"/>
               <w:left w:val="single" w:sz="4" w:space="0" w:color="000000"/>
@@ -18180,7 +18180,7 @@
         </w:tc>
         <w:tc>
           <w:tcPr>
-            <w:tcW w:w="2479" w:type="dxa"/>
+            <w:tcW w:w="2480" w:type="dxa"/>
             <w:tcBorders>
               <w:top w:val="single" w:sz="4" w:space="0" w:color="000000"/>
               <w:bottom w:val="single" w:sz="4" w:space="0" w:color="000000"/>
@@ -18308,8 +18308,8 @@
         <w:tblLook w:firstRow="1" w:noVBand="1" w:lastRow="0" w:firstColumn="1" w:lastColumn="0" w:noHBand="0" w:val="04a0"/>
       </w:tblPr>
       <w:tblGrid>
-        <w:gridCol w:w="2493"/>
-        <w:gridCol w:w="1751"/>
+        <w:gridCol w:w="2492"/>
+        <w:gridCol w:w="1752"/>
         <w:gridCol w:w="1843"/>
         <w:gridCol w:w="3100"/>
       </w:tblGrid>
@@ -18367,7 +18367,7 @@
         </w:trPr>
         <w:tc>
           <w:tcPr>
-            <w:tcW w:w="2493" w:type="dxa"/>
+            <w:tcW w:w="2492" w:type="dxa"/>
             <w:tcBorders>
               <w:top w:val="single" w:sz="6" w:space="0" w:color="000000"/>
               <w:left w:val="single" w:sz="6" w:space="0" w:color="000000"/>
@@ -18407,7 +18407,7 @@
         </w:tc>
         <w:tc>
           <w:tcPr>
-            <w:tcW w:w="1751" w:type="dxa"/>
+            <w:tcW w:w="1752" w:type="dxa"/>
             <w:tcBorders>
               <w:top w:val="single" w:sz="6" w:space="0" w:color="000000"/>
               <w:left w:val="single" w:sz="6" w:space="0" w:color="000000"/>
@@ -18532,7 +18532,7 @@
         </w:trPr>
         <w:tc>
           <w:tcPr>
-            <w:tcW w:w="2493" w:type="dxa"/>
+            <w:tcW w:w="2492" w:type="dxa"/>
             <w:tcBorders>
               <w:top w:val="single" w:sz="6" w:space="0" w:color="000000"/>
               <w:left w:val="single" w:sz="6" w:space="0" w:color="000000"/>
@@ -18572,7 +18572,7 @@
         </w:tc>
         <w:tc>
           <w:tcPr>
-            <w:tcW w:w="1751" w:type="dxa"/>
+            <w:tcW w:w="1752" w:type="dxa"/>
             <w:tcBorders>
               <w:top w:val="single" w:sz="6" w:space="0" w:color="000000"/>
               <w:bottom w:val="single" w:sz="6" w:space="0" w:color="000000"/>
@@ -18685,7 +18685,7 @@
         </w:trPr>
         <w:tc>
           <w:tcPr>
-            <w:tcW w:w="2493" w:type="dxa"/>
+            <w:tcW w:w="2492" w:type="dxa"/>
             <w:tcBorders>
               <w:top w:val="single" w:sz="6" w:space="0" w:color="000000"/>
               <w:left w:val="single" w:sz="6" w:space="0" w:color="000000"/>
@@ -18725,7 +18725,7 @@
         </w:tc>
         <w:tc>
           <w:tcPr>
-            <w:tcW w:w="1751" w:type="dxa"/>
+            <w:tcW w:w="1752" w:type="dxa"/>
             <w:tcBorders>
               <w:top w:val="single" w:sz="6" w:space="0" w:color="000000"/>
               <w:bottom w:val="single" w:sz="6" w:space="0" w:color="000000"/>
@@ -18838,7 +18838,7 @@
         </w:trPr>
         <w:tc>
           <w:tcPr>
-            <w:tcW w:w="2493" w:type="dxa"/>
+            <w:tcW w:w="2492" w:type="dxa"/>
             <w:tcBorders>
               <w:left w:val="single" w:sz="6" w:space="0" w:color="000000"/>
               <w:bottom w:val="single" w:sz="6" w:space="0" w:color="000000"/>
@@ -18868,7 +18868,7 @@
         </w:tc>
         <w:tc>
           <w:tcPr>
-            <w:tcW w:w="1751" w:type="dxa"/>
+            <w:tcW w:w="1752" w:type="dxa"/>
             <w:tcBorders>
               <w:bottom w:val="single" w:sz="6" w:space="0" w:color="000000"/>
               <w:right w:val="single" w:sz="6" w:space="0" w:color="000000"/>
@@ -18960,7 +18960,7 @@
         </w:trPr>
         <w:tc>
           <w:tcPr>
-            <w:tcW w:w="2493" w:type="dxa"/>
+            <w:tcW w:w="2492" w:type="dxa"/>
             <w:tcBorders>
               <w:left w:val="single" w:sz="6" w:space="0" w:color="000000"/>
               <w:bottom w:val="single" w:sz="6" w:space="0" w:color="000000"/>
@@ -18999,7 +18999,7 @@
         </w:tc>
         <w:tc>
           <w:tcPr>
-            <w:tcW w:w="1751" w:type="dxa"/>
+            <w:tcW w:w="1752" w:type="dxa"/>
             <w:tcBorders>
               <w:bottom w:val="single" w:sz="6" w:space="0" w:color="000000"/>
               <w:right w:val="single" w:sz="6" w:space="0" w:color="000000"/>
@@ -19091,7 +19091,7 @@
         </w:trPr>
         <w:tc>
           <w:tcPr>
-            <w:tcW w:w="2493" w:type="dxa"/>
+            <w:tcW w:w="2492" w:type="dxa"/>
             <w:tcBorders>
               <w:left w:val="single" w:sz="6" w:space="0" w:color="000000"/>
               <w:bottom w:val="single" w:sz="6" w:space="0" w:color="000000"/>
@@ -19130,7 +19130,7 @@
         </w:tc>
         <w:tc>
           <w:tcPr>
-            <w:tcW w:w="6694" w:type="dxa"/>
+            <w:tcW w:w="6695" w:type="dxa"/>
             <w:gridSpan w:val="3"/>
             <w:tcBorders>
               <w:bottom w:val="single" w:sz="6" w:space="0" w:color="000000"/>
@@ -19174,7 +19174,7 @@
         </w:trPr>
         <w:tc>
           <w:tcPr>
-            <w:tcW w:w="2493" w:type="dxa"/>
+            <w:tcW w:w="2492" w:type="dxa"/>
             <w:tcBorders>
               <w:left w:val="single" w:sz="6" w:space="0" w:color="000000"/>
               <w:bottom w:val="single" w:sz="6" w:space="0" w:color="000000"/>
@@ -19213,7 +19213,7 @@
         </w:tc>
         <w:tc>
           <w:tcPr>
-            <w:tcW w:w="6694" w:type="dxa"/>
+            <w:tcW w:w="6695" w:type="dxa"/>
             <w:gridSpan w:val="3"/>
             <w:tcBorders>
               <w:bottom w:val="single" w:sz="6" w:space="0" w:color="000000"/>
@@ -19330,8 +19330,8 @@
       </w:tblPr>
       <w:tblGrid>
         <w:gridCol w:w="2261"/>
-        <w:gridCol w:w="1765"/>
-        <w:gridCol w:w="1959"/>
+        <w:gridCol w:w="1764"/>
+        <w:gridCol w:w="1960"/>
         <w:gridCol w:w="3191"/>
       </w:tblGrid>
       <w:tr>
@@ -19428,7 +19428,7 @@
         </w:tc>
         <w:tc>
           <w:tcPr>
-            <w:tcW w:w="1765" w:type="dxa"/>
+            <w:tcW w:w="1764" w:type="dxa"/>
             <w:tcBorders>
               <w:top w:val="single" w:sz="6" w:space="0" w:color="000000"/>
               <w:left w:val="single" w:sz="6" w:space="0" w:color="000000"/>
@@ -19468,7 +19468,7 @@
         </w:tc>
         <w:tc>
           <w:tcPr>
-            <w:tcW w:w="1959" w:type="dxa"/>
+            <w:tcW w:w="1960" w:type="dxa"/>
             <w:tcBorders>
               <w:top w:val="single" w:sz="6" w:space="0" w:color="000000"/>
               <w:left w:val="single" w:sz="6" w:space="0" w:color="000000"/>
@@ -19593,7 +19593,7 @@
         </w:tc>
         <w:tc>
           <w:tcPr>
-            <w:tcW w:w="1765" w:type="dxa"/>
+            <w:tcW w:w="1764" w:type="dxa"/>
             <w:tcBorders>
               <w:top w:val="single" w:sz="6" w:space="0" w:color="000000"/>
               <w:bottom w:val="single" w:sz="6" w:space="0" w:color="000000"/>
@@ -19632,7 +19632,7 @@
         </w:tc>
         <w:tc>
           <w:tcPr>
-            <w:tcW w:w="1959" w:type="dxa"/>
+            <w:tcW w:w="1960" w:type="dxa"/>
             <w:tcBorders>
               <w:top w:val="single" w:sz="6" w:space="0" w:color="000000"/>
               <w:bottom w:val="single" w:sz="6" w:space="0" w:color="000000"/>
@@ -19746,7 +19746,7 @@
         </w:tc>
         <w:tc>
           <w:tcPr>
-            <w:tcW w:w="1765" w:type="dxa"/>
+            <w:tcW w:w="1764" w:type="dxa"/>
             <w:tcBorders>
               <w:top w:val="single" w:sz="6" w:space="0" w:color="000000"/>
               <w:bottom w:val="single" w:sz="6" w:space="0" w:color="000000"/>
@@ -19785,7 +19785,7 @@
         </w:tc>
         <w:tc>
           <w:tcPr>
-            <w:tcW w:w="1959" w:type="dxa"/>
+            <w:tcW w:w="1960" w:type="dxa"/>
             <w:tcBorders>
               <w:top w:val="single" w:sz="6" w:space="0" w:color="000000"/>
               <w:bottom w:val="single" w:sz="6" w:space="0" w:color="000000"/>
@@ -19898,7 +19898,7 @@
         </w:tc>
         <w:tc>
           <w:tcPr>
-            <w:tcW w:w="1765" w:type="dxa"/>
+            <w:tcW w:w="1764" w:type="dxa"/>
             <w:tcBorders>
               <w:bottom w:val="single" w:sz="6" w:space="0" w:color="000000"/>
               <w:right w:val="single" w:sz="6" w:space="0" w:color="000000"/>
@@ -19927,7 +19927,7 @@
         </w:tc>
         <w:tc>
           <w:tcPr>
-            <w:tcW w:w="1959" w:type="dxa"/>
+            <w:tcW w:w="1960" w:type="dxa"/>
             <w:tcBorders>
               <w:bottom w:val="single" w:sz="6" w:space="0" w:color="000000"/>
               <w:right w:val="single" w:sz="6" w:space="0" w:color="000000"/>
@@ -26688,6 +26688,590 @@
     </w:p>
     <w:p>
       <w:pPr>
+        <w:pStyle w:val="Ttulo1"/>
+        <w:ind w:left="0" w:right="1134" w:hanging="10"/>
+        <w:rPr>
+          <w:sz w:val="24"/>
+          <w:szCs w:val="24"/>
+        </w:rPr>
+      </w:pPr>
+      <w:r>
+        <w:rPr>
+          <w:sz w:val="24"/>
+          <w:szCs w:val="24"/>
+        </w:rPr>
+        <w:t>4 RESULTA</w:t>
+      </w:r>
+      <w:bookmarkStart w:id="39" w:name="_Toc62169267"/>
+      <w:bookmarkEnd w:id="39"/>
+      <w:r>
+        <w:rPr>
+          <w:sz w:val="24"/>
+          <w:szCs w:val="24"/>
+        </w:rPr>
+        <w:t>DOS</w:t>
+      </w:r>
+    </w:p>
+    <w:p>
+      <w:pPr>
+        <w:pStyle w:val="Normal"/>
+        <w:ind w:left="0" w:right="1134" w:hanging="0"/>
+        <w:rPr/>
+      </w:pPr>
+      <w:r>
+        <w:rPr/>
+        <w:tab/>
+        <w:t xml:space="preserve">Ao final do desenvolvimento da solução, realizamos diversos testes de performance do sistema, e especificamente do reconhecimento facial, que é o </w:t>
+      </w:r>
+      <w:r>
+        <w:rPr>
+          <w:rFonts w:eastAsia="Arial" w:cs="Arial"/>
+          <w:color w:val="000000"/>
+          <w:kern w:val="0"/>
+          <w:sz w:val="22"/>
+          <w:szCs w:val="22"/>
+          <w:lang w:val="pt-BR" w:eastAsia="pt-BR" w:bidi="ar-SA"/>
+        </w:rPr>
+        <w:t>potencial</w:t>
+      </w:r>
+      <w:r>
+        <w:rPr/>
+        <w:t xml:space="preserve"> gargalo do projeto.</w:t>
+      </w:r>
+    </w:p>
+    <w:p>
+      <w:pPr>
+        <w:pStyle w:val="Normal"/>
+        <w:ind w:left="0" w:right="1134" w:hanging="0"/>
+        <w:rPr/>
+      </w:pPr>
+      <w:r>
+        <w:rPr/>
+        <w:tab/>
+        <w:t xml:space="preserve">Nossos testes foram executados em duas máquinas com configurações técnicas diferentes, e foram divididos em 4 </w:t>
+      </w:r>
+      <w:r>
+        <w:rPr>
+          <w:rFonts w:eastAsia="Arial" w:cs="Arial"/>
+          <w:color w:val="000000"/>
+          <w:kern w:val="0"/>
+          <w:sz w:val="22"/>
+          <w:szCs w:val="22"/>
+          <w:lang w:val="pt-BR" w:eastAsia="pt-BR" w:bidi="ar-SA"/>
+        </w:rPr>
+        <w:t>modelos de teste</w:t>
+      </w:r>
+      <w:r>
+        <w:rPr/>
+        <w:t xml:space="preserve">, sendo </w:t>
+      </w:r>
+      <w:r>
+        <w:rPr>
+          <w:rFonts w:eastAsia="Arial" w:cs="Arial"/>
+          <w:color w:val="000000"/>
+          <w:kern w:val="0"/>
+          <w:sz w:val="22"/>
+          <w:szCs w:val="22"/>
+          <w:lang w:val="pt-BR" w:eastAsia="pt-BR" w:bidi="ar-SA"/>
+        </w:rPr>
+        <w:t>eles</w:t>
+      </w:r>
+      <w:r>
+        <w:rPr/>
+        <w:t>:</w:t>
+      </w:r>
+    </w:p>
+    <w:p>
+      <w:pPr>
+        <w:pStyle w:val="Normal"/>
+        <w:numPr>
+          <w:ilvl w:val="0"/>
+          <w:numId w:val="18"/>
+        </w:numPr>
+        <w:rPr/>
+      </w:pPr>
+      <w:r>
+        <w:rPr/>
+        <w:t xml:space="preserve">Teste A: Teste </w:t>
+      </w:r>
+      <w:r>
+        <w:rPr>
+          <w:rFonts w:eastAsia="Arial" w:cs="Arial"/>
+          <w:color w:val="000000"/>
+          <w:kern w:val="0"/>
+          <w:sz w:val="22"/>
+          <w:szCs w:val="22"/>
+          <w:lang w:val="pt-BR" w:eastAsia="pt-BR" w:bidi="ar-SA"/>
+        </w:rPr>
+        <w:t xml:space="preserve">de tempo </w:t>
+      </w:r>
+      <w:r>
+        <w:rPr/>
+        <w:t>de uma execução de reconhecimento facial;</w:t>
+      </w:r>
+    </w:p>
+    <w:p>
+      <w:pPr>
+        <w:pStyle w:val="Normal"/>
+        <w:numPr>
+          <w:ilvl w:val="0"/>
+          <w:numId w:val="18"/>
+        </w:numPr>
+        <w:rPr/>
+      </w:pPr>
+      <w:r>
+        <w:rPr/>
+        <w:t>Teste B: Teste de tempo de quinhentas execuções de reconhecimento facial consecutivas;</w:t>
+      </w:r>
+    </w:p>
+    <w:p>
+      <w:pPr>
+        <w:pStyle w:val="Normal"/>
+        <w:numPr>
+          <w:ilvl w:val="0"/>
+          <w:numId w:val="18"/>
+        </w:numPr>
+        <w:rPr/>
+      </w:pPr>
+      <w:r>
+        <w:rPr/>
+        <w:t xml:space="preserve">Teste C: Teste de tempo de execução do reconhecimento facial de uma sala de aula (considerando 60 alunos </w:t>
+      </w:r>
+      <w:r>
+        <w:rPr>
+          <w:rFonts w:eastAsia="Arial" w:cs="Arial"/>
+          <w:color w:val="000000"/>
+          <w:kern w:val="0"/>
+          <w:sz w:val="22"/>
+          <w:szCs w:val="22"/>
+          <w:lang w:val="pt-BR" w:eastAsia="pt-BR" w:bidi="ar-SA"/>
+        </w:rPr>
+        <w:t>na</w:t>
+      </w:r>
+      <w:r>
+        <w:rPr/>
+        <w:t xml:space="preserve"> sala);</w:t>
+      </w:r>
+    </w:p>
+    <w:p>
+      <w:pPr>
+        <w:pStyle w:val="Normal"/>
+        <w:numPr>
+          <w:ilvl w:val="0"/>
+          <w:numId w:val="18"/>
+        </w:numPr>
+        <w:rPr/>
+      </w:pPr>
+      <w:r>
+        <w:rPr/>
+        <w:t xml:space="preserve">Teste D: Teste de tempo de </w:t>
+      </w:r>
+      <w:r>
+        <w:rPr>
+          <w:rFonts w:eastAsia="Arial" w:cs="Arial"/>
+          <w:color w:val="000000"/>
+          <w:kern w:val="0"/>
+          <w:sz w:val="22"/>
+          <w:szCs w:val="22"/>
+          <w:lang w:val="pt-BR" w:eastAsia="pt-BR" w:bidi="ar-SA"/>
+        </w:rPr>
+        <w:t>processamento</w:t>
+      </w:r>
+      <w:r>
+        <w:rPr/>
+        <w:t xml:space="preserve"> de um caso </w:t>
+      </w:r>
+      <w:r>
+        <w:rPr>
+          <w:rFonts w:eastAsia="Arial" w:cs="Arial"/>
+          <w:color w:val="000000"/>
+          <w:kern w:val="0"/>
+          <w:sz w:val="22"/>
+          <w:szCs w:val="22"/>
+          <w:lang w:val="pt-BR" w:eastAsia="pt-BR" w:bidi="ar-SA"/>
+        </w:rPr>
+        <w:t>real</w:t>
+      </w:r>
+      <w:r>
+        <w:rPr/>
+        <w:t>, executando uma hipótese de instituição de ensino.</w:t>
+      </w:r>
+    </w:p>
+    <w:p>
+      <w:pPr>
+        <w:pStyle w:val="Normal"/>
+        <w:rPr/>
+      </w:pPr>
+      <w:r>
+        <w:rPr/>
+      </w:r>
+    </w:p>
+    <w:p>
+      <w:pPr>
+        <w:pStyle w:val="Normal"/>
+        <w:rPr/>
+      </w:pPr>
+      <w:r>
+        <w:rPr/>
+        <w:tab/>
+        <w:t xml:space="preserve">Vale observar que todos os testes foram realizados três vezes em cada computador e os dados apresentados a seguir são consolidados </w:t>
+      </w:r>
+      <w:r>
+        <w:rPr>
+          <w:rFonts w:eastAsia="Arial" w:cs="Arial"/>
+          <w:color w:val="000000"/>
+          <w:kern w:val="0"/>
+          <w:sz w:val="22"/>
+          <w:szCs w:val="22"/>
+          <w:lang w:val="pt-BR" w:eastAsia="pt-BR" w:bidi="ar-SA"/>
+        </w:rPr>
+        <w:t>partindo</w:t>
+      </w:r>
+      <w:r>
+        <w:rPr/>
+        <w:t xml:space="preserve"> da média dos resultados de todos os testes, dessa forma, </w:t>
+      </w:r>
+      <w:r>
+        <w:rPr/>
+        <w:t xml:space="preserve">analisando o </w:t>
+      </w:r>
+      <w:r>
+        <w:rPr>
+          <w:b/>
+          <w:bCs/>
+          <w:i/>
+          <w:iCs/>
+        </w:rPr>
+        <w:t>teste A</w:t>
+      </w:r>
+      <w:r>
+        <w:rPr/>
+        <w:t>,</w:t>
+      </w:r>
+      <w:r>
+        <w:rPr/>
+        <w:t xml:space="preserve"> temos que o tempo médio de execução do processamento do reconhecimento facial é de 0,79 segundo, sendo 1,083 segundo a média no computador menos potente que testamos, e 0,497 segundo no computador mais potente. </w:t>
+      </w:r>
+    </w:p>
+    <w:p>
+      <w:pPr>
+        <w:pStyle w:val="Normal"/>
+        <w:rPr/>
+      </w:pPr>
+      <w:r>
+        <w:rPr/>
+        <w:tab/>
+      </w:r>
+      <w:r>
+        <w:rPr/>
+        <w:t xml:space="preserve">No </w:t>
+      </w:r>
+      <w:r>
+        <w:rPr>
+          <w:b/>
+          <w:bCs/>
+          <w:i/>
+          <w:iCs/>
+        </w:rPr>
+        <w:t>teste B</w:t>
+      </w:r>
+      <w:r>
+        <w:rPr/>
+        <w:t xml:space="preserve">, tivemos uma média de </w:t>
+      </w:r>
+      <w:r>
+        <w:rPr>
+          <w:rFonts w:eastAsia="Arial" w:cs="Arial"/>
+          <w:color w:val="000000"/>
+          <w:kern w:val="0"/>
+          <w:sz w:val="22"/>
+          <w:szCs w:val="22"/>
+          <w:lang w:val="pt-BR" w:eastAsia="pt-BR" w:bidi="ar-SA"/>
+        </w:rPr>
+        <w:t>9,6</w:t>
+      </w:r>
+      <w:r>
+        <w:rPr/>
+        <w:t xml:space="preserve"> </w:t>
+      </w:r>
+      <w:r>
+        <w:rPr>
+          <w:rFonts w:eastAsia="Arial" w:cs="Arial"/>
+          <w:color w:val="000000"/>
+          <w:kern w:val="0"/>
+          <w:sz w:val="22"/>
+          <w:szCs w:val="22"/>
+          <w:lang w:val="pt-BR" w:eastAsia="pt-BR" w:bidi="ar-SA"/>
+        </w:rPr>
+        <w:t>minutos</w:t>
+      </w:r>
+      <w:r>
+        <w:rPr/>
+        <w:t xml:space="preserve"> no computador menos potente, </w:t>
+      </w:r>
+      <w:r>
+        <w:rPr>
+          <w:rFonts w:eastAsia="Arial" w:cs="Arial"/>
+          <w:color w:val="000000"/>
+          <w:kern w:val="0"/>
+          <w:sz w:val="22"/>
+          <w:szCs w:val="22"/>
+          <w:lang w:val="pt-BR" w:eastAsia="pt-BR" w:bidi="ar-SA"/>
+        </w:rPr>
+        <w:t>3,8 minutos</w:t>
+      </w:r>
+      <w:r>
+        <w:rPr/>
+        <w:t xml:space="preserve"> no mais potente, e portanto uma média de </w:t>
+      </w:r>
+      <w:r>
+        <w:rPr>
+          <w:rFonts w:eastAsia="Arial" w:cs="Arial"/>
+          <w:color w:val="000000"/>
+          <w:kern w:val="0"/>
+          <w:sz w:val="22"/>
+          <w:szCs w:val="22"/>
+          <w:lang w:val="pt-BR" w:eastAsia="pt-BR" w:bidi="ar-SA"/>
+        </w:rPr>
+        <w:t>6,7 minutos</w:t>
+      </w:r>
+      <w:r>
+        <w:rPr/>
+        <w:t xml:space="preserve"> para a execução de quinhentas execuções do reconhecimento facial.</w:t>
+      </w:r>
+    </w:p>
+    <w:p>
+      <w:pPr>
+        <w:pStyle w:val="Normal"/>
+        <w:rPr/>
+      </w:pPr>
+      <w:r>
+        <w:rPr/>
+        <w:tab/>
+        <w:t xml:space="preserve">Pudemos </w:t>
+      </w:r>
+      <w:r>
+        <w:rPr>
+          <w:rFonts w:eastAsia="Arial" w:cs="Arial"/>
+          <w:color w:val="000000"/>
+          <w:kern w:val="0"/>
+          <w:sz w:val="22"/>
+          <w:szCs w:val="22"/>
+          <w:lang w:val="pt-BR" w:eastAsia="pt-BR" w:bidi="ar-SA"/>
+        </w:rPr>
+        <w:t>analisar</w:t>
+      </w:r>
+      <w:r>
+        <w:rPr/>
+        <w:t xml:space="preserve"> também, </w:t>
+      </w:r>
+      <w:r>
+        <w:rPr/>
+        <w:t xml:space="preserve">com o </w:t>
+      </w:r>
+      <w:r>
+        <w:rPr>
+          <w:b/>
+          <w:bCs/>
+          <w:i/>
+          <w:iCs/>
+        </w:rPr>
+        <w:t>teste C</w:t>
+      </w:r>
+      <w:r>
+        <w:rPr/>
+        <w:t>,</w:t>
+      </w:r>
+      <w:r>
+        <w:rPr/>
+        <w:t xml:space="preserve"> que o tempo de execução do reconhecimento facial de uma sala completa (considerando que essa sala tenha 60 alunos) é de 41,206 segundos, sendo que no computador menos potente que utilizamos a média </w:t>
+      </w:r>
+      <w:r>
+        <w:rPr/>
+        <w:t xml:space="preserve">foi </w:t>
+      </w:r>
+      <w:r>
+        <w:rPr/>
+        <w:t>de 55,859 segundos, e</w:t>
+      </w:r>
+      <w:r>
+        <w:rPr/>
+        <w:t>nquanto</w:t>
+      </w:r>
+      <w:r>
+        <w:rPr/>
+        <w:t xml:space="preserve"> no computador mais potente 26,553 segundos.</w:t>
+      </w:r>
+    </w:p>
+    <w:p>
+      <w:pPr>
+        <w:pStyle w:val="Normal"/>
+        <w:rPr/>
+      </w:pPr>
+      <w:r>
+        <w:rPr/>
+        <w:tab/>
+        <w:t xml:space="preserve">Por fim, </w:t>
+      </w:r>
+      <w:r>
+        <w:rPr/>
+        <w:t xml:space="preserve">com o </w:t>
+      </w:r>
+      <w:r>
+        <w:rPr>
+          <w:b/>
+          <w:bCs/>
+          <w:i/>
+          <w:iCs/>
+        </w:rPr>
+        <w:t>teste D</w:t>
+      </w:r>
+      <w:r>
+        <w:rPr/>
+        <w:t>,</w:t>
+      </w:r>
+      <w:r>
+        <w:rPr/>
+        <w:t xml:space="preserve"> também conseguimos concluir a capacidade dos dois computadores de servir à solução, assim, temos que o computador menos potente utilizado nos testes </w:t>
+      </w:r>
+      <w:r>
+        <w:rPr>
+          <w:rFonts w:eastAsia="Arial" w:cs="Arial"/>
+          <w:color w:val="000000"/>
+          <w:kern w:val="0"/>
+          <w:sz w:val="22"/>
+          <w:szCs w:val="22"/>
+          <w:lang w:val="pt-BR" w:eastAsia="pt-BR" w:bidi="ar-SA"/>
+        </w:rPr>
+        <w:t>é</w:t>
+      </w:r>
+      <w:r>
+        <w:rPr/>
+        <w:t xml:space="preserve"> indicado para uma instituição de ensino com aproximadamente </w:t>
+      </w:r>
+      <w:r>
+        <w:rPr>
+          <w:rFonts w:eastAsia="Arial" w:cs="Arial"/>
+          <w:color w:val="000000"/>
+          <w:kern w:val="0"/>
+          <w:sz w:val="22"/>
+          <w:szCs w:val="22"/>
+          <w:lang w:val="pt-BR" w:eastAsia="pt-BR" w:bidi="ar-SA"/>
+        </w:rPr>
+        <w:t>quinhentos</w:t>
+      </w:r>
+      <w:r>
+        <w:rPr/>
+        <w:t xml:space="preserve"> alunos no mesmo período, </w:t>
+      </w:r>
+      <w:r>
+        <w:rPr/>
+        <w:t>tendo performado em uma média de 9,13 minutos o reconhecimento facial de 8 salas com 60 alunos por sala. E</w:t>
+      </w:r>
+      <w:r>
+        <w:rPr/>
+        <w:t xml:space="preserve">nquanto </w:t>
+      </w:r>
+      <w:r>
+        <w:rPr/>
+        <w:t>isso,</w:t>
+      </w:r>
+      <w:r>
+        <w:rPr/>
+        <w:t xml:space="preserve"> o computador mais potente utilizado nos testes é indicado para instituições com aproximadamente mil alunos no mesmo período, </w:t>
+      </w:r>
+      <w:r>
+        <w:rPr/>
+        <w:t>tendo realizado a execução do reconhecimento facial para 17 salas com 60 alunos por sala em uma média de 8,7 minutos</w:t>
+      </w:r>
+      <w:r>
+        <w:rPr/>
+        <w:t xml:space="preserve">. </w:t>
+      </w:r>
+    </w:p>
+    <w:p>
+      <w:pPr>
+        <w:pStyle w:val="Normal"/>
+        <w:rPr/>
+      </w:pPr>
+      <w:r>
+        <w:rPr/>
+      </w:r>
+    </w:p>
+    <w:p>
+      <w:pPr>
+        <w:pStyle w:val="Normal"/>
+        <w:rPr>
+          <w:b/>
+          <w:b/>
+          <w:bCs/>
+          <w:sz w:val="24"/>
+          <w:szCs w:val="24"/>
+        </w:rPr>
+      </w:pPr>
+      <w:r>
+        <w:rPr>
+          <w:b/>
+          <w:bCs/>
+          <w:sz w:val="24"/>
+          <w:szCs w:val="24"/>
+        </w:rPr>
+        <w:t>4.1 Testes de performance</w:t>
+      </w:r>
+    </w:p>
+    <w:p>
+      <w:pPr>
+        <w:pStyle w:val="Normal"/>
+        <w:rPr>
+          <w:b/>
+          <w:b/>
+          <w:bCs/>
+          <w:sz w:val="24"/>
+          <w:szCs w:val="24"/>
+        </w:rPr>
+      </w:pPr>
+      <w:r>
+        <w:rPr>
+          <w:b/>
+          <w:bCs/>
+          <w:sz w:val="24"/>
+          <w:szCs w:val="24"/>
+        </w:rPr>
+        <w:t>4.1.1 Hardware menos potente</w:t>
+      </w:r>
+    </w:p>
+    <w:p>
+      <w:pPr>
+        <w:pStyle w:val="Normal"/>
+        <w:rPr/>
+      </w:pPr>
+      <w:r>
+        <w:rPr/>
+      </w:r>
+    </w:p>
+    <w:p>
+      <w:pPr>
+        <w:pStyle w:val="Normal"/>
+        <w:rPr>
+          <w:b/>
+          <w:b/>
+          <w:bCs/>
+          <w:sz w:val="24"/>
+          <w:szCs w:val="24"/>
+        </w:rPr>
+      </w:pPr>
+      <w:r>
+        <w:rPr>
+          <w:b/>
+          <w:bCs/>
+          <w:sz w:val="24"/>
+          <w:szCs w:val="24"/>
+        </w:rPr>
+        <w:t>4.1.2 Hardware mais potente</w:t>
+      </w:r>
+    </w:p>
+    <w:p>
+      <w:pPr>
         <w:sectPr>
           <w:headerReference w:type="default" r:id="rId40"/>
           <w:type w:val="nextPage"/>
@@ -26698,28 +27282,11 @@
           <w:textDirection w:val="lrTb"/>
           <w:docGrid w:type="default" w:linePitch="299" w:charSpace="12288"/>
         </w:sectPr>
-        <w:pStyle w:val="Ttulo1"/>
-        <w:ind w:left="0" w:right="1134" w:hanging="10"/>
-        <w:rPr>
-          <w:sz w:val="24"/>
-          <w:szCs w:val="24"/>
-        </w:rPr>
-      </w:pPr>
-      <w:r>
-        <w:rPr>
-          <w:sz w:val="24"/>
-          <w:szCs w:val="24"/>
-        </w:rPr>
-        <w:t>4 RESULTAD</w:t>
-      </w:r>
-      <w:bookmarkStart w:id="39" w:name="_Toc62169267"/>
-      <w:bookmarkEnd w:id="39"/>
-      <w:r>
-        <w:rPr>
-          <w:sz w:val="24"/>
-          <w:szCs w:val="24"/>
-        </w:rPr>
-        <w:t>OS</w:t>
+        <w:pStyle w:val="Normal"/>
+        <w:rPr/>
+      </w:pPr>
+      <w:r>
+        <w:rPr/>
       </w:r>
     </w:p>
     <w:p>
@@ -26993,21 +27560,7 @@
           <w:sz w:val="24"/>
           <w:szCs w:val="24"/>
         </w:rPr>
-        <w:t>Melhorar a produtividade do antiquado e consolidado sistema de ensino é uma tarefa difícil e que exige atenção à detalhes. É preciso mais do que investir em bons profissionais e boas estruturas, também é necessário se mode</w:t>
-      </w:r>
-      <w:r>
-        <w:rPr>
-          <w:sz w:val="24"/>
-          <w:szCs w:val="24"/>
-        </w:rPr>
-        <w:t>r</w:t>
-      </w:r>
-      <w:r>
-        <w:rPr>
-          <w:sz w:val="24"/>
-          <w:szCs w:val="24"/>
-        </w:rPr>
-        <w:t>nizar, se adaptar, e questionar as atuais práticas consideradas comuns nesse sistema. É importante também, inovar o modelo de ensino que se mostra tão antigo e estático, aplicando diversas tecnologias existentes e acessíveis nos dias atuais. Para causar esse impacto no sistema de ensino, se faz necessário extrair o máximo de tempo útil possível de tarefas burocráticas, que não contribuem para o aprendizado de forma direta, e até mesmo de tarefas rotineiras, como a checagem de presença, é possível se extrair tempo útil, com o intuito de melhorar a qualidade geral do modelo, focando os esforços em atividades de ensino prático.</w:t>
+        <w:t>Melhorar a produtividade do antiquado e consolidado sistema de ensino é uma tarefa difícil e que exige atenção à detalhes. É preciso mais do que investir em bons profissionais e boas estruturas, também é necessário se modernizar, se adaptar, e questionar as atuais práticas consideradas comuns nesse sistema. É importante também, inovar o modelo de ensino que se mostra tão antigo e estático, aplicando diversas tecnologias existentes e acessíveis nos dias atuais. Para causar esse impacto no sistema de ensino, se faz necessário extrair o máximo de tempo útil possível de tarefas burocráticas, que não contribuem para o aprendizado de forma direta, e até mesmo de tarefas rotineiras, como a checagem de presença, é possível se extrair tempo útil, com o intuito de melhorar a qualidade geral do modelo, focando os esforços em atividades de ensino prático.</w:t>
       </w:r>
     </w:p>
     <w:p>
@@ -27123,56 +27676,7 @@
           <w:sz w:val="24"/>
           <w:szCs w:val="24"/>
         </w:rPr>
-        <w:t xml:space="preserve">Todo projeto possuí seus pontos diferenciais </w:t>
-      </w:r>
-      <w:r>
-        <w:rPr>
-          <w:sz w:val="24"/>
-          <w:szCs w:val="24"/>
-        </w:rPr>
-        <w:t>e pontos a melhorar</w:t>
-      </w:r>
-      <w:r>
-        <w:rPr>
-          <w:sz w:val="24"/>
-          <w:szCs w:val="24"/>
-        </w:rPr>
-        <w:t xml:space="preserve">, e portanto, sugerimos que para o prosseguimento do trabalho exercido aqui </w:t>
-      </w:r>
-      <w:r>
-        <w:rPr>
-          <w:sz w:val="24"/>
-          <w:szCs w:val="24"/>
-        </w:rPr>
-        <w:t>e o progresso da aplicação deste trabalho em um contexto de real aplicação, alguns pontos sejam analisados</w:t>
-      </w:r>
-      <w:r>
-        <w:rPr>
-          <w:sz w:val="24"/>
-          <w:szCs w:val="24"/>
-        </w:rPr>
-        <w:t xml:space="preserve"> em trabalho</w:t>
-      </w:r>
-      <w:r>
-        <w:rPr>
-          <w:sz w:val="24"/>
-          <w:szCs w:val="24"/>
-        </w:rPr>
-        <w:t>s</w:t>
-      </w:r>
-      <w:r>
-        <w:rPr>
-          <w:sz w:val="24"/>
-          <w:szCs w:val="24"/>
-        </w:rPr>
-        <w:t xml:space="preserve"> futuro</w:t>
-      </w:r>
-      <w:r>
-        <w:rPr>
-          <w:sz w:val="24"/>
-          <w:szCs w:val="24"/>
-        </w:rPr>
-        <w:t>s.</w:t>
+        <w:t>Todo projeto possuí seus pontos diferenciais e pontos a melhorar, e portanto, sugerimos que para o prosseguimento do trabalho exercido aqui e o progresso da aplicação deste trabalho em um contexto de real aplicação, alguns pontos sejam analisados em trabalhos futuros.</w:t>
       </w:r>
     </w:p>
     <w:p>
@@ -27191,21 +27695,7 @@
           <w:sz w:val="24"/>
           <w:szCs w:val="24"/>
         </w:rPr>
-        <w:t>Sugerimos que</w:t>
-      </w:r>
-      <w:r>
-        <w:rPr>
-          <w:sz w:val="24"/>
-          <w:szCs w:val="24"/>
-        </w:rPr>
-        <w:t xml:space="preserve"> seja estudada a implementação de melhorias na câmera de captação de imagens do módulo, com uma câmera capaz de captar um ambiente maior e muito movimentado, realidade de diversas instituições de ensino. </w:t>
-      </w:r>
-      <w:r>
-        <w:rPr>
-          <w:sz w:val="24"/>
-          <w:szCs w:val="24"/>
-        </w:rPr>
-        <w:t xml:space="preserve">Além disso, também recomendamos o estudo sobre a implementação de programação multi-thread no sistema que realiza o reconhecimento facial, visto que o processamento paralelo pode diminuir o tempo de processamento por reconhecimento facial, e </w:t>
+        <w:t xml:space="preserve">Sugerimos que seja estudada a implementação de melhorias na câmera de captação de imagens do módulo, com uma câmera capaz de captar um ambiente maior e muito movimentado, realidade de diversas instituições de ensino. Além disso, também recomendamos o estudo sobre a implementação de programação multi-thread no sistema que realiza o reconhecimento facial, visto que o processamento paralelo pode diminuir o tempo de processamento por reconhecimento facial, e </w:t>
       </w:r>
       <w:r>
         <w:rPr>
@@ -36641,7 +37131,7 @@
       <w:rPr>
         <w:rFonts w:eastAsia="Calibri" w:cs="Calibri" w:ascii="Calibri" w:hAnsi="Calibri"/>
       </w:rPr>
-      <w:t>72</w:t>
+      <w:t>71</w:t>
     </w:r>
     <w:r>
       <w:rPr>
@@ -36706,7 +37196,7 @@
       <w:rPr>
         <w:rFonts w:eastAsia="Calibri" w:cs="Calibri" w:ascii="Calibri" w:hAnsi="Calibri"/>
       </w:rPr>
-      <w:t>74</w:t>
+      <w:t>75</w:t>
     </w:r>
     <w:r>
       <w:rPr>
@@ -36771,7 +37261,7 @@
       <w:rPr>
         <w:rFonts w:eastAsia="Calibri" w:cs="Calibri" w:ascii="Calibri" w:hAnsi="Calibri"/>
       </w:rPr>
-      <w:t>86</w:t>
+      <w:t>87</w:t>
     </w:r>
     <w:r>
       <w:rPr>
@@ -39001,6 +39491,143 @@
     </w:lvl>
   </w:abstractNum>
   <w:abstractNum w:abstractNumId="18">
+    <w:lvl w:ilvl="0">
+      <w:start w:val="1"/>
+      <w:numFmt w:val="bullet"/>
+      <w:lvlText w:val=""/>
+      <w:lvlJc w:val="left"/>
+      <w:pPr>
+        <w:tabs>
+          <w:tab w:val="num" w:pos="2138"/>
+        </w:tabs>
+        <w:ind w:left="2138" w:hanging="360"/>
+      </w:pPr>
+      <w:rPr>
+        <w:rFonts w:ascii="Symbol" w:hAnsi="Symbol" w:cs="Symbol" w:hint="default"/>
+      </w:rPr>
+    </w:lvl>
+    <w:lvl w:ilvl="1">
+      <w:start w:val="1"/>
+      <w:numFmt w:val="bullet"/>
+      <w:lvlText w:val="◦"/>
+      <w:lvlJc w:val="left"/>
+      <w:pPr>
+        <w:tabs>
+          <w:tab w:val="num" w:pos="2498"/>
+        </w:tabs>
+        <w:ind w:left="2498" w:hanging="360"/>
+      </w:pPr>
+      <w:rPr>
+        <w:rFonts w:ascii="OpenSymbol" w:hAnsi="OpenSymbol" w:cs="OpenSymbol" w:hint="default"/>
+      </w:rPr>
+    </w:lvl>
+    <w:lvl w:ilvl="2">
+      <w:start w:val="1"/>
+      <w:numFmt w:val="bullet"/>
+      <w:lvlText w:val="▪"/>
+      <w:lvlJc w:val="left"/>
+      <w:pPr>
+        <w:tabs>
+          <w:tab w:val="num" w:pos="2858"/>
+        </w:tabs>
+        <w:ind w:left="2858" w:hanging="360"/>
+      </w:pPr>
+      <w:rPr>
+        <w:rFonts w:ascii="OpenSymbol" w:hAnsi="OpenSymbol" w:cs="OpenSymbol" w:hint="default"/>
+      </w:rPr>
+    </w:lvl>
+    <w:lvl w:ilvl="3">
+      <w:start w:val="1"/>
+      <w:numFmt w:val="bullet"/>
+      <w:lvlText w:val=""/>
+      <w:lvlJc w:val="left"/>
+      <w:pPr>
+        <w:tabs>
+          <w:tab w:val="num" w:pos="3218"/>
+        </w:tabs>
+        <w:ind w:left="3218" w:hanging="360"/>
+      </w:pPr>
+      <w:rPr>
+        <w:rFonts w:ascii="Symbol" w:hAnsi="Symbol" w:cs="Symbol" w:hint="default"/>
+      </w:rPr>
+    </w:lvl>
+    <w:lvl w:ilvl="4">
+      <w:start w:val="1"/>
+      <w:numFmt w:val="bullet"/>
+      <w:lvlText w:val="◦"/>
+      <w:lvlJc w:val="left"/>
+      <w:pPr>
+        <w:tabs>
+          <w:tab w:val="num" w:pos="3578"/>
+        </w:tabs>
+        <w:ind w:left="3578" w:hanging="360"/>
+      </w:pPr>
+      <w:rPr>
+        <w:rFonts w:ascii="OpenSymbol" w:hAnsi="OpenSymbol" w:cs="OpenSymbol" w:hint="default"/>
+      </w:rPr>
+    </w:lvl>
+    <w:lvl w:ilvl="5">
+      <w:start w:val="1"/>
+      <w:numFmt w:val="bullet"/>
+      <w:lvlText w:val="▪"/>
+      <w:lvlJc w:val="left"/>
+      <w:pPr>
+        <w:tabs>
+          <w:tab w:val="num" w:pos="3938"/>
+        </w:tabs>
+        <w:ind w:left="3938" w:hanging="360"/>
+      </w:pPr>
+      <w:rPr>
+        <w:rFonts w:ascii="OpenSymbol" w:hAnsi="OpenSymbol" w:cs="OpenSymbol" w:hint="default"/>
+      </w:rPr>
+    </w:lvl>
+    <w:lvl w:ilvl="6">
+      <w:start w:val="1"/>
+      <w:numFmt w:val="bullet"/>
+      <w:lvlText w:val=""/>
+      <w:lvlJc w:val="left"/>
+      <w:pPr>
+        <w:tabs>
+          <w:tab w:val="num" w:pos="4298"/>
+        </w:tabs>
+        <w:ind w:left="4298" w:hanging="360"/>
+      </w:pPr>
+      <w:rPr>
+        <w:rFonts w:ascii="Symbol" w:hAnsi="Symbol" w:cs="Symbol" w:hint="default"/>
+      </w:rPr>
+    </w:lvl>
+    <w:lvl w:ilvl="7">
+      <w:start w:val="1"/>
+      <w:numFmt w:val="bullet"/>
+      <w:lvlText w:val="◦"/>
+      <w:lvlJc w:val="left"/>
+      <w:pPr>
+        <w:tabs>
+          <w:tab w:val="num" w:pos="4658"/>
+        </w:tabs>
+        <w:ind w:left="4658" w:hanging="360"/>
+      </w:pPr>
+      <w:rPr>
+        <w:rFonts w:ascii="OpenSymbol" w:hAnsi="OpenSymbol" w:cs="OpenSymbol" w:hint="default"/>
+      </w:rPr>
+    </w:lvl>
+    <w:lvl w:ilvl="8">
+      <w:start w:val="1"/>
+      <w:numFmt w:val="bullet"/>
+      <w:lvlText w:val="▪"/>
+      <w:lvlJc w:val="left"/>
+      <w:pPr>
+        <w:tabs>
+          <w:tab w:val="num" w:pos="5018"/>
+        </w:tabs>
+        <w:ind w:left="5018" w:hanging="360"/>
+      </w:pPr>
+      <w:rPr>
+        <w:rFonts w:ascii="OpenSymbol" w:hAnsi="OpenSymbol" w:cs="OpenSymbol" w:hint="default"/>
+      </w:rPr>
+    </w:lvl>
+  </w:abstractNum>
+  <w:abstractNum w:abstractNumId="19">
     <w:lvl w:ilvl="0">
       <w:start w:val="1"/>
       <w:numFmt w:val="none"/>
@@ -39172,6 +39799,9 @@
   </w:num>
   <w:num w:numId="18">
     <w:abstractNumId w:val="18"/>
+  </w:num>
+  <w:num w:numId="19">
+    <w:abstractNumId w:val="19"/>
   </w:num>
 </w:numbering>
 </file>

</xml_diff>

<commit_message>
alteração detalhes da justificativa
</commit_message>
<xml_diff>
--- a/Docs/06 - Checagem_de_Presenca_Por_Reconhecimento_Facial.docx
+++ b/Docs/06 - Checagem_de_Presenca_Por_Reconhecimento_Facial.docx
@@ -540,16 +540,7 @@
           <w:sz w:val="24"/>
           <w:szCs w:val="24"/>
         </w:rPr>
-        <w:t xml:space="preserve">Lucas Amorim de </w:t>
-      </w:r>
-      <w:r>
-        <w:rPr>
-          <w:b/>
-          <w:bCs/>
-          <w:sz w:val="24"/>
-          <w:szCs w:val="24"/>
-        </w:rPr>
-        <w:t>Carvalho</w:t>
+        <w:t>Lucas Amorim de Carvalho</w:t>
       </w:r>
     </w:p>
     <w:p>
@@ -814,14 +805,7 @@
           <w:sz w:val="24"/>
           <w:szCs w:val="24"/>
         </w:rPr>
-        <w:t xml:space="preserve"> Bacharel  em Ciência da </w:t>
-      </w:r>
-      <w:r>
-        <w:rPr>
-          <w:sz w:val="24"/>
-          <w:szCs w:val="24"/>
-        </w:rPr>
-        <w:t>Computação.</w:t>
+        <w:t xml:space="preserve"> Bacharel  em Ciência da Computação.</w:t>
       </w:r>
     </w:p>
     <w:p>
@@ -1370,15 +1354,7 @@
           <w:sz w:val="24"/>
           <w:szCs w:val="24"/>
         </w:rPr>
-        <w:t xml:space="preserve">CHECAGEM DE PRESENÇA POR </w:t>
-      </w:r>
-      <w:r>
-        <w:rPr>
-          <w:b/>
-          <w:sz w:val="24"/>
-          <w:szCs w:val="24"/>
-        </w:rPr>
-        <w:t>RECONHECIMENTO FACIAL</w:t>
+        <w:t>CHECAGEM DE PRESENÇA POR RECONHECIMENTO FACIAL</w:t>
       </w:r>
     </w:p>
     <w:p>
@@ -1856,28 +1832,7 @@
           <w:sz w:val="24"/>
           <w:szCs w:val="24"/>
         </w:rPr>
-        <w:t>A educação é um pilar muito importante para qualquer nação, mas pr</w:t>
-      </w:r>
-      <w:r>
-        <w:rPr>
-          <w:sz w:val="24"/>
-          <w:szCs w:val="24"/>
-        </w:rPr>
-        <w:t>ecisa ser olhado com mais atenção em países em desenvolvimento, como o Brasil, pois para que haja evolução e crescimento, precisa-se de conhecimento. O objetivo deste trabalho é através do uso de inteligência artificial, automatizar uma das atividades mais</w:t>
-      </w:r>
-      <w:r>
-        <w:rPr>
-          <w:sz w:val="24"/>
-          <w:szCs w:val="24"/>
-        </w:rPr>
-        <w:t xml:space="preserve"> tradicionais do ensino, a checagem de presença. Para o desenvolvimento desse projeto foram feitas, pesquisa de campo e aplicação de questionários, para que pudéssemos ter o melhor entendimento do problema para criar uma solução que atenda às necessidades </w:t>
-      </w:r>
-      <w:r>
-        <w:rPr>
-          <w:sz w:val="24"/>
-          <w:szCs w:val="24"/>
-        </w:rPr>
-        <w:t>dos usuários. Com essa solução, esperamos alcançar um impacto positivo na absorção do conhecimento passado em sala de aula.</w:t>
+        <w:t>A educação é um pilar muito importante para qualquer nação, mas precisa ser olhado com mais atenção em países em desenvolvimento, como o Brasil, pois para que haja evolução e crescimento, precisa-se de conhecimento. O objetivo deste trabalho é através do uso de inteligência artificial, automatizar uma das atividades mais tradicionais do ensino, a checagem de presença. Para o desenvolvimento desse projeto foram feitas, pesquisa de campo e aplicação de questionários, para que pudéssemos ter o melhor entendimento do problema para criar uma solução que atenda às necessidades dos usuários. Com essa solução, esperamos alcançar um impacto positivo na absorção do conhecimento passado em sala de aula.</w:t>
       </w:r>
     </w:p>
     <w:p>
@@ -1964,23 +1919,7 @@
           <w:szCs w:val="24"/>
           <w:lang w:val="en-US"/>
         </w:rPr>
-        <w:t>Education is a very important pillar for any nation, but it needs to be looked at more carefully in developing countries, like Brazil, because for there to be evolution and growth, knowledge is needed. The objective of this work is, through the use of arti</w:t>
-      </w:r>
-      <w:r>
-        <w:rPr>
-          <w:sz w:val="24"/>
-          <w:szCs w:val="24"/>
-          <w:lang w:val="en-US"/>
-        </w:rPr>
-        <w:t xml:space="preserve">ficial intelligence, to automate one of the most traditional teaching activities, the presence check. For the development of this project, field research and questionnaires were made, so that we could have the best understanding of the problem to create a </w:t>
-      </w:r>
-      <w:r>
-        <w:rPr>
-          <w:sz w:val="24"/>
-          <w:szCs w:val="24"/>
-          <w:lang w:val="en-US"/>
-        </w:rPr>
-        <w:t xml:space="preserve">solution that meets the needs of users. With this solution, we hope to achieve a positive impact on the absorption of knowledge passed in the classroom. </w:t>
+        <w:t xml:space="preserve">Education is a very important pillar for any nation, but it needs to be looked at more carefully in developing countries, like Brazil, because for there to be evolution and growth, knowledge is needed. The objective of this work is, through the use of artificial intelligence, to automate one of the most traditional teaching activities, the presence check. For the development of this project, field research and questionnaires were made, so that we could have the best understanding of the problem to create a solution that meets the needs of users. With this solution, we hope to achieve a positive impact on the absorption of knowledge passed in the classroom. </w:t>
       </w:r>
     </w:p>
     <w:p>
@@ -2090,14 +2029,7 @@
                 <w:sz w:val="24"/>
                 <w:szCs w:val="24"/>
               </w:rPr>
-              <w:t xml:space="preserve">Figura 1 – </w:t>
-            </w:r>
-            <w:r>
-              <w:rPr>
-                <w:sz w:val="24"/>
-                <w:szCs w:val="24"/>
-              </w:rPr>
-              <w:t>Estrutura da Equipe.........................................................................10</w:t>
+              <w:t>Figura 1 – Estrutura da Equipe.........................................................................10</w:t>
             </w:r>
           </w:p>
           <w:p>
@@ -2133,14 +2065,7 @@
                 <w:sz w:val="24"/>
                 <w:szCs w:val="24"/>
               </w:rPr>
-              <w:t>Figura 3 – Pergunta 2.............................</w:t>
-            </w:r>
-            <w:r>
-              <w:rPr>
-                <w:sz w:val="24"/>
-                <w:szCs w:val="24"/>
-              </w:rPr>
-              <w:t>..........................................................13</w:t>
+              <w:t>Figura 3 – Pergunta 2.......................................................................................13</w:t>
             </w:r>
           </w:p>
           <w:p>
@@ -2176,14 +2101,7 @@
                 <w:sz w:val="24"/>
                 <w:szCs w:val="24"/>
               </w:rPr>
-              <w:t>Figura 5 – Pergunta 4...............................................................</w:t>
-            </w:r>
-            <w:r>
-              <w:rPr>
-                <w:sz w:val="24"/>
-                <w:szCs w:val="24"/>
-              </w:rPr>
-              <w:t>........................14</w:t>
+              <w:t>Figura 5 – Pergunta 4.......................................................................................14</w:t>
             </w:r>
           </w:p>
           <w:p>
@@ -2237,14 +2155,7 @@
                 <w:sz w:val="24"/>
                 <w:szCs w:val="24"/>
               </w:rPr>
-              <w:t xml:space="preserve">Figura </w:t>
-            </w:r>
-            <w:r>
-              <w:rPr>
-                <w:sz w:val="24"/>
-                <w:szCs w:val="24"/>
-              </w:rPr>
-              <w:t>8 – Diagrama Caso de Uso...................................................................21</w:t>
+              <w:t>Figura 8 – Diagrama Caso de Uso...................................................................21</w:t>
             </w:r>
           </w:p>
           <w:p>
@@ -2280,14 +2191,7 @@
                 <w:sz w:val="24"/>
                 <w:szCs w:val="24"/>
               </w:rPr>
-              <w:t>Figura 10 – Arquitetura da Solução Definida................</w:t>
-            </w:r>
-            <w:r>
-              <w:rPr>
-                <w:sz w:val="24"/>
-                <w:szCs w:val="24"/>
-              </w:rPr>
-              <w:t>...................................30</w:t>
+              <w:t>Figura 10 – Arquitetura da Solução Definida...................................................30</w:t>
             </w:r>
           </w:p>
           <w:p>
@@ -2341,14 +2245,7 @@
                 <w:sz w:val="24"/>
                 <w:szCs w:val="24"/>
               </w:rPr>
-              <w:t xml:space="preserve">Figura </w:t>
-            </w:r>
-            <w:r>
-              <w:rPr>
-                <w:sz w:val="24"/>
-                <w:szCs w:val="24"/>
-              </w:rPr>
-              <w:t>13 – Tela: Controle de Aula...................................................................33</w:t>
+              <w:t>Figura 13 – Tela: Controle de Aula...................................................................33</w:t>
             </w:r>
           </w:p>
           <w:p>
@@ -2384,14 +2281,7 @@
                 <w:sz w:val="24"/>
                 <w:szCs w:val="24"/>
               </w:rPr>
-              <w:t>Figura 15 – Tela: Alteração de Presença...................</w:t>
-            </w:r>
-            <w:r>
-              <w:rPr>
-                <w:sz w:val="24"/>
-                <w:szCs w:val="24"/>
-              </w:rPr>
-              <w:t>.......................................34</w:t>
+              <w:t>Figura 15 – Tela: Alteração de Presença..........................................................34</w:t>
             </w:r>
           </w:p>
           <w:p>
@@ -2445,14 +2335,7 @@
                 <w:sz w:val="24"/>
                 <w:szCs w:val="24"/>
               </w:rPr>
-              <w:t>Figura</w:t>
-            </w:r>
-            <w:r>
-              <w:rPr>
-                <w:sz w:val="24"/>
-                <w:szCs w:val="24"/>
-              </w:rPr>
-              <w:t xml:space="preserve"> 18 – Diagrama de Entidade Relacionamento.........................................36</w:t>
+              <w:t>Figura 18 – Diagrama de Entidade Relacionamento.........................................36</w:t>
             </w:r>
           </w:p>
           <w:p>
@@ -2488,14 +2371,7 @@
                 <w:sz w:val="24"/>
                 <w:szCs w:val="24"/>
               </w:rPr>
-              <w:t>Figura 20 – Diagrama de Caso de Uso..................................</w:t>
-            </w:r>
-            <w:r>
-              <w:rPr>
-                <w:sz w:val="24"/>
-                <w:szCs w:val="24"/>
-              </w:rPr>
-              <w:t>...........................43</w:t>
+              <w:t>Figura 20 – Diagrama de Caso de Uso.............................................................43</w:t>
             </w:r>
           </w:p>
           <w:p>
@@ -2549,14 +2425,7 @@
                 <w:sz w:val="24"/>
                 <w:szCs w:val="24"/>
               </w:rPr>
-              <w:t>Figura 23 – Cronograma</w:t>
-            </w:r>
-            <w:r>
-              <w:rPr>
-                <w:sz w:val="24"/>
-                <w:szCs w:val="24"/>
-              </w:rPr>
-              <w:t xml:space="preserve"> Parte 1.......................................................................47</w:t>
+              <w:t>Figura 23 – Cronograma Parte 1.......................................................................47</w:t>
             </w:r>
           </w:p>
           <w:p>
@@ -2658,14 +2527,7 @@
                 <w:sz w:val="24"/>
                 <w:szCs w:val="24"/>
               </w:rPr>
-              <w:t xml:space="preserve">Tabela 1 – Primeira Pergunta para </w:t>
-            </w:r>
-            <w:r>
-              <w:rPr>
-                <w:sz w:val="24"/>
-                <w:szCs w:val="24"/>
-              </w:rPr>
-              <w:t>Professores...............................................18</w:t>
+              <w:t>Tabela 1 – Primeira Pergunta para Professores...............................................18</w:t>
             </w:r>
           </w:p>
           <w:p>
@@ -2719,14 +2581,7 @@
                 <w:sz w:val="24"/>
                 <w:szCs w:val="24"/>
               </w:rPr>
-              <w:t xml:space="preserve">Tabela </w:t>
-            </w:r>
-            <w:r>
-              <w:rPr>
-                <w:sz w:val="24"/>
-                <w:szCs w:val="24"/>
-              </w:rPr>
-              <w:t>4 – Quarta Pergunta para Professores.................................................19</w:t>
+              <w:t>Tabela 4 – Quarta Pergunta para Professores.................................................19</w:t>
             </w:r>
           </w:p>
           <w:p>
@@ -2762,14 +2617,7 @@
                 <w:sz w:val="24"/>
                 <w:szCs w:val="24"/>
               </w:rPr>
-              <w:t xml:space="preserve">Tabela 6 – Pergunta para </w:t>
-            </w:r>
-            <w:r>
-              <w:rPr>
-                <w:sz w:val="24"/>
-                <w:szCs w:val="24"/>
-              </w:rPr>
-              <w:t>Alunos......................................................................19</w:t>
+              <w:t>Tabela 6 – Pergunta para Alunos......................................................................19</w:t>
             </w:r>
           </w:p>
           <w:p>
@@ -2805,14 +2653,7 @@
                 <w:sz w:val="24"/>
                 <w:szCs w:val="24"/>
               </w:rPr>
-              <w:t>Tabela 8 – Requisito Sistema............................................</w:t>
-            </w:r>
-            <w:r>
-              <w:rPr>
-                <w:sz w:val="24"/>
-                <w:szCs w:val="24"/>
-              </w:rPr>
-              <w:t>................................23</w:t>
+              <w:t>Tabela 8 – Requisito Sistema............................................................................23</w:t>
             </w:r>
           </w:p>
           <w:p>
@@ -2866,14 +2707,7 @@
                 <w:sz w:val="24"/>
                 <w:szCs w:val="24"/>
               </w:rPr>
-              <w:t>Tabela 11</w:t>
-            </w:r>
-            <w:r>
-              <w:rPr>
-                <w:sz w:val="24"/>
-                <w:szCs w:val="24"/>
-              </w:rPr>
-              <w:t xml:space="preserve"> – Modelagem Física: Aluno_TB........................................................38</w:t>
+              <w:t>Tabela 11 – Modelagem Física: Aluno_TB........................................................38</w:t>
             </w:r>
           </w:p>
           <w:p>
@@ -2925,14 +2759,7 @@
                 <w:sz w:val="24"/>
                 <w:szCs w:val="24"/>
               </w:rPr>
-              <w:t>............................</w:t>
-            </w:r>
-            <w:r>
-              <w:rPr>
-                <w:sz w:val="24"/>
-                <w:szCs w:val="24"/>
-              </w:rPr>
-              <w:t>..................39</w:t>
+              <w:t>..............................................39</w:t>
             </w:r>
           </w:p>
           <w:p>
@@ -2984,14 +2811,7 @@
                 <w:sz w:val="24"/>
                 <w:szCs w:val="24"/>
               </w:rPr>
-              <w:t xml:space="preserve">Tabela 15 – Modelagem Física: </w:t>
-            </w:r>
-            <w:r>
-              <w:rPr>
-                <w:sz w:val="24"/>
-                <w:szCs w:val="24"/>
-              </w:rPr>
-              <w:t>Aulas_TB........................................................39</w:t>
+              <w:t>Tabela 15 – Modelagem Física: Aulas_TB........................................................39</w:t>
             </w:r>
           </w:p>
           <w:p>
@@ -3043,14 +2863,7 @@
                 <w:sz w:val="24"/>
                 <w:szCs w:val="24"/>
               </w:rPr>
-              <w:t>....................................................</w:t>
-            </w:r>
-            <w:r>
-              <w:rPr>
-                <w:sz w:val="24"/>
-                <w:szCs w:val="24"/>
-              </w:rPr>
-              <w:t>..40</w:t>
+              <w:t>......................................................40</w:t>
             </w:r>
           </w:p>
           <w:p>
@@ -3152,14 +2965,7 @@
                 <w:sz w:val="24"/>
                 <w:szCs w:val="24"/>
               </w:rPr>
-              <w:t>...........................</w:t>
-            </w:r>
-            <w:r>
-              <w:rPr>
-                <w:sz w:val="24"/>
-                <w:szCs w:val="24"/>
-              </w:rPr>
-              <w:t>........................41</w:t>
+              <w:t>...................................................41</w:t>
             </w:r>
           </w:p>
           <w:p>
@@ -3245,14 +3051,7 @@
                 <w:sz w:val="24"/>
                 <w:szCs w:val="24"/>
               </w:rPr>
-              <w:t>Tabela 23 – Narrativa do Caso de Uso...</w:t>
-            </w:r>
-            <w:r>
-              <w:rPr>
-                <w:sz w:val="24"/>
-                <w:szCs w:val="24"/>
-              </w:rPr>
-              <w:t>...........................................................45</w:t>
+              <w:t>Tabela 23 – Narrativa do Caso de Uso..............................................................45</w:t>
             </w:r>
           </w:p>
           <w:p>
@@ -3335,14 +3134,7 @@
                 <w:sz w:val="24"/>
                 <w:szCs w:val="24"/>
               </w:rPr>
-              <w:t xml:space="preserve">    Tabela 25 – Leva</w:t>
-            </w:r>
-            <w:r>
-              <w:rPr>
-                <w:sz w:val="24"/>
-                <w:szCs w:val="24"/>
-              </w:rPr>
-              <w:t>ntamento    Bibliográfico</w:t>
+              <w:t xml:space="preserve">    Tabela 25 – Levantamento    Bibliográfico</w:t>
             </w:r>
             <w:proofErr w:type="gramStart"/>
             <w:r>
@@ -3424,14 +3216,7 @@
                 <w:sz w:val="24"/>
                 <w:szCs w:val="24"/>
               </w:rPr>
-              <w:t xml:space="preserve">Estudo     </w:t>
-            </w:r>
-            <w:r>
-              <w:rPr>
-                <w:sz w:val="24"/>
-                <w:szCs w:val="24"/>
-              </w:rPr>
-              <w:t xml:space="preserve">sobre      métodos    de </w:t>
+              <w:t xml:space="preserve">Estudo     sobre      métodos    de </w:t>
             </w:r>
           </w:p>
           <w:p>
@@ -3727,14 +3512,7 @@
                 <w:rStyle w:val="Vnculodendice"/>
                 <w:webHidden/>
               </w:rPr>
-              <w:t>1.2.1 Objetivos</w:t>
-            </w:r>
-            <w:r>
-              <w:rPr>
-                <w:rStyle w:val="Vnculodendice"/>
-                <w:webHidden/>
-              </w:rPr>
-              <w:t xml:space="preserve"> gerais</w:t>
+              <w:t>1.2.1 Objetivos gerais</w:t>
             </w:r>
             <w:r>
               <w:rPr>
@@ -4277,11 +4055,6 @@
                 <w:rStyle w:val="Vnculodendice"/>
               </w:rPr>
               <w:tab/>
-            </w:r>
-            <w:r>
-              <w:rPr>
-                <w:rStyle w:val="Vnculodendice"/>
-              </w:rPr>
               <w:t>25</w:t>
             </w:r>
             <w:r>
@@ -4537,14 +4310,7 @@
                 <w:rStyle w:val="Vnculodendice"/>
                 <w:webHidden/>
               </w:rPr>
-              <w:t>3.3 Estud</w:t>
-            </w:r>
-            <w:r>
-              <w:rPr>
-                <w:rStyle w:val="Vnculodendice"/>
-                <w:webHidden/>
-              </w:rPr>
-              <w:t>o de Viabilidade</w:t>
+              <w:t>3.3 Estudo de Viabilidade</w:t>
             </w:r>
             <w:r>
               <w:rPr>
@@ -4715,14 +4481,7 @@
                 <w:rStyle w:val="Vnculodendice"/>
                 <w:webHidden/>
               </w:rPr>
-              <w:t xml:space="preserve">3.3.3 servidor para sistema de </w:t>
-            </w:r>
-            <w:r>
-              <w:rPr>
-                <w:rStyle w:val="Vnculodendice"/>
-                <w:webHidden/>
-              </w:rPr>
-              <w:t>processamento e aplicação de gerenciamento</w:t>
+              <w:t>3.3.3 servidor para sistema de processamento e aplicação de gerenciamento</w:t>
             </w:r>
             <w:r>
               <w:rPr>
@@ -5235,14 +4994,7 @@
                 <w:rStyle w:val="Vnculodendice"/>
                 <w:webHidden/>
               </w:rPr>
-              <w:t>3.6.5 Bas</w:t>
-            </w:r>
-            <w:r>
-              <w:rPr>
-                <w:rStyle w:val="Vnculodendice"/>
-                <w:webHidden/>
-              </w:rPr>
-              <w:t>e para Armazenamento de Dados</w:t>
+              <w:t>3.6.5 Base para Armazenamento de Dados</w:t>
             </w:r>
             <w:r>
               <w:rPr>
@@ -5413,14 +5165,7 @@
                 <w:rStyle w:val="Vnculodendice"/>
                 <w:webHidden/>
               </w:rPr>
-              <w:t>3.8 Definição da Modelagem de Dad</w:t>
-            </w:r>
-            <w:r>
-              <w:rPr>
-                <w:rStyle w:val="Vnculodendice"/>
-                <w:webHidden/>
-              </w:rPr>
-              <w:t>os</w:t>
+              <w:t>3.8 Definição da Modelagem de Dados</w:t>
             </w:r>
             <w:r>
               <w:rPr>
@@ -5591,14 +5336,7 @@
                 <w:rStyle w:val="Vnculodendice"/>
                 <w:webHidden/>
               </w:rPr>
-              <w:t>3.8</w:t>
-            </w:r>
-            <w:r>
-              <w:rPr>
-                <w:rStyle w:val="Vnculodendice"/>
-                <w:webHidden/>
-              </w:rPr>
-              <w:t>.3 Modelagem física (SQL)</w:t>
+              <w:t>3.8.3 Modelagem física (SQL)</w:t>
             </w:r>
             <w:r>
               <w:rPr>
@@ -5781,13 +5519,7 @@
               <w:rPr>
                 <w:webHidden/>
               </w:rPr>
-              <w:instrText>PAGEREF _T</w:instrText>
-            </w:r>
-            <w:r>
-              <w:rPr>
-                <w:webHidden/>
-              </w:rPr>
-              <w:instrText>oc62169262 \h</w:instrText>
+              <w:instrText>PAGEREF _Toc62169262 \h</w:instrText>
             </w:r>
             <w:r>
               <w:rPr>
@@ -6072,13 +5804,7 @@
               <w:rPr>
                 <w:webHidden/>
               </w:rPr>
-              <w:instrText>PAGEREF _Toc6</w:instrText>
-            </w:r>
-            <w:r>
-              <w:rPr>
-                <w:webHidden/>
-              </w:rPr>
-              <w:instrText>2169267 \h</w:instrText>
+              <w:instrText>PAGEREF _Toc62169267 \h</w:instrText>
             </w:r>
             <w:r>
               <w:rPr>
@@ -6180,14 +5906,7 @@
                 <w:rStyle w:val="Vnculodendice"/>
                 <w:webHidden/>
               </w:rPr>
-              <w:t>6</w:t>
-            </w:r>
-            <w:r>
-              <w:rPr>
-                <w:rStyle w:val="Vnculodendice"/>
-                <w:webHidden/>
-              </w:rPr>
-              <w:t xml:space="preserve"> TRABALHOS FUTUROS</w:t>
+              <w:t>6 TRABALHOS FUTUROS</w:t>
             </w:r>
             <w:r>
               <w:rPr>
@@ -6507,14 +6226,7 @@
           <w:sz w:val="24"/>
           <w:szCs w:val="24"/>
         </w:rPr>
-        <w:t xml:space="preserve">Quando pensamos em processos e atividades envolvendo escolas e o sistema de ensino em geral facilmente enxergamos pontos de melhoria, em especial no meio de ensino superior, ambiente em que a alta eficiência e </w:t>
-      </w:r>
-      <w:r>
-        <w:rPr>
-          <w:sz w:val="24"/>
-          <w:szCs w:val="24"/>
-        </w:rPr>
-        <w:t>produtividade são cobradas e postas em prática. Um desses pontos de melhoria definitivamente são as tarefas burocráticas, que tomam parte do tempo de ensino da aula, diminuindo, e muitas vezes se intercalando com o tempo produtivo, afetando o aprendizado.</w:t>
+        <w:t>Quando pensamos em processos e atividades envolvendo escolas e o sistema de ensino em geral facilmente enxergamos pontos de melhoria, em especial no meio de ensino superior, ambiente em que a alta eficiência e produtividade são cobradas e postas em prática. Um desses pontos de melhoria definitivamente são as tarefas burocráticas, que tomam parte do tempo de ensino da aula, diminuindo, e muitas vezes se intercalando com o tempo produtivo, afetando o aprendizado.</w:t>
       </w:r>
     </w:p>
     <w:p>
@@ -6531,14 +6243,7 @@
           <w:sz w:val="24"/>
           <w:szCs w:val="24"/>
         </w:rPr>
-        <w:t xml:space="preserve">Hoje no Brasil, diversos indicadores e índices apontam a estagnação, e em alguns casos a queda, da qualidade e nível do ensino, e uma das formas de melhorar esse cenário é adaptando e modificando os processos burocráticos que impactam o tempo produtivo de </w:t>
-      </w:r>
-      <w:r>
-        <w:rPr>
-          <w:sz w:val="24"/>
-          <w:szCs w:val="24"/>
-        </w:rPr>
-        <w:t>aula, em específico o processo de checagem de presença dos alunos (comumente denominado “chamada”), geralmente feito de forma manual, arcaica, e custando parte do tempo produtivo de aula.</w:t>
+        <w:t>Hoje no Brasil, diversos indicadores e índices apontam a estagnação, e em alguns casos a queda, da qualidade e nível do ensino, e uma das formas de melhorar esse cenário é adaptando e modificando os processos burocráticos que impactam o tempo produtivo de aula, em específico o processo de checagem de presença dos alunos (comumente denominado “chamada”), geralmente feito de forma manual, arcaica, e custando parte do tempo produtivo de aula.</w:t>
       </w:r>
     </w:p>
     <w:p>
@@ -6556,14 +6261,7 @@
           <w:szCs w:val="24"/>
         </w:rPr>
         <w:tab/>
-        <w:t>Neste trabalho buscamos desenvolver um módulo que possa de forma ef</w:t>
-      </w:r>
-      <w:r>
-        <w:rPr>
-          <w:sz w:val="24"/>
-          <w:szCs w:val="24"/>
-        </w:rPr>
-        <w:t>iciente e automatizada executar a checagem de presença dos alunos, dessa forma aumentando o tempo produtivo de aula, e assim, aplicando a tecnologia para melhorar um dos processos burocráticos utilizados no sistema de ensino.</w:t>
+        <w:t>Neste trabalho buscamos desenvolver um módulo que possa de forma eficiente e automatizada executar a checagem de presença dos alunos, dessa forma aumentando o tempo produtivo de aula, e assim, aplicando a tecnologia para melhorar um dos processos burocráticos utilizados no sistema de ensino.</w:t>
       </w:r>
     </w:p>
     <w:p>
@@ -6581,21 +6279,7 @@
           <w:szCs w:val="24"/>
         </w:rPr>
         <w:tab/>
-        <w:t>Visando que o módulo elaborad</w:t>
-      </w:r>
-      <w:r>
-        <w:rPr>
-          <w:sz w:val="24"/>
-          <w:szCs w:val="24"/>
-        </w:rPr>
-        <w:t xml:space="preserve">o seja viável, tanto financeiramente para as instituições de ensino, quanto tecnicamente para o desenvolvimento e escala da solução, utilizamos um microcontrolador de baixo custo comparado as demais opções no mercado, além de utilizarmos uma tecnologia de </w:t>
-      </w:r>
-      <w:r>
-        <w:rPr>
-          <w:sz w:val="24"/>
-          <w:szCs w:val="24"/>
-        </w:rPr>
-        <w:t>conteinerização contribuindo para a portabilidade do sistema como um todo, o que também viabiliza a sua aplicação em um cenário prático real.</w:t>
+        <w:t>Visando que o módulo elaborado seja viável, tanto financeiramente para as instituições de ensino, quanto tecnicamente para o desenvolvimento e escala da solução, utilizamos um microcontrolador de baixo custo comparado as demais opções no mercado, além de utilizarmos uma tecnologia de conteinerização contribuindo para a portabilidade do sistema como um todo, o que também viabiliza a sua aplicação em um cenário prático real.</w:t>
       </w:r>
     </w:p>
     <w:p>
@@ -6613,14 +6297,7 @@
           <w:szCs w:val="24"/>
         </w:rPr>
         <w:tab/>
-        <w:t xml:space="preserve">Neste trabalho objetivamos impactar positivamente a eficiência e a qualidade do ensino, aplicando a tecnologia e </w:t>
-      </w:r>
-      <w:r>
-        <w:rPr>
-          <w:sz w:val="24"/>
-          <w:szCs w:val="24"/>
-        </w:rPr>
-        <w:t>solução descritas aqui para modernizar um processo comum nas instituições de ensino, a checagem de presença dos alunos, seja à nível de ensino básico, médio ou superior.</w:t>
+        <w:t>Neste trabalho objetivamos impactar positivamente a eficiência e a qualidade do ensino, aplicando a tecnologia e solução descritas aqui para modernizar um processo comum nas instituições de ensino, a checagem de presença dos alunos, seja à nível de ensino básico, médio ou superior.</w:t>
       </w:r>
     </w:p>
     <w:p>
@@ -6716,7 +6393,91 @@
           <w:sz w:val="24"/>
           <w:szCs w:val="24"/>
         </w:rPr>
-        <w:t>), onde apontam que os professores brasileiros, são os que mais trabalham no mundo, cerca de 25 horas semanais de trabalho somente dentro de sala, quase 6 horas a mais que a média de países, como Estados Unidos, Korea, Portugal e outros trinta e um países que participaram da pesquisa. Mas todas essas horas não são destinados cem por cento a passagem de conteúdo, pois em média 12 por cento deste tempo é destinado à realização de tarefas burocráticas administrativas e cerca de 20 a 22 por cento destinado a manter a ordem e disciplina na sala.</w:t>
+        <w:t>), onde apontam que os professores brasileiros</w:t>
+      </w:r>
+      <w:r>
+        <w:rPr>
+          <w:sz w:val="24"/>
+          <w:szCs w:val="24"/>
+        </w:rPr>
+        <w:t xml:space="preserve"> </w:t>
+      </w:r>
+      <w:r>
+        <w:rPr>
+          <w:sz w:val="24"/>
+          <w:szCs w:val="24"/>
+        </w:rPr>
+        <w:t>são os que mais trabalham no mundo, cerca de 25 horas semanais de trabalho somente dentro de sala, quase 6 horas a mais que a média de países como</w:t>
+      </w:r>
+      <w:r>
+        <w:rPr>
+          <w:sz w:val="24"/>
+          <w:szCs w:val="24"/>
+        </w:rPr>
+        <w:t>,</w:t>
+      </w:r>
+      <w:r>
+        <w:rPr>
+          <w:sz w:val="24"/>
+          <w:szCs w:val="24"/>
+        </w:rPr>
+        <w:t xml:space="preserve"> Estados Unidos, </w:t>
+      </w:r>
+      <w:r>
+        <w:rPr>
+          <w:sz w:val="24"/>
+          <w:szCs w:val="24"/>
+        </w:rPr>
+        <w:t>Coreia do Sul</w:t>
+      </w:r>
+      <w:r>
+        <w:rPr>
+          <w:sz w:val="24"/>
+          <w:szCs w:val="24"/>
+        </w:rPr>
+        <w:t>, Portugal e outros trinta e um países que participaram da pesquisa. Mas todas essas horas não são destinad</w:t>
+      </w:r>
+      <w:r>
+        <w:rPr>
+          <w:sz w:val="24"/>
+          <w:szCs w:val="24"/>
+        </w:rPr>
+        <w:t>a</w:t>
+      </w:r>
+      <w:r>
+        <w:rPr>
+          <w:sz w:val="24"/>
+          <w:szCs w:val="24"/>
+        </w:rPr>
+        <w:t>s cem por cento a passagem de conteúdo, pois em média 12</w:t>
+      </w:r>
+      <w:r>
+        <w:rPr>
+          <w:sz w:val="24"/>
+          <w:szCs w:val="24"/>
+        </w:rPr>
+        <w:t xml:space="preserve">% </w:t>
+      </w:r>
+      <w:r>
+        <w:rPr>
+          <w:sz w:val="24"/>
+          <w:szCs w:val="24"/>
+        </w:rPr>
+        <w:t>deste tempo é destinado à realização de tarefas burocráticas administrativas e cerca de 20 a 22</w:t>
+      </w:r>
+      <w:r>
+        <w:rPr>
+          <w:sz w:val="24"/>
+          <w:szCs w:val="24"/>
+        </w:rPr>
+        <w:t xml:space="preserve">% </w:t>
+      </w:r>
+      <w:r>
+        <w:rPr>
+          <w:sz w:val="24"/>
+          <w:szCs w:val="24"/>
+        </w:rPr>
+        <w:t>destinado a manter a ordem e disciplina na sala.</w:t>
       </w:r>
     </w:p>
     <w:p>
@@ -6732,7 +6493,7 @@
           <w:sz w:val="24"/>
           <w:szCs w:val="24"/>
         </w:rPr>
-        <w:t>Considerando os dados apresentados, o contexto brasileiro, e o cenário de 200 dias letivos por ano com 5 aulas por dia, podemos estimar uma perda de 17000 minutos/ano, ou 283 horas e 20 minutos por ano, que não são utilizados para aprendizado.</w:t>
+        <w:t>Considerando os dados apresentados, o contexto brasileiro e o cenário de 200 dias letivos por ano com 5 aulas por dia, podemos estimar uma perda de 17000 minutos/ano, ou 283 horas e 20 minutos por ano, que não são utilizados para aprendizado.</w:t>
       </w:r>
     </w:p>
     <w:p>
@@ -6764,8 +6525,15 @@
           <w:sz w:val="24"/>
           <w:szCs w:val="24"/>
         </w:rPr>
+        <w:t xml:space="preserve">Trazer para as pesquisas e discussões o objetivo de melhorar o aproveitamento do tempo de aula no Brasil pode ser um passo decisivo para </w:t>
+      </w:r>
+      <w:r>
+        <w:rPr>
+          <w:sz w:val="24"/>
+          <w:szCs w:val="24"/>
+        </w:rPr>
         <w:lastRenderedPageBreak/>
-        <w:t>Trazer para as pesquisas e discussões o objetivo de melhorar o aproveitamento do tempo de aula no Brasil pode ser um passo decisivo para alavancar a qualidade de ensino, o que pode causar impactos diretos e indiretos em diversas questões sociais, como na qualidade da Pesquisa e Desenvolvimento nacionais além dos índices de desemprego, visto que mais pessoas seriam capacitadas de forma eficiente. Por outro lado, negar o espaço para melhorias no aproveitamento do tempo de aula, ignorando essa discussão, pode significar perder uma forma potente de melhorar o sistema de ensino como um todo, contribuindo para a inércia e estagnação da qualidade de ensino.</w:t>
+        <w:t>alavancar a qualidade de ensino, o que pode causar impactos diretos e indiretos em diversas questões sociais, como na qualidade da Pesquisa e Desenvolvimento nacionais além dos índices de desemprego, visto que mais pessoas seriam capacitadas de forma eficiente. Por outro lado, negar o espaço para melhorias no aproveitamento do tempo de aula, ignorando essa discussão, pode significar perder uma forma potente de melhorar o sistema de ensino como um todo, contribuindo para a inércia e estagnação da qualidade de ensino.</w:t>
       </w:r>
     </w:p>
     <w:p>
@@ -6818,15 +6586,7 @@
           <w:sz w:val="24"/>
           <w:szCs w:val="24"/>
         </w:rPr>
-        <w:t>1</w:t>
-      </w:r>
-      <w:r>
-        <w:rPr>
-          <w:color w:val="auto"/>
-          <w:sz w:val="24"/>
-          <w:szCs w:val="24"/>
-        </w:rPr>
-        <w:t>.5.1 Objetivos gerais</w:t>
+        <w:t>1.5.1 Objetivos gerais</w:t>
       </w:r>
       <w:bookmarkEnd w:id="3"/>
     </w:p>
@@ -6844,14 +6604,7 @@
           <w:szCs w:val="24"/>
         </w:rPr>
         <w:tab/>
-        <w:t xml:space="preserve">Esse projeto tem como objetivo automatizar o </w:t>
-      </w:r>
-      <w:r>
-        <w:rPr>
-          <w:sz w:val="24"/>
-          <w:szCs w:val="24"/>
-        </w:rPr>
-        <w:t>processo de checagem de presença de alunos em salas de aula utilizando reconhecimento facial.</w:t>
+        <w:t>Esse projeto tem como objetivo automatizar o processo de checagem de presença de alunos em salas de aula utilizando reconhecimento facial.</w:t>
       </w:r>
     </w:p>
     <w:p>
@@ -6888,14 +6641,7 @@
           <w:sz w:val="24"/>
           <w:szCs w:val="24"/>
         </w:rPr>
-        <w:t>Buscamos alcançar o objetivo acima, através da elaboração de um módulo para captura das imagens dos alunos em sala de aula, da definiç</w:t>
-      </w:r>
-      <w:r>
-        <w:rPr>
-          <w:sz w:val="24"/>
-          <w:szCs w:val="24"/>
-        </w:rPr>
-        <w:t>ão de uma solução distribuída, da implementação de um algoritmo que realiza o reconhecimento facial, e do desenvolvimento de um algoritmo para a validação da presença do aluno em sala.</w:t>
+        <w:t>Buscamos alcançar o objetivo acima, através da elaboração de um módulo para captura das imagens dos alunos em sala de aula, da definição de uma solução distribuída, da implementação de um algoritmo que realiza o reconhecimento facial, e do desenvolvimento de um algoritmo para a validação da presença do aluno em sala.</w:t>
       </w:r>
     </w:p>
     <w:p>
@@ -6924,14 +6670,7 @@
           <w:sz w:val="24"/>
           <w:szCs w:val="24"/>
         </w:rPr>
-        <w:t xml:space="preserve">Para </w:t>
-      </w:r>
-      <w:r>
-        <w:rPr>
-          <w:sz w:val="24"/>
-          <w:szCs w:val="24"/>
-        </w:rPr>
-        <w:t xml:space="preserve">alcançarmos a proposta desse projeto, fizemos o levantamento de requisitos, que é um processo fundamental para o desenvolvimento de um projeto, pois através dele conseguimos garantir a correta compreensão e </w:t>
+        <w:t xml:space="preserve">Para alcançarmos a proposta desse projeto, fizemos o levantamento de requisitos, que é um processo fundamental para o desenvolvimento de um projeto, pois através dele conseguimos garantir a correta compreensão e identificação das necessidades e expectativas do cliente. Realizamos este </w:t>
       </w:r>
       <w:r>
         <w:rPr>
@@ -6939,14 +6678,7 @@
           <w:szCs w:val="24"/>
         </w:rPr>
         <w:lastRenderedPageBreak/>
-        <w:t xml:space="preserve">identificação das necessidades e expectativas do </w:t>
-      </w:r>
-      <w:r>
-        <w:rPr>
-          <w:sz w:val="24"/>
-          <w:szCs w:val="24"/>
-        </w:rPr>
-        <w:t>cliente. Realizamos este processo através de estudo de campo e pesquisas aplicando as técnicas de levantamento de requisitos.</w:t>
+        <w:t>processo através de estudo de campo e pesquisas aplicando as técnicas de levantamento de requisitos.</w:t>
       </w:r>
     </w:p>
     <w:p>
@@ -6984,14 +6716,7 @@
           <w:sz w:val="24"/>
           <w:szCs w:val="24"/>
         </w:rPr>
-        <w:t>As técnicas de levantamento de requisitos visam auxiliar no desenvolvimento do proj</w:t>
-      </w:r>
-      <w:r>
-        <w:rPr>
-          <w:sz w:val="24"/>
-          <w:szCs w:val="24"/>
-        </w:rPr>
-        <w:t>eto, para que ele seja feito de forma mais assertiva e eficiente. As técnicas utilizadas nesse projeto foram:</w:t>
+        <w:t>As técnicas de levantamento de requisitos visam auxiliar no desenvolvimento do projeto, para que ele seja feito de forma mais assertiva e eficiente. As técnicas utilizadas nesse projeto foram:</w:t>
       </w:r>
     </w:p>
     <w:p>
@@ -7113,16 +6838,7 @@
           <w:sz w:val="24"/>
           <w:szCs w:val="24"/>
         </w:rPr>
-        <w:t xml:space="preserve">1.6.1.1.1 </w:t>
-      </w:r>
-      <w:r>
-        <w:rPr>
-          <w:rFonts w:ascii="Arial" w:hAnsi="Arial" w:cs="Arial"/>
-          <w:color w:val="auto"/>
-          <w:sz w:val="24"/>
-          <w:szCs w:val="24"/>
-        </w:rPr>
-        <w:t>usuários do sistema</w:t>
+        <w:t>1.6.1.1.1 usuários do sistema</w:t>
       </w:r>
     </w:p>
     <w:p>
@@ -7160,14 +6876,7 @@
           <w:sz w:val="24"/>
           <w:szCs w:val="24"/>
         </w:rPr>
-        <w:t>Fu</w:t>
-      </w:r>
-      <w:r>
-        <w:rPr>
-          <w:sz w:val="24"/>
-          <w:szCs w:val="24"/>
-        </w:rPr>
-        <w:t>ncionários da Secretaria: Responsáveis pelo cadastro de alunos e funcionários no sistema da instituição, e cadastro de aulas para os professores;</w:t>
+        <w:t>Funcionários da Secretaria: Responsáveis pelo cadastro de alunos e funcionários no sistema da instituição, e cadastro de aulas para os professores;</w:t>
       </w:r>
     </w:p>
     <w:p>
@@ -7211,14 +6920,7 @@
           <w:sz w:val="24"/>
           <w:szCs w:val="24"/>
         </w:rPr>
-        <w:t>Alunos: Pe</w:t>
-      </w:r>
-      <w:r>
-        <w:rPr>
-          <w:sz w:val="24"/>
-          <w:szCs w:val="24"/>
-        </w:rPr>
-        <w:t>ssoa matriculada na instituição e com o dever de presença na aula em que estiver cadastrado.</w:t>
+        <w:t>Alunos: Pessoa matriculada na instituição e com o dever de presença na aula em que estiver cadastrado.</w:t>
       </w:r>
     </w:p>
     <w:p>
@@ -7266,14 +6968,7 @@
           <w:sz w:val="24"/>
           <w:szCs w:val="24"/>
         </w:rPr>
-        <w:t>Dado o grupo de usuários do sistema, temos as seguintes atividades executadas por cada um, e suas interações com a solução p</w:t>
-      </w:r>
-      <w:r>
-        <w:rPr>
-          <w:sz w:val="24"/>
-          <w:szCs w:val="24"/>
-        </w:rPr>
-        <w:t>roposta:</w:t>
+        <w:t>Dado o grupo de usuários do sistema, temos as seguintes atividades executadas por cada um, e suas interações com a solução proposta:</w:t>
       </w:r>
     </w:p>
     <w:p>
@@ -7339,7 +7034,6 @@
           <w:sz w:val="24"/>
           <w:szCs w:val="24"/>
         </w:rPr>
-        <w:lastRenderedPageBreak/>
         <w:t>Alterar dados dos alunos.</w:t>
       </w:r>
     </w:p>
@@ -7362,6 +7056,7 @@
           <w:sz w:val="24"/>
           <w:szCs w:val="24"/>
         </w:rPr>
+        <w:lastRenderedPageBreak/>
         <w:t>Cadastrar funcionários.</w:t>
       </w:r>
     </w:p>
@@ -7494,14 +7189,7 @@
           <w:sz w:val="24"/>
           <w:szCs w:val="24"/>
         </w:rPr>
-        <w:t xml:space="preserve">Alterar </w:t>
-      </w:r>
-      <w:r>
-        <w:rPr>
-          <w:sz w:val="24"/>
-          <w:szCs w:val="24"/>
-        </w:rPr>
-        <w:t>presença dos alunos.</w:t>
+        <w:t>Alterar presença dos alunos.</w:t>
       </w:r>
     </w:p>
     <w:p>
@@ -7596,14 +7284,7 @@
           <w:szCs w:val="24"/>
         </w:rPr>
         <w:tab/>
-        <w:t>Como uma das formas de alinhar as necessidades e expectativas sobre a solução, e capturar as opiniões das partes envolvidas sobre o tema da checagem de presença feita em</w:t>
-      </w:r>
-      <w:r>
-        <w:rPr>
-          <w:sz w:val="24"/>
-          <w:szCs w:val="24"/>
-        </w:rPr>
-        <w:t xml:space="preserve"> sala de aula de forma não automatizada, utilizamos um questionário:</w:t>
+        <w:t>Como uma das formas de alinhar as necessidades e expectativas sobre a solução, e capturar as opiniões das partes envolvidas sobre o tema da checagem de presença feita em sala de aula de forma não automatizada, utilizamos um questionário:</w:t>
       </w:r>
     </w:p>
     <w:p>
@@ -7821,14 +7502,7 @@
           <w:sz w:val="24"/>
           <w:szCs w:val="24"/>
         </w:rPr>
-        <w:t xml:space="preserve">Em sua opinião, atividades burocráticas em sala como: checagem de </w:t>
-      </w:r>
-      <w:r>
-        <w:rPr>
-          <w:sz w:val="24"/>
-          <w:szCs w:val="24"/>
-        </w:rPr>
-        <w:t>presença oral (“chamada” oral), entrega de trabalhos, apagar/escrever na lousa, entre outras, influencia no tempo produtivo de aula?</w:t>
+        <w:t>Em sua opinião, atividades burocráticas em sala como: checagem de presença oral (“chamada” oral), entrega de trabalhos, apagar/escrever na lousa, entre outras, influencia no tempo produtivo de aula?</w:t>
       </w:r>
     </w:p>
     <w:p>
@@ -8242,14 +7916,7 @@
           <w:sz w:val="24"/>
           <w:szCs w:val="24"/>
         </w:rPr>
-        <w:t xml:space="preserve">Na sua experiência, há perda de foco </w:t>
-      </w:r>
-      <w:r>
-        <w:rPr>
-          <w:sz w:val="24"/>
-          <w:szCs w:val="24"/>
-        </w:rPr>
-        <w:t>dos alunos ao começar a checagem de presença?</w:t>
+        <w:t>Na sua experiência, há perda de foco dos alunos ao começar a checagem de presença?</w:t>
       </w:r>
     </w:p>
     <w:p>
@@ -8522,14 +8189,7 @@
           <w:szCs w:val="24"/>
         </w:rPr>
         <w:tab/>
-        <w:t>A ch</w:t>
-      </w:r>
-      <w:r>
-        <w:rPr>
-          <w:sz w:val="24"/>
-          <w:szCs w:val="24"/>
-        </w:rPr>
-        <w:t>ecagem de presença oral realizada em suas aulas demora quanto tempo, na maioria das vezes?</w:t>
+        <w:t>A checagem de presença oral realizada em suas aulas demora quanto tempo, na maioria das vezes?</w:t>
       </w:r>
     </w:p>
     <w:p>
@@ -8658,14 +8318,7 @@
           <w:sz w:val="24"/>
           <w:szCs w:val="24"/>
         </w:rPr>
-        <w:t xml:space="preserve">Em sua opinião, a realização da checagem de presença oral em sala (método comum), influencia no tempo </w:t>
-      </w:r>
-      <w:r>
-        <w:rPr>
-          <w:sz w:val="24"/>
-          <w:szCs w:val="24"/>
-        </w:rPr>
-        <w:t>útil para absorção de conteúdo?</w:t>
+        <w:t>Em sua opinião, a realização da checagem de presença oral em sala (método comum), influencia no tempo útil para absorção de conteúdo?</w:t>
       </w:r>
     </w:p>
     <w:p>
@@ -8840,14 +8493,7 @@
           <w:sz w:val="24"/>
           <w:szCs w:val="24"/>
         </w:rPr>
-        <w:t>Com o resultado do questionário podemos concluir que a maior parte dos entrevistados concorda que as tarefas burocráticas causa</w:t>
-      </w:r>
-      <w:r>
-        <w:rPr>
-          <w:sz w:val="24"/>
-          <w:szCs w:val="24"/>
-        </w:rPr>
-        <w:t>m um impacto considerável no tempo de aula, variando em média de 5 à 20 minutos de impacto, o que vai de acordo com os dados da OCDE de uma média de 17 minutos de impacto causado por tarefas burocráticas a cada aula de 50 minutos.</w:t>
+        <w:t>Com o resultado do questionário podemos concluir que a maior parte dos entrevistados concorda que as tarefas burocráticas causam um impacto considerável no tempo de aula, variando em média de 5 à 20 minutos de impacto, o que vai de acordo com os dados da OCDE de uma média de 17 minutos de impacto causado por tarefas burocráticas a cada aula de 50 minutos.</w:t>
       </w:r>
     </w:p>
     <w:p>
@@ -8859,14 +8505,7 @@
           <w:sz w:val="24"/>
           <w:szCs w:val="24"/>
         </w:rPr>
-        <w:t>Podemos reparar também, q</w:t>
-      </w:r>
-      <w:r>
-        <w:rPr>
-          <w:sz w:val="24"/>
-          <w:szCs w:val="24"/>
-        </w:rPr>
-        <w:t>ue a maior parte das pessoas indicou que há uma perda de foco na aula após iniciar a checagem de presença, e que a maior parte dos dados coletados são de pessoas da região sudoeste do país.</w:t>
+        <w:t>Podemos reparar também, que a maior parte das pessoas indicou que há uma perda de foco na aula após iniciar a checagem de presença, e que a maior parte dos dados coletados são de pessoas da região sudoeste do país.</w:t>
       </w:r>
     </w:p>
     <w:p>
@@ -8909,21 +8548,7 @@
           <w:sz w:val="24"/>
           <w:szCs w:val="24"/>
         </w:rPr>
-        <w:t>Através de</w:t>
-      </w:r>
-      <w:r>
-        <w:rPr>
-          <w:sz w:val="24"/>
-          <w:szCs w:val="24"/>
-        </w:rPr>
-        <w:t xml:space="preserve"> entrevistas, questionários e pesquisas pôde se encontrar as dores que os processos burocráticos podem causar. Os resultados gerados através do levantamento de requisitos, possibilitou que fosse analisado o contexto em que este projeto está inserido para t</w:t>
-      </w:r>
-      <w:r>
-        <w:rPr>
-          <w:sz w:val="24"/>
-          <w:szCs w:val="24"/>
-        </w:rPr>
-        <w:t>ornar possível a sua aplicação.</w:t>
+        <w:t>Através de entrevistas, questionários e pesquisas pôde se encontrar as dores que os processos burocráticos podem causar. Os resultados gerados através do levantamento de requisitos, possibilitou que fosse analisado o contexto em que este projeto está inserido para tornar possível a sua aplicação.</w:t>
       </w:r>
     </w:p>
     <w:p>
@@ -8939,14 +8564,7 @@
           <w:sz w:val="24"/>
           <w:szCs w:val="24"/>
         </w:rPr>
-        <w:t>Ao realizar o processo de levantamento de requisitos, foi observado que as atividades burocráticas realizadas em sala, causam um impacto significativo no tempo de aula, podendo chegar a vinte minutos comprometidos. Além da r</w:t>
-      </w:r>
-      <w:r>
-        <w:rPr>
-          <w:sz w:val="24"/>
-          <w:szCs w:val="24"/>
-        </w:rPr>
-        <w:t>ealização dessas atividades, outro ponto que foi destacado, é a perda do foco dos alunos.</w:t>
+        <w:t>Ao realizar o processo de levantamento de requisitos, foi observado que as atividades burocráticas realizadas em sala, causam um impacto significativo no tempo de aula, podendo chegar a vinte minutos comprometidos. Além da realização dessas atividades, outro ponto que foi destacado, é a perda do foco dos alunos.</w:t>
       </w:r>
     </w:p>
     <w:p>
@@ -8984,14 +8602,7 @@
           <w:sz w:val="24"/>
           <w:szCs w:val="24"/>
         </w:rPr>
-        <w:t xml:space="preserve">Com as conclusões obtidas no tópico acima, foi entendido que as atividades burocráticas tem influência na absorção de conteúdo em </w:t>
-      </w:r>
-      <w:r>
-        <w:rPr>
-          <w:sz w:val="24"/>
-          <w:szCs w:val="24"/>
-        </w:rPr>
-        <w:t>sala. Pensando em contribuir com a evolução do sistema de ensino brasileiro, foi pensado em uma solução que pudesse abordar alguma das atividades que mais gera impacto no tempo de aula, a checagem de presença.</w:t>
+        <w:t>Com as conclusões obtidas no tópico acima, foi entendido que as atividades burocráticas tem influência na absorção de conteúdo em sala. Pensando em contribuir com a evolução do sistema de ensino brasileiro, foi pensado em uma solução que pudesse abordar alguma das atividades que mais gera impacto no tempo de aula, a checagem de presença.</w:t>
       </w:r>
     </w:p>
     <w:p>
@@ -9007,14 +8618,7 @@
           <w:sz w:val="24"/>
           <w:szCs w:val="24"/>
         </w:rPr>
-        <w:t xml:space="preserve">Através do uso da inteligência artificial e o </w:t>
-      </w:r>
-      <w:r>
-        <w:rPr>
-          <w:sz w:val="24"/>
-          <w:szCs w:val="24"/>
-        </w:rPr>
-        <w:t>uso de microcontrolador, a solução proposta é de automatizar o processo de checagem de presença em salas de aula.</w:t>
+        <w:t>Através do uso da inteligência artificial e o uso de microcontrolador, a solução proposta é de automatizar o processo de checagem de presença em salas de aula.</w:t>
       </w:r>
     </w:p>
     <w:p>
@@ -9031,14 +8635,7 @@
           <w:sz w:val="24"/>
           <w:szCs w:val="24"/>
         </w:rPr>
-        <w:t xml:space="preserve">Para a realização dessa solução, será montado um módulo que consiste em um microcontrolador e uma câmera, para que haja a captação de imagens </w:t>
-      </w:r>
-      <w:r>
-        <w:rPr>
-          <w:sz w:val="24"/>
-          <w:szCs w:val="24"/>
-        </w:rPr>
-        <w:t xml:space="preserve">dos alunos </w:t>
+        <w:t xml:space="preserve">Para a realização dessa solução, será montado um módulo que consiste em um microcontrolador e uma câmera, para que haja a captação de imagens dos alunos </w:t>
       </w:r>
       <w:r>
         <w:rPr>
@@ -9099,15 +8696,7 @@
           <w:szCs w:val="24"/>
           <w:shd w:val="clear" w:color="auto" w:fill="FFFFFF"/>
         </w:rPr>
-        <w:t>), o sistema se</w:t>
-      </w:r>
-      <w:r>
-        <w:rPr>
-          <w:sz w:val="24"/>
-          <w:szCs w:val="24"/>
-          <w:shd w:val="clear" w:color="auto" w:fill="FFFFFF"/>
-        </w:rPr>
-        <w:t xml:space="preserve"> comunica com o módulo e recebe as fotos, ao receber essas imagens, realiza o processo de reconhecimento facial e valida a presença ou não.</w:t>
+        <w:t>), o sistema se comunica com o módulo e recebe as fotos, ao receber essas imagens, realiza o processo de reconhecimento facial e valida a presença ou não.</w:t>
       </w:r>
     </w:p>
     <w:p>
@@ -9312,15 +8901,7 @@
           <w:szCs w:val="24"/>
         </w:rPr>
         <w:lastRenderedPageBreak/>
-        <w:t>1.6.2.4 especificação dos requisi</w:t>
-      </w:r>
-      <w:r>
-        <w:rPr>
-          <w:color w:val="000000" w:themeColor="text1"/>
-          <w:sz w:val="24"/>
-          <w:szCs w:val="24"/>
-        </w:rPr>
-        <w:t>tos e revisão</w:t>
+        <w:t>1.6.2.4 especificação dos requisitos e revisão</w:t>
       </w:r>
       <w:bookmarkEnd w:id="10"/>
     </w:p>
@@ -9823,14 +9404,7 @@
                 <w:sz w:val="24"/>
                 <w:szCs w:val="24"/>
               </w:rPr>
-              <w:t xml:space="preserve">RF03: </w:t>
-            </w:r>
-            <w:r>
-              <w:rPr>
-                <w:sz w:val="24"/>
-                <w:szCs w:val="24"/>
-              </w:rPr>
-              <w:t>Alterar presença</w:t>
+              <w:t>RF03: Alterar presença</w:t>
             </w:r>
           </w:p>
         </w:tc>
@@ -10161,14 +9735,7 @@
           <w:sz w:val="24"/>
           <w:szCs w:val="24"/>
         </w:rPr>
-        <w:t xml:space="preserve">Matheus </w:t>
-      </w:r>
-      <w:r>
-        <w:rPr>
-          <w:sz w:val="24"/>
-          <w:szCs w:val="24"/>
-        </w:rPr>
-        <w:t>Lopes, na posição de líder, gerencia as atividades, prazos e qualidade nas entregas, e realiza a montagem e programação do Hardware</w:t>
+        <w:t>Matheus Lopes, na posição de líder, gerencia as atividades, prazos e qualidade nas entregas, e realiza a montagem e programação do Hardware</w:t>
       </w:r>
       <w:r>
         <w:rPr>
@@ -10216,14 +9783,7 @@
           <w:sz w:val="24"/>
           <w:szCs w:val="24"/>
         </w:rPr>
-        <w:t xml:space="preserve"> do software, e também é responsável pela admini</w:t>
-      </w:r>
-      <w:r>
-        <w:rPr>
-          <w:sz w:val="24"/>
-          <w:szCs w:val="24"/>
-        </w:rPr>
-        <w:t xml:space="preserve">stração da base de dados. </w:t>
+        <w:t xml:space="preserve"> do software, e também é responsável pela administração da base de dados. </w:t>
       </w:r>
     </w:p>
     <w:p>
@@ -10286,14 +9846,7 @@
           <w:sz w:val="24"/>
           <w:szCs w:val="24"/>
         </w:rPr>
-        <w:t xml:space="preserve">Lucas Amorim atua como pesquisador. Responsável por realizar pesquisas e o desenvolvimento </w:t>
-      </w:r>
-      <w:r>
-        <w:rPr>
-          <w:sz w:val="24"/>
-          <w:szCs w:val="24"/>
-        </w:rPr>
-        <w:t>do projeto escrito, auxiliando na montagem do hardware.</w:t>
+        <w:t>Lucas Amorim atua como pesquisador. Responsável por realizar pesquisas e o desenvolvimento do projeto escrito, auxiliando na montagem do hardware.</w:t>
       </w:r>
       <w:r>
         <w:br w:type="page"/>
@@ -10369,14 +9922,7 @@
           <w:sz w:val="24"/>
           <w:szCs w:val="24"/>
         </w:rPr>
-        <w:t>Módulo pa</w:t>
-      </w:r>
-      <w:r>
-        <w:rPr>
-          <w:sz w:val="24"/>
-          <w:szCs w:val="24"/>
-        </w:rPr>
-        <w:t>ra Captura de Imagens;</w:t>
+        <w:t>Módulo para Captura de Imagens;</w:t>
       </w:r>
     </w:p>
     <w:p>
@@ -10496,14 +10042,7 @@
           <w:sz w:val="24"/>
           <w:szCs w:val="24"/>
         </w:rPr>
-        <w:t xml:space="preserve">A placa, produzida </w:t>
-      </w:r>
-      <w:r>
-        <w:rPr>
-          <w:sz w:val="24"/>
-          <w:szCs w:val="24"/>
-        </w:rPr>
-        <w:t xml:space="preserve">pela empresa chinesa </w:t>
+        <w:t xml:space="preserve">A placa, produzida pela empresa chinesa </w:t>
       </w:r>
       <w:proofErr w:type="spellStart"/>
       <w:r>
@@ -10562,14 +10101,7 @@
           <w:sz w:val="24"/>
           <w:szCs w:val="24"/>
         </w:rPr>
-        <w:t xml:space="preserve"> Chip”, ou “Sistema em um Chip”), ou seja, contém todos os recursos integrados na mesma placa, que possuí as funções Wi-Fi e Bluetooth, além da câmera OV2640, 512 KB de memó</w:t>
-      </w:r>
-      <w:r>
-        <w:rPr>
-          <w:sz w:val="24"/>
-          <w:szCs w:val="24"/>
-        </w:rPr>
-        <w:t>ria RAM, 32 Mb de memória Flash, e um processador ESP32-D0WD.</w:t>
+        <w:t xml:space="preserve"> Chip”, ou “Sistema em um Chip”), ou seja, contém todos os recursos integrados na mesma placa, que possuí as funções Wi-Fi e Bluetooth, além da câmera OV2640, 512 KB de memória RAM, 32 Mb de memória Flash, e um processador ESP32-D0WD.</w:t>
       </w:r>
     </w:p>
     <w:p>
@@ -10602,14 +10134,7 @@
           <w:szCs w:val="24"/>
         </w:rPr>
         <w:lastRenderedPageBreak/>
-        <w:t>O funcionamento do módulo é dado pela disponibilizaç</w:t>
-      </w:r>
-      <w:r>
-        <w:rPr>
-          <w:sz w:val="24"/>
-          <w:szCs w:val="24"/>
-        </w:rPr>
-        <w:t xml:space="preserve">ão de um módulo por sala de aula, tendo um </w:t>
+        <w:t xml:space="preserve">O funcionamento do módulo é dado pela disponibilização de um módulo por sala de aula, tendo um </w:t>
       </w:r>
       <w:proofErr w:type="spellStart"/>
       <w:r>
@@ -10663,14 +10188,7 @@
           <w:sz w:val="24"/>
           <w:szCs w:val="24"/>
         </w:rPr>
-        <w:t xml:space="preserve"> da requisição. Sua responsabilidade é delimitada por esta ação: retornar</w:t>
-      </w:r>
-      <w:r>
-        <w:rPr>
-          <w:sz w:val="24"/>
-          <w:szCs w:val="24"/>
-        </w:rPr>
-        <w:t xml:space="preserve"> a imagem da sala de aula quando solicitada para que o servidor realize o reconhecimento facial.</w:t>
+        <w:t xml:space="preserve"> da requisição. Sua responsabilidade é delimitada por esta ação: retornar a imagem da sala de aula quando solicitada para que o servidor realize o reconhecimento facial.</w:t>
       </w:r>
     </w:p>
     <w:p>
@@ -10860,14 +10378,7 @@
           <w:sz w:val="24"/>
           <w:szCs w:val="24"/>
         </w:rPr>
-        <w:t>Para o servidor que executará o processamento das</w:t>
-      </w:r>
-      <w:r>
-        <w:rPr>
-          <w:sz w:val="24"/>
-          <w:szCs w:val="24"/>
-        </w:rPr>
-        <w:t xml:space="preserve"> imagens e o reconhecimento facial, utilizamos a linguagem de programação </w:t>
+        <w:t xml:space="preserve">Para o servidor que executará o processamento das imagens e o reconhecimento facial, utilizamos a linguagem de programação </w:t>
       </w:r>
       <w:proofErr w:type="spellStart"/>
       <w:r>
@@ -10943,14 +10454,7 @@
           <w:szCs w:val="24"/>
         </w:rPr>
         <w:lastRenderedPageBreak/>
-        <w:t xml:space="preserve">A responsabilidade do servidor é definida </w:t>
-      </w:r>
-      <w:r>
-        <w:rPr>
-          <w:sz w:val="24"/>
-          <w:szCs w:val="24"/>
-        </w:rPr>
-        <w:t xml:space="preserve">por duas partes, sendo a primeira, a função de intermediar as ações da </w:t>
+        <w:t xml:space="preserve">A responsabilidade do servidor é definida por duas partes, sendo a primeira, a função de intermediar as ações da </w:t>
       </w:r>
       <w:r>
         <w:rPr>
@@ -10966,14 +10470,7 @@
           <w:sz w:val="24"/>
           <w:szCs w:val="24"/>
         </w:rPr>
-        <w:t xml:space="preserve"> (Tópico 8.3), processando qualquer cadastro, atualização de registro, ou remoção feita na aplicação WEB por algum usuário, agindo como a camada de controle da arquitetura,</w:t>
-      </w:r>
-      <w:r>
-        <w:rPr>
-          <w:sz w:val="24"/>
-          <w:szCs w:val="24"/>
-        </w:rPr>
-        <w:t xml:space="preserve"> baseando-se no padrão MVC (Model, </w:t>
+        <w:t xml:space="preserve"> (Tópico 8.3), processando qualquer cadastro, atualização de registro, ou remoção feita na aplicação WEB por algum usuário, agindo como a camada de controle da arquitetura, baseando-se no padrão MVC (Model, </w:t>
       </w:r>
       <w:proofErr w:type="spellStart"/>
       <w:r>
@@ -11021,14 +10518,7 @@
           <w:sz w:val="24"/>
           <w:szCs w:val="24"/>
         </w:rPr>
-        <w:t xml:space="preserve">A segunda responsabilidade da aplicação do servidor, é a de executar o reconhecimento facial. Quando a aula for iniciada pelo professor (ação executada na aplicação WEB – Tópico 8.3), o </w:t>
-      </w:r>
-      <w:r>
-        <w:rPr>
-          <w:sz w:val="24"/>
-          <w:szCs w:val="24"/>
-        </w:rPr>
-        <w:t xml:space="preserve">servidor irá solicitar ao módulo a imagem, realizando uma requisição HTTP para o </w:t>
+        <w:t xml:space="preserve">A segunda responsabilidade da aplicação do servidor, é a de executar o reconhecimento facial. Quando a aula for iniciada pelo professor (ação executada na aplicação WEB – Tópico 8.3), o servidor irá solicitar ao módulo a imagem, realizando uma requisição HTTP para o </w:t>
       </w:r>
       <w:proofErr w:type="spellStart"/>
       <w:r>
@@ -11044,14 +10534,7 @@
           <w:sz w:val="24"/>
           <w:szCs w:val="24"/>
         </w:rPr>
-        <w:t xml:space="preserve"> definido na rede local, e ao receber a imagem, fará o reconhecimento facial, checando se o aluno está presente na imagem feita. Este processo será feito diversas veze</w:t>
-      </w:r>
-      <w:r>
-        <w:rPr>
-          <w:sz w:val="24"/>
-          <w:szCs w:val="24"/>
-        </w:rPr>
-        <w:t>s durante a aula, para garantir que o aluno esteja em sala durante pelo menos 75% do tempo de aula, e após o final da aula, a aplicação do servidor irá registrar a presença para o aluno ou a falta dela.</w:t>
+        <w:t xml:space="preserve"> definido na rede local, e ao receber a imagem, fará o reconhecimento facial, checando se o aluno está presente na imagem feita. Este processo será feito diversas vezes durante a aula, para garantir que o aluno esteja em sala durante pelo menos 75% do tempo de aula, e após o final da aula, a aplicação do servidor irá registrar a presença para o aluno ou a falta dela.</w:t>
       </w:r>
     </w:p>
     <w:p>
@@ -11110,14 +10593,7 @@
           <w:sz w:val="24"/>
           <w:szCs w:val="24"/>
         </w:rPr>
-        <w:t>Para o desenvolv</w:t>
-      </w:r>
-      <w:r>
-        <w:rPr>
-          <w:sz w:val="24"/>
-          <w:szCs w:val="24"/>
-        </w:rPr>
-        <w:t xml:space="preserve">imento da solução, a viabilidade foi bastante considerada, e buscando aumentar a facilidade de implantação da solução, foi definido o uso da tecnologia de conteinerização chamada Docker. </w:t>
+        <w:t xml:space="preserve">Para o desenvolvimento da solução, a viabilidade foi bastante considerada, e buscando aumentar a facilidade de implantação da solução, foi definido o uso da tecnologia de conteinerização chamada Docker. </w:t>
       </w:r>
     </w:p>
     <w:p>
@@ -11134,14 +10610,7 @@
           <w:sz w:val="24"/>
           <w:szCs w:val="24"/>
         </w:rPr>
-        <w:t>Com o uso desta tecnologia, a aplicação do servidor ganha em portabi</w:t>
-      </w:r>
-      <w:r>
-        <w:rPr>
-          <w:sz w:val="24"/>
-          <w:szCs w:val="24"/>
-        </w:rPr>
-        <w:t xml:space="preserve">lidade, pois se torna independente de sistema operacional e de hardware, desta forma, é criada a imagem da aplicação do servidor sendo executada com o Node.js, e essa imagem pode ser executada em qualquer hardware capaz de executar o Docker. </w:t>
+        <w:t xml:space="preserve">Com o uso desta tecnologia, a aplicação do servidor ganha em portabilidade, pois se torna independente de sistema operacional e de hardware, desta forma, é criada a imagem da aplicação do servidor sendo executada com o Node.js, e essa imagem pode ser executada em qualquer hardware capaz de executar o Docker. </w:t>
       </w:r>
     </w:p>
     <w:p>
@@ -11158,14 +10627,7 @@
           <w:sz w:val="24"/>
           <w:szCs w:val="24"/>
         </w:rPr>
-        <w:t xml:space="preserve">Com esta </w:t>
-      </w:r>
-      <w:r>
-        <w:rPr>
-          <w:sz w:val="24"/>
-          <w:szCs w:val="24"/>
-        </w:rPr>
-        <w:t xml:space="preserve">característica, a definição do servidor se torna muito versátil, podendo-se definir como servidor desde supercomputadores robustos até placas com recursos computacionais mais reduzidos, como por exemplo uma </w:t>
+        <w:t xml:space="preserve">Com esta característica, a definição do servidor se torna muito versátil, podendo-se definir como servidor desde supercomputadores robustos até placas com recursos computacionais mais reduzidos, como por exemplo uma </w:t>
       </w:r>
       <w:proofErr w:type="spellStart"/>
       <w:r>
@@ -11181,14 +10643,7 @@
           <w:sz w:val="24"/>
           <w:szCs w:val="24"/>
         </w:rPr>
-        <w:t xml:space="preserve"> Pi, adequando assim o servidor à necess</w:t>
-      </w:r>
-      <w:r>
-        <w:rPr>
-          <w:sz w:val="24"/>
-          <w:szCs w:val="24"/>
-        </w:rPr>
-        <w:t>idade computacional, evitando gastos desnecessários.</w:t>
+        <w:t xml:space="preserve"> Pi, adequando assim o servidor à necessidade computacional, evitando gastos desnecessários.</w:t>
       </w:r>
     </w:p>
     <w:p>
@@ -11227,14 +10682,7 @@
           <w:sz w:val="24"/>
           <w:szCs w:val="24"/>
         </w:rPr>
-        <w:t>A aplicação WEB desenvolvida tem o objetivo de apresentar uma interface gráfica intuitiva para que toda a solução seja administrada. Todas as interações dos usuários com a solução, co</w:t>
-      </w:r>
-      <w:r>
-        <w:rPr>
-          <w:sz w:val="24"/>
-          <w:szCs w:val="24"/>
-        </w:rPr>
-        <w:t xml:space="preserve">m exceção das fotos tiradas pelo módulo, são </w:t>
+        <w:t xml:space="preserve">A aplicação WEB desenvolvida tem o objetivo de apresentar uma interface gráfica intuitiva para que toda a solução seja administrada. Todas as interações dos usuários com a solução, com exceção das fotos tiradas pelo módulo, são </w:t>
       </w:r>
       <w:proofErr w:type="gramStart"/>
       <w:r>
@@ -11266,14 +10714,7 @@
           <w:sz w:val="24"/>
           <w:szCs w:val="24"/>
         </w:rPr>
-        <w:t>Na aplicação WEB o(a) Secretário(a) irá cadastrar o(a) Aluno(a) ou atualizar seus dados, o(a) Aluno(a) irá checar suas presenças e aulas, e o(a) Professor(a) irá iniciar ou cancel</w:t>
-      </w:r>
-      <w:r>
-        <w:rPr>
-          <w:sz w:val="24"/>
-          <w:szCs w:val="24"/>
-        </w:rPr>
-        <w:t>ar suas aulas, além de definir o tempo de aula.</w:t>
+        <w:t>Na aplicação WEB o(a) Secretário(a) irá cadastrar o(a) Aluno(a) ou atualizar seus dados, o(a) Aluno(a) irá checar suas presenças e aulas, e o(a) Professor(a) irá iniciar ou cancelar suas aulas, além de definir o tempo de aula.</w:t>
       </w:r>
     </w:p>
     <w:p>
@@ -11361,14 +10802,7 @@
           <w:sz w:val="24"/>
           <w:szCs w:val="24"/>
         </w:rPr>
-        <w:t>componentizaçã</w:t>
-      </w:r>
-      <w:r>
-        <w:rPr>
-          <w:sz w:val="24"/>
-          <w:szCs w:val="24"/>
-        </w:rPr>
-        <w:t>o</w:t>
+        <w:t>componentização</w:t>
       </w:r>
       <w:proofErr w:type="spellEnd"/>
       <w:r>
@@ -11455,15 +10889,7 @@
           <w:sz w:val="24"/>
           <w:szCs w:val="24"/>
         </w:rPr>
-        <w:t>2.1.5 Base p</w:t>
-      </w:r>
-      <w:r>
-        <w:rPr>
-          <w:color w:val="auto"/>
-          <w:sz w:val="24"/>
-          <w:szCs w:val="24"/>
-        </w:rPr>
-        <w:t>ara Armazenamento de Dados</w:t>
+        <w:t>2.1.5 Base para Armazenamento de Dados</w:t>
       </w:r>
       <w:bookmarkEnd w:id="17"/>
     </w:p>
@@ -11496,21 +10922,7 @@
           <w:sz w:val="24"/>
           <w:szCs w:val="24"/>
         </w:rPr>
-        <w:t>. Nesse banco de dados serão armazenadas as informações referentes aos alunos, professores, secretários, a</w:t>
-      </w:r>
-      <w:r>
-        <w:rPr>
-          <w:sz w:val="24"/>
-          <w:szCs w:val="24"/>
-        </w:rPr>
-        <w:t>ulas, e salas de aula, além das presenças registradas, e todo o fluxo de utilização desta base de dados é controlado e passa pela aplicação do servidor, nenhuma outra aplicação tendo acesso à base. As definições da modelagem da base são descritas em um tóp</w:t>
-      </w:r>
-      <w:r>
-        <w:rPr>
-          <w:sz w:val="24"/>
-          <w:szCs w:val="24"/>
-        </w:rPr>
-        <w:t>ico específico para isto ao longo deste trabalho.</w:t>
+        <w:t>. Nesse banco de dados serão armazenadas as informações referentes aos alunos, professores, secretários, aulas, e salas de aula, além das presenças registradas, e todo o fluxo de utilização desta base de dados é controlado e passa pela aplicação do servidor, nenhuma outra aplicação tendo acesso à base. As definições da modelagem da base são descritas em um tópico específico para isto ao longo deste trabalho.</w:t>
       </w:r>
     </w:p>
     <w:p>
@@ -11546,15 +10958,7 @@
           <w:sz w:val="24"/>
           <w:szCs w:val="24"/>
         </w:rPr>
-        <w:t>2.1</w:t>
-      </w:r>
-      <w:r>
-        <w:rPr>
-          <w:color w:val="auto"/>
-          <w:sz w:val="24"/>
-          <w:szCs w:val="24"/>
-        </w:rPr>
-        <w:t>.6 Arquitetura da Solução</w:t>
+        <w:t>2.1.6 Arquitetura da Solução</w:t>
       </w:r>
       <w:bookmarkEnd w:id="18"/>
     </w:p>
@@ -11710,14 +11114,7 @@
           <w:sz w:val="24"/>
           <w:szCs w:val="24"/>
         </w:rPr>
-        <w:t xml:space="preserve">Um módulo é necessário por sala, assim tirando a </w:t>
-      </w:r>
-      <w:r>
-        <w:rPr>
-          <w:sz w:val="24"/>
-          <w:szCs w:val="24"/>
-        </w:rPr>
-        <w:t>foto para a checagem de presença de todas as aulas ministradas naquela sala;</w:t>
+        <w:t>Um módulo é necessário por sala, assim tirando a foto para a checagem de presença de todas as aulas ministradas naquela sala;</w:t>
       </w:r>
     </w:p>
     <w:p>
@@ -11765,14 +11162,7 @@
           <w:sz w:val="24"/>
           <w:szCs w:val="24"/>
         </w:rPr>
-        <w:t>Ambos</w:t>
-      </w:r>
-      <w:r>
-        <w:rPr>
-          <w:sz w:val="24"/>
-          <w:szCs w:val="24"/>
-        </w:rPr>
-        <w:t>, tanto o servidor quanto os módulos devem estar em uma mesma rede.</w:t>
+        <w:t>Ambos, tanto o servidor quanto os módulos devem estar em uma mesma rede.</w:t>
       </w:r>
     </w:p>
     <w:p>
@@ -11879,14 +11269,7 @@
           <w:sz w:val="24"/>
           <w:szCs w:val="24"/>
         </w:rPr>
-        <w:t xml:space="preserve">, o(a) Secretário(a) através da aplicação WEB faz o </w:t>
-      </w:r>
-      <w:r>
-        <w:rPr>
-          <w:sz w:val="24"/>
-          <w:szCs w:val="24"/>
-        </w:rPr>
-        <w:t>preenchimento dos dados do usuário, e utiliza o módulo que é ativado para tirar a primeira foto do aluno, enviando todos os dados para a aplicação do servidor armazenar na base centralizada.</w:t>
+        <w:t>, o(a) Secretário(a) através da aplicação WEB faz o preenchimento dos dados do usuário, e utiliza o módulo que é ativado para tirar a primeira foto do aluno, enviando todos os dados para a aplicação do servidor armazenar na base centralizada.</w:t>
       </w:r>
     </w:p>
     <w:p>
@@ -11934,21 +11317,7 @@
           <w:sz w:val="24"/>
           <w:szCs w:val="24"/>
         </w:rPr>
-        <w:t xml:space="preserve">, o(a) Professor(a) inicia a aula, e </w:t>
-      </w:r>
-      <w:r>
-        <w:rPr>
-          <w:sz w:val="24"/>
-          <w:szCs w:val="24"/>
-        </w:rPr>
-        <w:t>então o servidor calcula o intervalo em que as fotos serão tiradas para a checagem da presença, e utilizando este intervalo, requisita que o módulo presente naquela sala devolva uma imagem. Após isso, a aplicação do servidor faz o reconhecimento facial, ut</w:t>
-      </w:r>
-      <w:r>
-        <w:rPr>
-          <w:sz w:val="24"/>
-          <w:szCs w:val="24"/>
-        </w:rPr>
-        <w:t>ilizando as fotos tiradas no cadastro do aluno, e então registra as presenças, ou a falta delas.</w:t>
+        <w:t>, o(a) Professor(a) inicia a aula, e então o servidor calcula o intervalo em que as fotos serão tiradas para a checagem da presença, e utilizando este intervalo, requisita que o módulo presente naquela sala devolva uma imagem. Após isso, a aplicação do servidor faz o reconhecimento facial, utilizando as fotos tiradas no cadastro do aluno, e então registra as presenças, ou a falta delas.</w:t>
       </w:r>
     </w:p>
     <w:p>
@@ -11962,14 +11331,7 @@
           <w:sz w:val="24"/>
           <w:szCs w:val="24"/>
         </w:rPr>
-        <w:t>A arquitetura da solução foi definida desta maneira para que fosse distribuída escalável, podendo suportar um número não definido de salas de aula e alunos, se</w:t>
-      </w:r>
-      <w:r>
-        <w:rPr>
-          <w:sz w:val="24"/>
-          <w:szCs w:val="24"/>
-        </w:rPr>
-        <w:t>ndo assim uma solução viável tanto para instituições de ensino menores, quanto para as maiores instituições de ensino.</w:t>
+        <w:t>A arquitetura da solução foi definida desta maneira para que fosse distribuída escalável, podendo suportar um número não definido de salas de aula e alunos, sendo assim uma solução viável tanto para instituições de ensino menores, quanto para as maiores instituições de ensino.</w:t>
       </w:r>
     </w:p>
     <w:p>
@@ -11996,14 +11358,7 @@
           <w:sz w:val="24"/>
           <w:szCs w:val="24"/>
         </w:rPr>
-        <w:t>Após a completa compreensão sobre o domínio da solução e seus requisitos, foi executado um estudo preliminar de</w:t>
-      </w:r>
-      <w:r>
-        <w:rPr>
-          <w:sz w:val="24"/>
-          <w:szCs w:val="24"/>
-        </w:rPr>
-        <w:t xml:space="preserve"> viabilidade, visando garantir que a solução como um todo seja acessível e aplicável para todas as partes envolvidas, aumentando a chance de sucesso do projeto. Foram analisadas as viabilidades do ponto de vista:</w:t>
+        <w:t>Após a completa compreensão sobre o domínio da solução e seus requisitos, foi executado um estudo preliminar de viabilidade, visando garantir que a solução como um todo seja acessível e aplicável para todas as partes envolvidas, aumentando a chance de sucesso do projeto. Foram analisadas as viabilidades do ponto de vista:</w:t>
       </w:r>
     </w:p>
     <w:p>
@@ -12097,16 +11452,7 @@
           <w:szCs w:val="24"/>
         </w:rPr>
         <w:lastRenderedPageBreak/>
-        <w:t>2.2.1 Viabilid</w:t>
-      </w:r>
-      <w:r>
-        <w:rPr>
-          <w:b/>
-          <w:bCs/>
-          <w:sz w:val="24"/>
-          <w:szCs w:val="24"/>
-        </w:rPr>
-        <w:t>ade financeira</w:t>
+        <w:t>2.2.1 Viabilidade financeira</w:t>
       </w:r>
       <w:bookmarkEnd w:id="19"/>
     </w:p>
@@ -12205,14 +11551,7 @@
           <w:sz w:val="24"/>
           <w:szCs w:val="24"/>
         </w:rPr>
-        <w:t xml:space="preserve">Para a produção de cada </w:t>
-      </w:r>
-      <w:r>
-        <w:rPr>
-          <w:sz w:val="24"/>
-          <w:szCs w:val="24"/>
-        </w:rPr>
-        <w:t>módulo de captura de imagem é utilizado:</w:t>
+        <w:t>Para a produção de cada módulo de captura de imagem é utilizado:</w:t>
       </w:r>
     </w:p>
     <w:p>
@@ -12411,14 +11750,7 @@
           <w:sz w:val="24"/>
           <w:szCs w:val="24"/>
         </w:rPr>
-        <w:t xml:space="preserve">O custo do módulo pode </w:t>
-      </w:r>
-      <w:r>
-        <w:rPr>
-          <w:sz w:val="24"/>
-          <w:szCs w:val="24"/>
-        </w:rPr>
-        <w:t xml:space="preserve">variar. Como fonte para esse dado, consultamos diversos sites de venda de eletrônicos, com isso constatamos que existem opções viáveis de importações, por exemplo da Inglaterra com o custo de   R$54,50 através do site dx.com, ou da China com o </w:t>
+        <w:t xml:space="preserve">O custo do módulo pode variar. Como fonte para esse dado, consultamos diversos sites de venda de eletrônicos, com isso constatamos que existem opções viáveis de importações, por exemplo da Inglaterra com o custo de   R$54,50 através do site dx.com, ou da China com o </w:t>
       </w:r>
       <w:r>
         <w:rPr>
@@ -12426,21 +11758,7 @@
           <w:szCs w:val="24"/>
         </w:rPr>
         <w:lastRenderedPageBreak/>
-        <w:t>custo de R$4</w:t>
-      </w:r>
-      <w:r>
-        <w:rPr>
-          <w:sz w:val="24"/>
-          <w:szCs w:val="24"/>
-        </w:rPr>
-        <w:t>6,40 através do aliexpress.com. Além disso, dentre as opções nacionais temos as lojas virtuais wjcomponentes.com.br, mercadolivre.com.br/perfil/AGUIAR+BM, e americanas.com.br, por exemplo, com respectivamente o custo de R$54,99, R$49,80, e R$59,99. Temos a</w:t>
-      </w:r>
-      <w:r>
-        <w:rPr>
-          <w:sz w:val="24"/>
-          <w:szCs w:val="24"/>
-        </w:rPr>
-        <w:t>ssim, o custo médio nacional aproximado de R$54,93.</w:t>
+        <w:t>custo de R$46,40 através do aliexpress.com. Além disso, dentre as opções nacionais temos as lojas virtuais wjcomponentes.com.br, mercadolivre.com.br/perfil/AGUIAR+BM, e americanas.com.br, por exemplo, com respectivamente o custo de R$54,99, R$49,80, e R$59,99. Temos assim, o custo médio nacional aproximado de R$54,93.</w:t>
       </w:r>
     </w:p>
     <w:p>
@@ -12646,14 +11964,7 @@
           <w:sz w:val="24"/>
           <w:szCs w:val="24"/>
         </w:rPr>
-        <w:t xml:space="preserve">Para o conector da fonte, consultamos as lojas virtuais robocore.net, </w:t>
-      </w:r>
-      <w:r>
-        <w:rPr>
-          <w:sz w:val="24"/>
-          <w:szCs w:val="24"/>
-        </w:rPr>
-        <w:t>autocorerobotica.com.br, e eletrogate.com, todas nacionais e com o valor de venda do produto de, respectivamente, R$0,90, R$0,90, e R$1,00. Dessa forma, o custo médio aproximado do produto é de R$0,93.</w:t>
+        <w:t>Para o conector da fonte, consultamos as lojas virtuais robocore.net, autocorerobotica.com.br, e eletrogate.com, todas nacionais e com o valor de venda do produto de, respectivamente, R$0,90, R$0,90, e R$1,00. Dessa forma, o custo médio aproximado do produto é de R$0,93.</w:t>
       </w:r>
     </w:p>
     <w:p>
@@ -12904,14 +12215,7 @@
           <w:sz w:val="24"/>
           <w:szCs w:val="24"/>
         </w:rPr>
-        <w:t xml:space="preserve">Consultamos o custo da fonte de alimentação utilizada no módulo nas lojas virtuais acessadas através de </w:t>
-      </w:r>
-      <w:r>
-        <w:rPr>
-          <w:sz w:val="24"/>
-          <w:szCs w:val="24"/>
-        </w:rPr>
-        <w:t>americanas.com.br, eletrogate.com, e submarino.com.br, com o respectivo preço de R$13,00, R$16,90, e R$13,00. O produto possui então, o custo médio aproximado de R$14,30.</w:t>
+        <w:t>Consultamos o custo da fonte de alimentação utilizada no módulo nas lojas virtuais acessadas através de americanas.com.br, eletrogate.com, e submarino.com.br, com o respectivo preço de R$13,00, R$16,90, e R$13,00. O produto possui então, o custo médio aproximado de R$14,30.</w:t>
       </w:r>
     </w:p>
     <w:p>
@@ -12943,21 +12247,7 @@
           <w:sz w:val="24"/>
           <w:szCs w:val="24"/>
         </w:rPr>
-        <w:t xml:space="preserve">O custo </w:t>
-      </w:r>
-      <w:r>
-        <w:rPr>
-          <w:sz w:val="24"/>
-          <w:szCs w:val="24"/>
-        </w:rPr>
-        <w:t>de produção indicado acima é aplicado por módulo produzido, mas para que a produção desses módulos seja possível, é necessário 1x Placa FTDI conversor Serial, com o custo médio aproximado de R$25,50, como indicado pelas lojas virtuais lojadahora.com.br (R$</w:t>
-      </w:r>
-      <w:r>
-        <w:rPr>
-          <w:sz w:val="24"/>
-          <w:szCs w:val="24"/>
-        </w:rPr>
-        <w:t>25,90) e submarino.com.br (R$25,11). Temos assim, como custo total de produção dos módulos de captura de imagem, o valor de: 25,50 reais + 70,16 reais/módulo. Sendo, portanto, 70,16 reais o preço de custo por unidade do módulo.</w:t>
+        <w:t>O custo de produção indicado acima é aplicado por módulo produzido, mas para que a produção desses módulos seja possível, é necessário 1x Placa FTDI conversor Serial, com o custo médio aproximado de R$25,50, como indicado pelas lojas virtuais lojadahora.com.br (R$25,90) e submarino.com.br (R$25,11). Temos assim, como custo total de produção dos módulos de captura de imagem, o valor de: 25,50 reais + 70,16 reais/módulo. Sendo, portanto, 70,16 reais o preço de custo por unidade do módulo.</w:t>
       </w:r>
     </w:p>
     <w:p>
@@ -13102,14 +12392,7 @@
           <w:sz w:val="24"/>
           <w:szCs w:val="24"/>
         </w:rPr>
-        <w:t>Para que a solução seja aplicada, é necessário um servidor na rede local que execut</w:t>
-      </w:r>
-      <w:r>
-        <w:rPr>
-          <w:sz w:val="24"/>
-          <w:szCs w:val="24"/>
-        </w:rPr>
-        <w:t xml:space="preserve">ará tanto o sistema de processamento das imagens e reconhecimento facial, quanto a aplicação WEB de gerenciamento do sistema. </w:t>
+        <w:t xml:space="preserve">Para que a solução seja aplicada, é necessário um servidor na rede local que executará tanto o sistema de processamento das imagens e reconhecimento facial, quanto a aplicação WEB de gerenciamento do sistema. </w:t>
       </w:r>
     </w:p>
     <w:p>
@@ -13125,21 +12408,7 @@
           <w:sz w:val="24"/>
           <w:szCs w:val="24"/>
         </w:rPr>
-        <w:t>Dependendo do cliente e/ou das partes interessadas, isso pode não representar um custo para a implantação da solução, visto que m</w:t>
-      </w:r>
-      <w:r>
-        <w:rPr>
-          <w:sz w:val="24"/>
-          <w:szCs w:val="24"/>
-        </w:rPr>
-        <w:t xml:space="preserve">uitas instituições de ensino já possuem servidores disponíveis que poderiam ser utilizados para isso. Caso seja necessário para a implantação da solução a criação de servidores, estes podem ser providos de diversas formas, visto que a solução com o uso da </w:t>
-      </w:r>
-      <w:r>
-        <w:rPr>
-          <w:sz w:val="24"/>
-          <w:szCs w:val="24"/>
-        </w:rPr>
-        <w:t>técnica de conteinerização possuí portabilidade.</w:t>
+        <w:t>Dependendo do cliente e/ou das partes interessadas, isso pode não representar um custo para a implantação da solução, visto que muitas instituições de ensino já possuem servidores disponíveis que poderiam ser utilizados para isso. Caso seja necessário para a implantação da solução a criação de servidores, estes podem ser providos de diversas formas, visto que a solução com o uso da técnica de conteinerização possuí portabilidade.</w:t>
       </w:r>
     </w:p>
     <w:p>
@@ -13342,14 +12611,7 @@
           <w:sz w:val="16"/>
           <w:szCs w:val="16"/>
         </w:rPr>
-        <w:t>(https://www.robocore.net/placa-raspberry-pi/ra</w:t>
-      </w:r>
-      <w:r>
-        <w:rPr>
-          <w:sz w:val="16"/>
-          <w:szCs w:val="16"/>
-        </w:rPr>
-        <w:t>spberry-pi-4-8gb acesso em 25/01/2021 20:00)</w:t>
+        <w:t>(https://www.robocore.net/placa-raspberry-pi/raspberry-pi-4-8gb acesso em 25/01/2021 20:00)</w:t>
       </w:r>
     </w:p>
     <w:p>
@@ -13395,14 +12657,7 @@
           <w:sz w:val="24"/>
           <w:szCs w:val="24"/>
         </w:rPr>
-        <w:t xml:space="preserve">, ao valor de R$899,90. Esta opção seria mais indicada para </w:t>
-      </w:r>
-      <w:r>
-        <w:rPr>
-          <w:sz w:val="24"/>
-          <w:szCs w:val="24"/>
-        </w:rPr>
-        <w:t>instituições de ensino menores, com menor necessidade computacional para o processamento da presença dos alunos.</w:t>
+        <w:t>, ao valor de R$899,90. Esta opção seria mais indicada para instituições de ensino menores, com menor necessidade computacional para o processamento da presença dos alunos.</w:t>
       </w:r>
     </w:p>
     <w:p>
@@ -13467,14 +12722,7 @@
           <w:sz w:val="24"/>
           <w:szCs w:val="24"/>
         </w:rPr>
-        <w:t>Com custo de $295,15/mês (dólares estadunidenses por mês de uso), segundo calculadora for</w:t>
-      </w:r>
-      <w:r>
-        <w:rPr>
-          <w:sz w:val="24"/>
-          <w:szCs w:val="24"/>
-        </w:rPr>
-        <w:t>necida pela prestadora do serviço de cloud, considerando o uso de 75%/mês da máquina. Esta opção seria mais indicada para instituições de ensino maiores, com maior necessidade computacional para o processamento da presença dos alunos.</w:t>
+        <w:t>Com custo de $295,15/mês (dólares estadunidenses por mês de uso), segundo calculadora fornecida pela prestadora do serviço de cloud, considerando o uso de 75%/mês da máquina. Esta opção seria mais indicada para instituições de ensino maiores, com maior necessidade computacional para o processamento da presença dos alunos.</w:t>
       </w:r>
     </w:p>
     <w:p>
@@ -13491,14 +12739,7 @@
           <w:sz w:val="24"/>
           <w:szCs w:val="24"/>
         </w:rPr>
-        <w:t xml:space="preserve">Vale ressaltar que o </w:t>
-      </w:r>
-      <w:r>
-        <w:rPr>
-          <w:sz w:val="24"/>
-          <w:szCs w:val="24"/>
-        </w:rPr>
-        <w:t>custo pode variar de acordo com a demanda de capacidade computacional. Quanto mais salas para serem processadas as checagens de presença, mais capacidade computacional será necessária</w:t>
+        <w:t>Vale ressaltar que o custo pode variar de acordo com a demanda de capacidade computacional. Quanto mais salas para serem processadas as checagens de presença, mais capacidade computacional será necessária</w:t>
       </w:r>
       <w:bookmarkEnd w:id="22"/>
       <w:r>
@@ -13545,21 +12786,7 @@
           <w:sz w:val="24"/>
           <w:szCs w:val="24"/>
         </w:rPr>
-        <w:t>Para a implementação deste pr</w:t>
-      </w:r>
-      <w:r>
-        <w:rPr>
-          <w:sz w:val="24"/>
-          <w:szCs w:val="24"/>
-        </w:rPr>
-        <w:t>ojeto em uma instituição de ensino, o custo final pode variar bastante de acordo com diversos fatores, como a instituição ter ou não um computador para ser utilizado como servidor, a quantidade de alunos por período, e até a frequência da coleta de imagens</w:t>
-      </w:r>
-      <w:r>
-        <w:rPr>
-          <w:sz w:val="24"/>
-          <w:szCs w:val="24"/>
-        </w:rPr>
-        <w:t xml:space="preserve"> da sala de aula.</w:t>
+        <w:t>Para a implementação deste projeto em uma instituição de ensino, o custo final pode variar bastante de acordo com diversos fatores, como a instituição ter ou não um computador para ser utilizado como servidor, a quantidade de alunos por período, e até a frequência da coleta de imagens da sala de aula.</w:t>
       </w:r>
     </w:p>
     <w:p>
@@ -13575,14 +12802,7 @@
           <w:sz w:val="24"/>
           <w:szCs w:val="24"/>
         </w:rPr>
-        <w:t>Para exemplificar o valor final da implementação, definimos como exemplo para o caso de uso, uma instituição de ensino que contenha 8 salas por período com uma média de 60 alunos por sala, totalizando por período 480 alunos, com uma frequ</w:t>
-      </w:r>
-      <w:r>
-        <w:rPr>
-          <w:sz w:val="24"/>
-          <w:szCs w:val="24"/>
-        </w:rPr>
-        <w:t xml:space="preserve">ência de coleta das imagens da sala de 10 minutos, para cada aula de 50 minutos. </w:t>
+        <w:t xml:space="preserve">Para exemplificar o valor final da implementação, definimos como exemplo para o caso de uso, uma instituição de ensino que contenha 8 salas por período com uma média de 60 alunos por sala, totalizando por período 480 alunos, com uma frequência de coleta das imagens da sala de 10 minutos, para cada aula de 50 minutos. </w:t>
       </w:r>
     </w:p>
     <w:p>
@@ -13598,14 +12818,7 @@
           <w:sz w:val="24"/>
           <w:szCs w:val="24"/>
         </w:rPr>
-        <w:t>Para o exemplo de instituição aqui definido, temos como custo para os 8 módulos (1 unidade por sala) de R$586,78. Para o servidor, indicamos o uso de um computador com as con</w:t>
-      </w:r>
-      <w:r>
-        <w:rPr>
-          <w:sz w:val="24"/>
-          <w:szCs w:val="24"/>
-        </w:rPr>
-        <w:t xml:space="preserve">figurações especificadas nos </w:t>
+        <w:t xml:space="preserve">Para o exemplo de instituição aqui definido, temos como custo para os 8 módulos (1 unidade por sala) de R$586,78. Para o servidor, indicamos o uso de um computador com as configurações especificadas nos </w:t>
       </w:r>
       <w:r>
         <w:rPr>
@@ -13636,21 +12849,7 @@
           <w:sz w:val="24"/>
           <w:szCs w:val="24"/>
         </w:rPr>
-        <w:t xml:space="preserve"> S145, que conforme as lojas virtuais consultadas americanas.com.br (R$</w:t>
-      </w:r>
-      <w:r>
-        <w:rPr>
-          <w:sz w:val="24"/>
-          <w:szCs w:val="24"/>
-        </w:rPr>
-        <w:t>2789,07</w:t>
-      </w:r>
-      <w:r>
-        <w:rPr>
-          <w:sz w:val="24"/>
-          <w:szCs w:val="24"/>
-        </w:rPr>
-        <w:t>) e casasbahia.com.br (R$2399,00), tem o custo médio de R$2594,04.</w:t>
+        <w:t xml:space="preserve"> S145, que conforme as lojas virtuais consultadas americanas.com.br (R$2789,07) e casasbahia.com.br (R$2399,00), tem o custo médio de R$2594,04.</w:t>
       </w:r>
     </w:p>
     <w:p>
@@ -13666,14 +12865,7 @@
           <w:sz w:val="24"/>
           <w:szCs w:val="24"/>
         </w:rPr>
-        <w:t>Des</w:t>
-      </w:r>
-      <w:r>
-        <w:rPr>
-          <w:sz w:val="24"/>
-          <w:szCs w:val="24"/>
-        </w:rPr>
-        <w:t>sa forma, o custo final para a implementação do projeto em uma instituição de ensino com os padrões definidos acima é de: R$3180,82.</w:t>
+        <w:t>Dessa forma, o custo final para a implementação do projeto em uma instituição de ensino com os padrões definidos acima é de: R$3180,82.</w:t>
       </w:r>
     </w:p>
     <w:p>
@@ -13713,14 +12905,7 @@
           <w:sz w:val="24"/>
           <w:szCs w:val="24"/>
         </w:rPr>
-        <w:t>A elaboração da solução apresentada neste trabalho utiliza aplicações e ferramentas gratuitas, e</w:t>
-      </w:r>
-      <w:r>
-        <w:rPr>
-          <w:sz w:val="24"/>
-          <w:szCs w:val="24"/>
-        </w:rPr>
-        <w:t xml:space="preserve"> em sua maioria de código aberto, como:</w:t>
+        <w:t>A elaboração da solução apresentada neste trabalho utiliza aplicações e ferramentas gratuitas, e em sua maioria de código aberto, como:</w:t>
       </w:r>
       <w:bookmarkEnd w:id="25"/>
     </w:p>
@@ -13911,14 +13096,7 @@
           <w:sz w:val="24"/>
           <w:szCs w:val="24"/>
         </w:rPr>
-        <w:t xml:space="preserve">MySQL (para a base de </w:t>
-      </w:r>
-      <w:r>
-        <w:rPr>
-          <w:sz w:val="24"/>
-          <w:szCs w:val="24"/>
-        </w:rPr>
-        <w:t>dados);</w:t>
+        <w:t>MySQL (para a base de dados);</w:t>
       </w:r>
     </w:p>
     <w:p>
@@ -13972,21 +13150,7 @@
           <w:sz w:val="24"/>
           <w:szCs w:val="24"/>
         </w:rPr>
-        <w:t>O desenvolvimento dos programas que comp</w:t>
-      </w:r>
-      <w:r>
-        <w:rPr>
-          <w:sz w:val="24"/>
-          <w:szCs w:val="24"/>
-        </w:rPr>
-        <w:t>õe a solução é de complexidade considerável por ser uma solução de arquitetura distribuída e exigindo atenção em muitos pontos diferentes do processo, desde o cadastro do aluno, à captura das imagens, e ao processamento da imagem. Apesar disso, a solução s</w:t>
-      </w:r>
-      <w:r>
-        <w:rPr>
-          <w:sz w:val="24"/>
-          <w:szCs w:val="24"/>
-        </w:rPr>
-        <w:t>e apresenta como viável tecnicamente, exigindo para a implementação os seguintes conhecimentos:</w:t>
+        <w:t>O desenvolvimento dos programas que compõe a solução é de complexidade considerável por ser uma solução de arquitetura distribuída e exigindo atenção em muitos pontos diferentes do processo, desde o cadastro do aluno, à captura das imagens, e ao processamento da imagem. Apesar disso, a solução se apresenta como viável tecnicamente, exigindo para a implementação os seguintes conhecimentos:</w:t>
       </w:r>
     </w:p>
     <w:p>
@@ -14165,14 +13329,7 @@
           <w:sz w:val="24"/>
           <w:szCs w:val="24"/>
         </w:rPr>
-        <w:t xml:space="preserve">E conhecimento básico de </w:t>
-      </w:r>
-      <w:r>
-        <w:rPr>
-          <w:sz w:val="24"/>
-          <w:szCs w:val="24"/>
-        </w:rPr>
-        <w:t>sistemas operacionais.</w:t>
+        <w:t>E conhecimento básico de sistemas operacionais.</w:t>
       </w:r>
     </w:p>
     <w:p>
@@ -14225,14 +13382,7 @@
           <w:sz w:val="24"/>
           <w:szCs w:val="24"/>
         </w:rPr>
-        <w:t>Qualquer projeto de solução tecnológica deve levar em consideração a questão jurídica, visto que os sistemas intermediarão as interações humanas, que caso estejam ilegais ou irregulares, podem levar os desen</w:t>
-      </w:r>
-      <w:r>
-        <w:rPr>
-          <w:sz w:val="24"/>
-          <w:szCs w:val="24"/>
-        </w:rPr>
-        <w:t>volvedores da solução a responderem como possíveis cúmplices de um crime, por exemplo.</w:t>
+        <w:t>Qualquer projeto de solução tecnológica deve levar em consideração a questão jurídica, visto que os sistemas intermediarão as interações humanas, que caso estejam ilegais ou irregulares, podem levar os desenvolvedores da solução a responderem como possíveis cúmplices de um crime, por exemplo.</w:t>
       </w:r>
     </w:p>
     <w:p>
@@ -14249,14 +13399,7 @@
           <w:sz w:val="24"/>
           <w:szCs w:val="24"/>
         </w:rPr>
-        <w:t>Dado o propósito e contexto da solução proposta neste trabalho, deve-se atentar a Lei de Diretrizes e Bases da Educação Nacional (LDBEN), Lei 9394/96. Nela temos todas a</w:t>
-      </w:r>
-      <w:r>
-        <w:rPr>
-          <w:sz w:val="24"/>
-          <w:szCs w:val="24"/>
-        </w:rPr>
-        <w:t xml:space="preserve">s definições de escopo nacional que regulamentam o sistema de ensino quanto a </w:t>
+        <w:t xml:space="preserve">Dado o propósito e contexto da solução proposta neste trabalho, deve-se atentar a Lei de Diretrizes e Bases da Educação Nacional (LDBEN), Lei 9394/96. Nela temos todas as definições de escopo nacional que regulamentam o sistema de ensino quanto a </w:t>
       </w:r>
       <w:r>
         <w:rPr>
@@ -14286,125 +13429,85 @@
           <w:iCs/>
           <w:shd w:val="clear" w:color="auto" w:fill="FFFFFF"/>
         </w:rPr>
-        <w:t>Os docentes incumbir-se-ão de: ministrar os dias letivos e horas-aula est</w:t>
-      </w:r>
+        <w:t xml:space="preserve">Os docentes incumbir-se-ão de: ministrar os dias letivos e horas-aula estabelecidos, além de participar integralmente dos períodos dedicados ao planejamento, à avaliação e ao desenvolvimento profissional. </w:t>
+      </w:r>
+      <w:r>
+        <w:rPr>
+          <w:sz w:val="24"/>
+          <w:szCs w:val="24"/>
+          <w:shd w:val="clear" w:color="auto" w:fill="FFFFFF"/>
+        </w:rPr>
+        <w:t>(</w:t>
+      </w:r>
+      <w:r>
+        <w:rPr>
+          <w:sz w:val="24"/>
+          <w:szCs w:val="24"/>
+        </w:rPr>
+        <w:t>Lei 9394/96, Título 4, Artigo 13, Tópico V, 1996</w:t>
+      </w:r>
+      <w:r>
+        <w:rPr>
+          <w:sz w:val="24"/>
+          <w:szCs w:val="24"/>
+          <w:shd w:val="clear" w:color="auto" w:fill="FFFFFF"/>
+        </w:rPr>
+        <w:t>)</w:t>
+      </w:r>
+    </w:p>
+    <w:p>
+      <w:pPr>
+        <w:ind w:right="564" w:firstLine="708"/>
+        <w:rPr>
+          <w:color w:val="auto"/>
+          <w:sz w:val="24"/>
+          <w:szCs w:val="24"/>
+        </w:rPr>
+      </w:pPr>
+      <w:r>
+        <w:rPr>
+          <w:color w:val="auto"/>
+          <w:sz w:val="24"/>
+          <w:szCs w:val="24"/>
+        </w:rPr>
+        <w:t>A solução proposta deve colaborar para o correto cumprimento da lei citada, além de qualquer outra regulamentação que atue sobre o sistema de ensino. Incluindo o regulamento interno da instituição de ensino, o qual deve ser alinhado no processo de implantação da solução.</w:t>
+      </w:r>
+    </w:p>
+    <w:p>
+      <w:pPr>
+        <w:ind w:right="564" w:firstLine="708"/>
+        <w:rPr>
+          <w:color w:val="auto"/>
+          <w:sz w:val="24"/>
+          <w:szCs w:val="24"/>
+        </w:rPr>
+      </w:pPr>
+      <w:r>
+        <w:rPr>
+          <w:color w:val="auto"/>
+          <w:sz w:val="24"/>
+          <w:szCs w:val="24"/>
+        </w:rPr>
+        <w:t>Em relação ao direito de imagem, apesar de a foto dos alunos ficar isolada nos servidores sem acesso de terceiros, nem a publicação ou uso das imagens para qualquer benefício que não seja a checagem da presença, também deve haver um alinhamento com a instituição de ensino, e a análise do contrato dos alunos com a instituição, visto que conforme o Artigo 20 do Código Civil de 2002:</w:t>
+      </w:r>
+    </w:p>
+    <w:p>
+      <w:pPr>
+        <w:spacing w:line="240" w:lineRule="auto"/>
+        <w:ind w:left="2268" w:right="561"/>
+        <w:rPr>
+          <w:color w:val="auto"/>
+          <w:sz w:val="24"/>
+          <w:szCs w:val="24"/>
+        </w:rPr>
+      </w:pPr>
       <w:r>
         <w:rPr>
           <w:i/>
           <w:iCs/>
           <w:shd w:val="clear" w:color="auto" w:fill="FFFFFF"/>
         </w:rPr>
-        <w:t xml:space="preserve">abelecidos, além de participar integralmente dos períodos dedicados ao planejamento, à avaliação e ao desenvolvimento profissional. </w:t>
-      </w:r>
-      <w:r>
-        <w:rPr>
-          <w:sz w:val="24"/>
-          <w:szCs w:val="24"/>
-          <w:shd w:val="clear" w:color="auto" w:fill="FFFFFF"/>
-        </w:rPr>
-        <w:t>(</w:t>
-      </w:r>
-      <w:r>
-        <w:rPr>
-          <w:sz w:val="24"/>
-          <w:szCs w:val="24"/>
-        </w:rPr>
-        <w:t>Lei 9394/96, Título 4, Artigo 13, Tópico V, 1996</w:t>
-      </w:r>
-      <w:r>
-        <w:rPr>
-          <w:sz w:val="24"/>
-          <w:szCs w:val="24"/>
-          <w:shd w:val="clear" w:color="auto" w:fill="FFFFFF"/>
-        </w:rPr>
-        <w:t>)</w:t>
-      </w:r>
-    </w:p>
-    <w:p>
-      <w:pPr>
-        <w:ind w:right="564" w:firstLine="708"/>
-        <w:rPr>
-          <w:color w:val="auto"/>
-          <w:sz w:val="24"/>
-          <w:szCs w:val="24"/>
-        </w:rPr>
-      </w:pPr>
-      <w:r>
-        <w:rPr>
-          <w:color w:val="auto"/>
-          <w:sz w:val="24"/>
-          <w:szCs w:val="24"/>
-        </w:rPr>
-        <w:t xml:space="preserve">A solução proposta deve colaborar para o correto cumprimento da lei </w:t>
-      </w:r>
-      <w:r>
-        <w:rPr>
-          <w:color w:val="auto"/>
-          <w:sz w:val="24"/>
-          <w:szCs w:val="24"/>
-        </w:rPr>
-        <w:t>citada, além de qualquer outra regulamentação que atue sobre o sistema de ensino. Incluindo o regulamento interno da instituição de ensino, o qual deve ser alinhado no processo de implantação da solução.</w:t>
-      </w:r>
-    </w:p>
-    <w:p>
-      <w:pPr>
-        <w:ind w:right="564" w:firstLine="708"/>
-        <w:rPr>
-          <w:color w:val="auto"/>
-          <w:sz w:val="24"/>
-          <w:szCs w:val="24"/>
-        </w:rPr>
-      </w:pPr>
-      <w:r>
-        <w:rPr>
-          <w:color w:val="auto"/>
-          <w:sz w:val="24"/>
-          <w:szCs w:val="24"/>
-        </w:rPr>
-        <w:t>Em relação ao direito de imagem, apesar de a foto do</w:t>
-      </w:r>
-      <w:r>
-        <w:rPr>
-          <w:color w:val="auto"/>
-          <w:sz w:val="24"/>
-          <w:szCs w:val="24"/>
-        </w:rPr>
-        <w:t>s alunos ficar isolada nos servidores sem acesso de terceiros, nem a publicação ou uso das imagens para qualquer benefício que não seja a checagem da presença, também deve haver um alinhamento com a instituição de ensino, e a análise do contrato dos alunos</w:t>
-      </w:r>
-      <w:r>
-        <w:rPr>
-          <w:color w:val="auto"/>
-          <w:sz w:val="24"/>
-          <w:szCs w:val="24"/>
-        </w:rPr>
-        <w:t xml:space="preserve"> com a instituição, visto que conforme o Artigo 20 do Código Civil de 2002:</w:t>
-      </w:r>
-    </w:p>
-    <w:p>
-      <w:pPr>
-        <w:spacing w:line="240" w:lineRule="auto"/>
-        <w:ind w:left="2268" w:right="561"/>
-        <w:rPr>
-          <w:color w:val="auto"/>
-          <w:sz w:val="24"/>
-          <w:szCs w:val="24"/>
-        </w:rPr>
-      </w:pPr>
-      <w:r>
-        <w:rPr>
-          <w:i/>
-          <w:iCs/>
-          <w:shd w:val="clear" w:color="auto" w:fill="FFFFFF"/>
-        </w:rPr>
-        <w:t>Salvo se autorizadas, ou se necessárias à administração da justiça ou à manutenção da ordem pública, a divulgação de escritos, a transmissão da palavra, ou a publicação, a exposiçã</w:t>
-      </w:r>
-      <w:r>
-        <w:rPr>
-          <w:i/>
-          <w:iCs/>
-          <w:shd w:val="clear" w:color="auto" w:fill="FFFFFF"/>
-        </w:rPr>
-        <w:t xml:space="preserve">o ou a utilização da imagem de uma pessoa poderão ser proibidas, a seu requerimento e sem prejuízo da indenização que couber, se lhe atingirem a honra, a boa fama ou a respeitabilidade, ou se se destinarem a fins comerciais. </w:t>
+        <w:t xml:space="preserve">Salvo se autorizadas, ou se necessárias à administração da justiça ou à manutenção da ordem pública, a divulgação de escritos, a transmissão da palavra, ou a publicação, a exposição ou a utilização da imagem de uma pessoa poderão ser proibidas, a seu requerimento e sem prejuízo da indenização que couber, se lhe atingirem a honra, a boa fama ou a respeitabilidade, ou se se destinarem a fins comerciais. </w:t>
       </w:r>
       <w:r>
         <w:rPr>
@@ -14698,13 +13801,7 @@
               <w:rPr>
                 <w:sz w:val="24"/>
               </w:rPr>
-              <w:t>: A Secretária(o) realiza o cadastro e edita informações dos alunos. O Professor(a) controla a aula, podendo inicia-la ou cancelá-la e pode alterar a pr</w:t>
-            </w:r>
-            <w:r>
-              <w:rPr>
-                <w:sz w:val="24"/>
-              </w:rPr>
-              <w:t xml:space="preserve">esença dos alunos. O Sistema controla a presença dos alunos através do reconhecimento facial. O Aluno </w:t>
+              <w:t xml:space="preserve">: A Secretária(o) realiza o cadastro e edita informações dos alunos. O Professor(a) controla a aula, podendo inicia-la ou cancelá-la e pode alterar a presença dos alunos. O Sistema controla a presença dos alunos através do reconhecimento facial. O Aluno </w:t>
             </w:r>
             <w:proofErr w:type="spellStart"/>
             <w:r>
@@ -14783,14 +13880,7 @@
           <w:sz w:val="20"/>
           <w:szCs w:val="20"/>
         </w:rPr>
-        <w:t xml:space="preserve">Figura 21 – Diagrama de </w:t>
-      </w:r>
-      <w:r>
-        <w:rPr>
-          <w:sz w:val="20"/>
-          <w:szCs w:val="20"/>
-        </w:rPr>
-        <w:t>Classes</w:t>
+        <w:t>Figura 21 – Diagrama de Classes</w:t>
       </w:r>
     </w:p>
     <w:p>
@@ -15005,23 +14095,7 @@
           <w:sz w:val="24"/>
           <w:szCs w:val="24"/>
         </w:rPr>
-        <w:t xml:space="preserve">Modelagem de dados é utilizada para visualizar, por meio de diagramas as definições técnicas da </w:t>
-      </w:r>
-      <w:r>
-        <w:rPr>
-          <w:color w:val="auto"/>
-          <w:sz w:val="24"/>
-          <w:szCs w:val="24"/>
-        </w:rPr>
-        <w:t>solução, e as estruturas envolvendo a manipulação e o armazenamento de dados. Sendo assim, modelos conceituais de alto nível e modelos físicos podem ser utilizados para auxiliar na identificação das entidades e seus relacionamentos. Para o melhor entendime</w:t>
-      </w:r>
-      <w:r>
-        <w:rPr>
-          <w:color w:val="auto"/>
-          <w:sz w:val="24"/>
-          <w:szCs w:val="24"/>
-        </w:rPr>
-        <w:t>nto da solução proposta neste trabalho, três exemplos de modelagem foram definidos: Diagrama de entidade relacionamento, modelagem relacional e modelagem física.</w:t>
+        <w:t>Modelagem de dados é utilizada para visualizar, por meio de diagramas as definições técnicas da solução, e as estruturas envolvendo a manipulação e o armazenamento de dados. Sendo assim, modelos conceituais de alto nível e modelos físicos podem ser utilizados para auxiliar na identificação das entidades e seus relacionamentos. Para o melhor entendimento da solução proposta neste trabalho, três exemplos de modelagem foram definidos: Diagrama de entidade relacionamento, modelagem relacional e modelagem física.</w:t>
       </w:r>
     </w:p>
     <w:p>
@@ -15062,14 +14136,7 @@
           <w:sz w:val="20"/>
           <w:szCs w:val="20"/>
         </w:rPr>
-        <w:t>Figura 18 – Diagrama de Entidade Relacionamen</w:t>
-      </w:r>
-      <w:r>
-        <w:rPr>
-          <w:sz w:val="20"/>
-          <w:szCs w:val="20"/>
-        </w:rPr>
-        <w:t>to</w:t>
+        <w:t>Figura 18 – Diagrama de Entidade Relacionamento</w:t>
       </w:r>
     </w:p>
     <w:p>
@@ -16210,16 +15277,7 @@
                 <w:bCs/>
                 <w:color w:val="FFFFFF"/>
               </w:rPr>
-              <w:t xml:space="preserve">Tamanho do </w:t>
-            </w:r>
-            <w:r>
-              <w:rPr>
-                <w:rFonts w:ascii="Calibri" w:eastAsia="Times New Roman" w:hAnsi="Calibri" w:cs="Calibri"/>
-                <w:b/>
-                <w:bCs/>
-                <w:color w:val="FFFFFF"/>
-              </w:rPr>
-              <w:t>campo</w:t>
+              <w:t>Tamanho do campo</w:t>
             </w:r>
           </w:p>
         </w:tc>
@@ -18342,13 +17400,7 @@
               <w:rPr>
                 <w:rFonts w:ascii="Calibri" w:eastAsia="Times New Roman" w:hAnsi="Calibri" w:cs="Calibri"/>
               </w:rPr>
-              <w:t xml:space="preserve">10 </w:t>
-            </w:r>
-            <w:r>
-              <w:rPr>
-                <w:rFonts w:ascii="Calibri" w:eastAsia="Times New Roman" w:hAnsi="Calibri" w:cs="Calibri"/>
-              </w:rPr>
-              <w:t>caracteres</w:t>
+              <w:t>10 caracteres</w:t>
             </w:r>
           </w:p>
         </w:tc>
@@ -18877,15 +17929,7 @@
           <w:sz w:val="24"/>
           <w:szCs w:val="24"/>
         </w:rPr>
-        <w:t xml:space="preserve">2.4.4 </w:t>
-      </w:r>
-      <w:r>
-        <w:rPr>
-          <w:rStyle w:val="normaltextrun"/>
-          <w:sz w:val="24"/>
-          <w:szCs w:val="24"/>
-        </w:rPr>
-        <w:t>Dicionário de dados:</w:t>
+        <w:t>2.4.4 Dicionário de dados:</w:t>
       </w:r>
       <w:bookmarkEnd w:id="35"/>
     </w:p>
@@ -19547,15 +18591,7 @@
                 <w:sz w:val="24"/>
                 <w:szCs w:val="24"/>
               </w:rPr>
-              <w:t xml:space="preserve">Código de identificação do aluno na </w:t>
-            </w:r>
-            <w:r>
-              <w:rPr>
-                <w:rFonts w:eastAsia="Times New Roman"/>
-                <w:sz w:val="24"/>
-                <w:szCs w:val="24"/>
-              </w:rPr>
-              <w:t>instituição. </w:t>
+              <w:t>Código de identificação do aluno na instituição. </w:t>
             </w:r>
           </w:p>
         </w:tc>
@@ -20755,15 +19791,7 @@
                 <w:sz w:val="24"/>
                 <w:szCs w:val="24"/>
               </w:rPr>
-              <w:t xml:space="preserve">Código de </w:t>
-            </w:r>
-            <w:r>
-              <w:rPr>
-                <w:rFonts w:eastAsia="Times New Roman"/>
-                <w:sz w:val="24"/>
-                <w:szCs w:val="24"/>
-              </w:rPr>
-              <w:t xml:space="preserve">identificação do ESP32 </w:t>
+              <w:t xml:space="preserve">Código de identificação do ESP32 </w:t>
             </w:r>
             <w:proofErr w:type="spellStart"/>
             <w:r>
@@ -23891,15 +22919,7 @@
                 <w:sz w:val="24"/>
                 <w:szCs w:val="24"/>
               </w:rPr>
-              <w:t xml:space="preserve">Código </w:t>
-            </w:r>
-            <w:r>
-              <w:rPr>
-                <w:rFonts w:eastAsia="Times New Roman"/>
-                <w:sz w:val="24"/>
-                <w:szCs w:val="24"/>
-              </w:rPr>
-              <w:t>identificador do </w:t>
+              <w:t>Código identificador do </w:t>
             </w:r>
             <w:proofErr w:type="spellStart"/>
             <w:r>
@@ -25234,15 +24254,7 @@
                 <w:sz w:val="24"/>
                 <w:szCs w:val="24"/>
               </w:rPr>
-              <w:t xml:space="preserve">Código </w:t>
-            </w:r>
-            <w:r>
-              <w:rPr>
-                <w:rFonts w:eastAsia="Times New Roman"/>
-                <w:sz w:val="24"/>
-                <w:szCs w:val="24"/>
-              </w:rPr>
-              <w:t>identificador da aula. </w:t>
+              <w:t>Código identificador da aula. </w:t>
             </w:r>
           </w:p>
         </w:tc>
@@ -25897,14 +24909,7 @@
           <w:sz w:val="20"/>
           <w:szCs w:val="20"/>
         </w:rPr>
-        <w:t xml:space="preserve">Fonte: </w:t>
-      </w:r>
-      <w:r>
-        <w:rPr>
-          <w:sz w:val="20"/>
-          <w:szCs w:val="20"/>
-        </w:rPr>
-        <w:t>Autores, 2020.</w:t>
+        <w:t>Fonte: Autores, 2020.</w:t>
       </w:r>
     </w:p>
     <w:p>
@@ -27153,14 +26158,7 @@
           <w:sz w:val="20"/>
           <w:szCs w:val="20"/>
         </w:rPr>
-        <w:t xml:space="preserve">Fonte: </w:t>
-      </w:r>
-      <w:r>
-        <w:rPr>
-          <w:sz w:val="20"/>
-          <w:szCs w:val="20"/>
-        </w:rPr>
-        <w:t>Autores, 2020.</w:t>
+        <w:t>Fonte: Autores, 2020.</w:t>
       </w:r>
     </w:p>
     <w:p>
@@ -27363,14 +26361,7 @@
           <w:szCs w:val="20"/>
         </w:rPr>
         <w:lastRenderedPageBreak/>
-        <w:t xml:space="preserve">Figura 18 – Página para visualizar e alterar presenças </w:t>
-      </w:r>
-      <w:r>
-        <w:rPr>
-          <w:sz w:val="20"/>
-          <w:szCs w:val="20"/>
-        </w:rPr>
-        <w:t>manualmente.</w:t>
+        <w:t>Figura 18 – Página para visualizar e alterar presenças manualmente.</w:t>
       </w:r>
       <w:r>
         <w:rPr>
@@ -27571,10 +26562,7 @@
       </w:pPr>
       <w:r>
         <w:tab/>
-        <w:t xml:space="preserve">Para o desenvolvimento do projeto definido neste trabalho, utilizamos diversas ferramentas e </w:t>
-      </w:r>
-      <w:r>
-        <w:t>tecnologias que possibilitaram e auxiliaram na qualidade e viabilidade do protótipo.</w:t>
+        <w:t>Para o desenvolvimento do projeto definido neste trabalho, utilizamos diversas ferramentas e tecnologias que possibilitaram e auxiliaram na qualidade e viabilidade do protótipo.</w:t>
       </w:r>
     </w:p>
     <w:p>
@@ -27611,10 +26599,7 @@
       </w:pPr>
       <w:r>
         <w:tab/>
-        <w:t>Na escolha das ferramentas e tecnologias de software que utilizamos, priorizamos a viabilidade financeira do projeto, sendo assim, focamos em</w:t>
-      </w:r>
-      <w:r>
-        <w:t xml:space="preserve"> tecnologias gratuitas e/ou de código aberto.</w:t>
+        <w:t>Na escolha das ferramentas e tecnologias de software que utilizamos, priorizamos a viabilidade financeira do projeto, sendo assim, focamos em tecnologias gratuitas e/ou de código aberto.</w:t>
       </w:r>
     </w:p>
     <w:p>
@@ -27693,10 +26678,7 @@
       </w:r>
       <w:proofErr w:type="spellEnd"/>
       <w:r>
-        <w:t xml:space="preserve">, </w:t>
-      </w:r>
-      <w:r>
-        <w:t xml:space="preserve">e do processamento do reconhecimento facial, e o Arduino IDE, para o desenvolvimento do código embarcado no módulo ESP32-CAM. </w:t>
+        <w:t xml:space="preserve">, e do processamento do reconhecimento facial, e o Arduino IDE, para o desenvolvimento do código embarcado no módulo ESP32-CAM. </w:t>
       </w:r>
     </w:p>
     <w:p>
@@ -27715,10 +26697,7 @@
       </w:r>
       <w:proofErr w:type="spellEnd"/>
       <w:r>
-        <w:t xml:space="preserve">, ou seja, a camada WEB visível aos usuários do sistema (funcionários </w:t>
-      </w:r>
-      <w:r>
-        <w:t xml:space="preserve">da instituição de ensino e alunos), o framework </w:t>
+        <w:t xml:space="preserve">, ou seja, a camada WEB visível aos usuários do sistema (funcionários da instituição de ensino e alunos), o framework </w:t>
       </w:r>
       <w:proofErr w:type="spellStart"/>
       <w:r>
@@ -27734,10 +26713,7 @@
       </w:r>
       <w:proofErr w:type="spellEnd"/>
       <w:r>
-        <w:t>, ou seja, a camada do ser</w:t>
-      </w:r>
-      <w:r>
-        <w:t xml:space="preserve">vidor, que realiza todo o processamento dos dados e executa o reconhecimento facial, utilizamos o ambiente de execução para </w:t>
+        <w:t xml:space="preserve">, ou seja, a camada do servidor, que realiza todo o processamento dos dados e executa o reconhecimento facial, utilizamos o ambiente de execução para </w:t>
       </w:r>
       <w:proofErr w:type="spellStart"/>
       <w:r>
@@ -27745,10 +26721,7 @@
       </w:r>
       <w:proofErr w:type="spellEnd"/>
       <w:r>
-        <w:t xml:space="preserve"> Node.js, o que nos possibilitou trabalhar com uma mesma linguagem em todas as pontas da nossa aplicação WEB, agilizando o</w:t>
-      </w:r>
-      <w:r>
-        <w:t xml:space="preserve"> desenvolvimento, e também sendo dessa forma um ambiente de execução leve, contribuindo pra versatilidade e viabilidade da implementação da solução em um servidor real, mesmo que com menor capacidade computacional.</w:t>
+        <w:t xml:space="preserve"> Node.js, o que nos possibilitou trabalhar com uma mesma linguagem em todas as pontas da nossa aplicação WEB, agilizando o desenvolvimento, e também sendo dessa forma um ambiente de execução leve, contribuindo pra versatilidade e viabilidade da implementação da solução em um servidor real, mesmo que com menor capacidade computacional.</w:t>
       </w:r>
     </w:p>
     <w:p>
@@ -27759,10 +26732,7 @@
       </w:pPr>
       <w:r>
         <w:tab/>
-        <w:t>Para o armazenamento dos dados do sistem</w:t>
-      </w:r>
-      <w:r>
-        <w:t xml:space="preserve">a, utilizamos uma instância gratuita do servidor MySQL, um banco de dados relacional que em nossa arquitetura ficou responsável pelo armazenamento dos dados dos usuários e suas contas para acesso, </w:t>
+        <w:t xml:space="preserve">Para o armazenamento dos dados do sistema, utilizamos uma instância gratuita do servidor MySQL, um banco de dados relacional que em nossa arquitetura ficou responsável pelo armazenamento dos dados dos usuários e suas contas para acesso, </w:t>
       </w:r>
       <w:r>
         <w:lastRenderedPageBreak/>
@@ -27774,10 +26744,7 @@
       </w:r>
       <w:proofErr w:type="gramEnd"/>
       <w:r>
-        <w:t>. A exceção é</w:t>
-      </w:r>
-      <w:r>
-        <w:t xml:space="preserve"> o armazenamento das imagens, que tem seus arquivos brutos sendo armazenados diretamente no disco de instalação do servidor </w:t>
+        <w:t xml:space="preserve">. A exceção é o armazenamento das imagens, que tem seus arquivos brutos sendo armazenados diretamente no disco de instalação do servidor </w:t>
       </w:r>
       <w:proofErr w:type="spellStart"/>
       <w:r>
@@ -27796,10 +26763,7 @@
       </w:pPr>
       <w:r>
         <w:tab/>
-        <w:t>Com o objetivo de reforçar a viabilidade técnica, financeira, e de implementação do sistema em um caso real, optamos pela</w:t>
-      </w:r>
-      <w:r>
-        <w:t xml:space="preserve"> escolha de </w:t>
+        <w:t xml:space="preserve">Com o objetivo de reforçar a viabilidade técnica, financeira, e de implementação do sistema em um caso real, optamos pela escolha de </w:t>
       </w:r>
       <w:proofErr w:type="spellStart"/>
       <w:r>
@@ -27807,13 +26771,7 @@
       </w:r>
       <w:proofErr w:type="spellEnd"/>
       <w:r>
-        <w:t xml:space="preserve"> a nossa solução, transformando o sistema em uma imagem que pode ser utilizada em qualquer computador que seja escolhido para ser o servidor da instituição de ensino, desde que sua capacidade computacional seja equivalente à necess</w:t>
-      </w:r>
-      <w:r>
-        <w:t xml:space="preserve">idade do processamento e do armazenamento para o correto funcionamento do sistema de acordo com a quantidade de alunos e salas da instituição. Para realizar isso, escolhemos a tecnologia gratuita chamada Docker, ferramenta de conteinerização atual e muito </w:t>
-      </w:r>
-      <w:r>
-        <w:t>utilizada no mercado.</w:t>
+        <w:t xml:space="preserve"> a nossa solução, transformando o sistema em uma imagem que pode ser utilizada em qualquer computador que seja escolhido para ser o servidor da instituição de ensino, desde que sua capacidade computacional seja equivalente à necessidade do processamento e do armazenamento para o correto funcionamento do sistema de acordo com a quantidade de alunos e salas da instituição. Para realizar isso, escolhemos a tecnologia gratuita chamada Docker, ferramenta de conteinerização atual e muito utilizada no mercado.</w:t>
       </w:r>
     </w:p>
     <w:p>
@@ -27868,13 +26826,7 @@
       </w:pPr>
       <w:r>
         <w:tab/>
-        <w:t>Para o módulo do protótipo, utilizamos o ESP32-CAM, computador de pl</w:t>
-      </w:r>
-      <w:r>
-        <w:t>aca única, com Wi-Fi e câmera embutidos, e capacidade de processamento suficiente para coletar uma foto com sua câmera, e devolvê-la através da rede utilizando protocolo HTTP. Visto que o ESP32-CAM não possuí conexão USB, para a inserção do código embarcad</w:t>
-      </w:r>
-      <w:r>
-        <w:t>o no módulo foi necessário o uso de uma placa FTDI FT232RL, responsável pela conversão USB Serial, dessa forma, através de uma simples conexão USB, pudemos inserir o código embarcado para execução no ESP32-CAM.</w:t>
+        <w:t>Para o módulo do protótipo, utilizamos o ESP32-CAM, computador de placa única, com Wi-Fi e câmera embutidos, e capacidade de processamento suficiente para coletar uma foto com sua câmera, e devolvê-la através da rede utilizando protocolo HTTP. Visto que o ESP32-CAM não possuí conexão USB, para a inserção do código embarcado no módulo foi necessário o uso de uma placa FTDI FT232RL, responsável pela conversão USB Serial, dessa forma, através de uma simples conexão USB, pudemos inserir o código embarcado para execução no ESP32-CAM.</w:t>
       </w:r>
     </w:p>
     <w:p>
@@ -27885,10 +26837,7 @@
       </w:pPr>
       <w:r>
         <w:tab/>
-        <w:t>No desenvolvimento e execução do sistema, nó</w:t>
-      </w:r>
-      <w:r>
-        <w:t>s, membros do grupo, utilizamos nossos computadores pessoais, diminuindo assim os custos para a execução do projeto. Para fins de análise da capacidade computacional, abaixo estão as configurações de dois dos computadores utilizados no desenvolvimento.</w:t>
+        <w:t>No desenvolvimento e execução do sistema, nós, membros do grupo, utilizamos nossos computadores pessoais, diminuindo assim os custos para a execução do projeto. Para fins de análise da capacidade computacional, abaixo estão as configurações de dois dos computadores utilizados no desenvolvimento.</w:t>
       </w:r>
     </w:p>
     <w:p>
@@ -27900,10 +26849,7 @@
       </w:pPr>
       <w:r>
         <w:lastRenderedPageBreak/>
-        <w:t>Not</w:t>
-      </w:r>
-      <w:r>
-        <w:t>ebook.</w:t>
+        <w:t>Notebook.</w:t>
       </w:r>
     </w:p>
     <w:p>
@@ -27969,10 +26915,7 @@
         </w:numPr>
       </w:pPr>
       <w:r>
-        <w:t>Processador AMD A10 5800K (3.8 GHz – 4</w:t>
-      </w:r>
-      <w:r>
-        <w:t xml:space="preserve"> núcleos e 4 Threads);</w:t>
+        <w:t>Processador AMD A10 5800K (3.8 GHz – 4 núcleos e 4 Threads);</w:t>
       </w:r>
     </w:p>
     <w:p>
@@ -28041,36 +26984,13 @@
     <w:p>
       <w:r>
         <w:tab/>
-      </w:r>
-      <w:r>
-        <w:t xml:space="preserve">Ao final do desenvolvimento da solução, realizamos diversos testes de performance do sistema, e especificamente do reconhecimento facial, que é o </w:t>
-      </w:r>
-      <w:r>
-        <w:t>potencial</w:t>
-      </w:r>
-      <w:r>
-        <w:t xml:space="preserve"> gargalo do projeto.</w:t>
+        <w:t>Ao final do desenvolvimento da solução, realizamos diversos testes de performance do sistema, e especificamente do reconhecimento facial, que é o potencial gargalo do projeto.</w:t>
       </w:r>
     </w:p>
     <w:p>
       <w:r>
         <w:tab/>
-        <w:t>Nossos testes foram executados em duas máquinas com configurações técnicas dife</w:t>
-      </w:r>
-      <w:r>
-        <w:t xml:space="preserve">rentes, e foram divididos em 4 </w:t>
-      </w:r>
-      <w:r>
-        <w:t>modelos de teste</w:t>
-      </w:r>
-      <w:r>
-        <w:t xml:space="preserve">, sendo </w:t>
-      </w:r>
-      <w:r>
-        <w:t>eles</w:t>
-      </w:r>
-      <w:r>
-        <w:t>:</w:t>
+        <w:t>Nossos testes foram executados em duas máquinas com configurações técnicas diferentes, e foram divididos em 4 modelos de teste, sendo eles:</w:t>
       </w:r>
     </w:p>
     <w:p>
@@ -28081,13 +27001,7 @@
         </w:numPr>
       </w:pPr>
       <w:r>
-        <w:t xml:space="preserve">Teste A: Teste </w:t>
-      </w:r>
-      <w:r>
-        <w:t xml:space="preserve">de tempo </w:t>
-      </w:r>
-      <w:r>
-        <w:t>de uma execução de reconhecimento facial;</w:t>
+        <w:t>Teste A: Teste de tempo de uma execução de reconhecimento facial;</w:t>
       </w:r>
     </w:p>
     <w:p>
@@ -28109,16 +27023,7 @@
         </w:numPr>
       </w:pPr>
       <w:r>
-        <w:t>Teste C: Teste de tempo de execução do rec</w:t>
-      </w:r>
-      <w:r>
-        <w:t xml:space="preserve">onhecimento facial de uma sala de aula (considerando 60 alunos </w:t>
-      </w:r>
-      <w:r>
-        <w:t>na</w:t>
-      </w:r>
-      <w:r>
-        <w:t xml:space="preserve"> sala);</w:t>
+        <w:t>Teste C: Teste de tempo de execução do reconhecimento facial de uma sala de aula (considerando 60 alunos na sala);</w:t>
       </w:r>
     </w:p>
     <w:p>
@@ -28129,35 +27034,14 @@
         </w:numPr>
       </w:pPr>
       <w:r>
-        <w:t xml:space="preserve">Teste D: Teste de tempo de </w:t>
-      </w:r>
-      <w:r>
-        <w:t>processamento</w:t>
-      </w:r>
-      <w:r>
-        <w:t xml:space="preserve"> de um caso </w:t>
-      </w:r>
-      <w:r>
-        <w:t>real</w:t>
-      </w:r>
-      <w:r>
-        <w:t>, executando uma hipótese de instituição de ensino.</w:t>
+        <w:t>Teste D: Teste de tempo de processamento de um caso real, executando uma hipótese de instituição de ensino.</w:t>
       </w:r>
     </w:p>
     <w:p/>
     <w:p>
       <w:r>
         <w:tab/>
-        <w:t>Vale observar que todos os testes foram realizados três vezes em cada com</w:t>
-      </w:r>
-      <w:r>
-        <w:t xml:space="preserve">putador e os dados apresentados a seguir são consolidados </w:t>
-      </w:r>
-      <w:r>
-        <w:t>partindo</w:t>
-      </w:r>
-      <w:r>
-        <w:t xml:space="preserve"> da média dos resultados de todos os testes, dessa forma, analisando o </w:t>
+        <w:t xml:space="preserve">Vale observar que todos os testes foram realizados três vezes em cada computador e os dados apresentados a seguir são consolidados partindo da média dos resultados de todos os testes, dessa forma, analisando o </w:t>
       </w:r>
       <w:r>
         <w:rPr>
@@ -28169,10 +27053,7 @@
         <w:t>teste A</w:t>
       </w:r>
       <w:r>
-        <w:t>, temos que o tempo médio de execução do processamento do reconhecimento facial é de 0,79 segundo, sendo 1,083 s</w:t>
-      </w:r>
-      <w:r>
-        <w:t xml:space="preserve">egundo a média no computador menos potente que testamos, e 0,497 segundo no computador mais potente. </w:t>
+        <w:t xml:space="preserve">, temos que o tempo médio de execução do processamento do reconhecimento facial é de 0,79 segundo, sendo 1,083 segundo a média no computador menos potente que testamos, e 0,497 segundo no computador mais potente. </w:t>
       </w:r>
     </w:p>
     <w:p>
@@ -28190,25 +27071,7 @@
         <w:t>teste B</w:t>
       </w:r>
       <w:r>
-        <w:t xml:space="preserve">, tivemos uma média de </w:t>
-      </w:r>
-      <w:r>
-        <w:t>9,6</w:t>
-      </w:r>
-      <w:r>
-        <w:t xml:space="preserve"> </w:t>
-      </w:r>
-      <w:r>
-        <w:t>minutos</w:t>
-      </w:r>
-      <w:r>
-        <w:t xml:space="preserve"> no computador menos potente, </w:t>
-      </w:r>
-      <w:r>
-        <w:t>3,8 minutos</w:t>
-      </w:r>
-      <w:r>
-        <w:t xml:space="preserve"> no mais potente, </w:t>
+        <w:t xml:space="preserve">, tivemos uma média de 9,6 minutos no computador menos potente, 3,8 minutos no mais potente, </w:t>
       </w:r>
       <w:proofErr w:type="gramStart"/>
       <w:r>
@@ -28216,29 +27079,14 @@
       </w:r>
       <w:proofErr w:type="gramEnd"/>
       <w:r>
-        <w:t xml:space="preserve"> uma média de </w:t>
-      </w:r>
-      <w:r>
-        <w:t>6,7 minutos</w:t>
-      </w:r>
-      <w:r>
-        <w:t xml:space="preserve"> para a execuçã</w:t>
-      </w:r>
-      <w:r>
-        <w:t>o de quinhentas execuções do reconhecimento facial.</w:t>
+        <w:t xml:space="preserve"> uma média de 6,7 minutos para a execução de quinhentas execuções do reconhecimento facial.</w:t>
       </w:r>
     </w:p>
     <w:p>
       <w:r>
         <w:lastRenderedPageBreak/>
         <w:tab/>
-        <w:t xml:space="preserve">Pudemos </w:t>
-      </w:r>
-      <w:r>
-        <w:t>analisar</w:t>
-      </w:r>
-      <w:r>
-        <w:t xml:space="preserve"> também, com o </w:t>
+        <w:t xml:space="preserve">Pudemos analisar também, com o </w:t>
       </w:r>
       <w:r>
         <w:rPr>
@@ -28250,10 +27098,7 @@
         <w:t>teste C</w:t>
       </w:r>
       <w:r>
-        <w:t>, que o tempo de execução do reconhecimento facial de uma sala completa (considerando que essa sala tenha 60 alunos) é de 41,206 segundos, sendo que no computador me</w:t>
-      </w:r>
-      <w:r>
-        <w:t>nos potente que utilizamos a média foi de 55,859 segundos, enquanto no computador mais potente 26,553 segundos.</w:t>
+        <w:t>, que o tempo de execução do reconhecimento facial de uma sala completa (considerando que essa sala tenha 60 alunos) é de 41,206 segundos, sendo que no computador menos potente que utilizamos a média foi de 55,859 segundos, enquanto no computador mais potente 26,553 segundos.</w:t>
       </w:r>
     </w:p>
     <w:p>
@@ -28271,25 +27116,7 @@
         <w:t>teste D</w:t>
       </w:r>
       <w:r>
-        <w:t>, também conseguimos concluir a capacidade dos dois computadores de servir à solução, assim, temos que o computador menos</w:t>
-      </w:r>
-      <w:r>
-        <w:t xml:space="preserve"> potente utilizado nos testes </w:t>
-      </w:r>
-      <w:r>
-        <w:t>é</w:t>
-      </w:r>
-      <w:r>
-        <w:t xml:space="preserve"> indicado para uma instituição de ensino com aproximadamente </w:t>
-      </w:r>
-      <w:r>
-        <w:t>quinhentos</w:t>
-      </w:r>
-      <w:r>
-        <w:t xml:space="preserve"> alunos no mesmo período, tendo performado em uma média de 9,13 minutos o reconhecimento facial de 8 salas com 60 alunos por sala. Enquanto isso, o comput</w:t>
-      </w:r>
-      <w:r>
-        <w:t xml:space="preserve">ador mais potente utilizado nos testes é indicado para instituições com aproximadamente mil alunos no mesmo período, tendo realizado a execução do reconhecimento facial para 17 salas com 60 alunos por sala em uma média de 8,7 minutos. </w:t>
+        <w:t xml:space="preserve">, também conseguimos concluir a capacidade dos dois computadores de servir à solução, assim, temos que o computador menos potente utilizado nos testes é indicado para uma instituição de ensino com aproximadamente quinhentos alunos no mesmo período, tendo performado em uma média de 9,13 minutos o reconhecimento facial de 8 salas com 60 alunos por sala. Enquanto isso, o computador mais potente utilizado nos testes é indicado para instituições com aproximadamente mil alunos no mesmo período, tendo realizado a execução do reconhecimento facial para 17 salas com 60 alunos por sala em uma média de 8,7 minutos. </w:t>
       </w:r>
     </w:p>
     <w:p/>
@@ -28309,16 +27136,7 @@
           <w:sz w:val="24"/>
           <w:szCs w:val="24"/>
         </w:rPr>
-        <w:t>4.1 Testes de perfo</w:t>
-      </w:r>
-      <w:r>
-        <w:rPr>
-          <w:b/>
-          <w:bCs/>
-          <w:sz w:val="24"/>
-          <w:szCs w:val="24"/>
-        </w:rPr>
-        <w:t>rmance</w:t>
+        <w:t>4.1 Testes de performance</w:t>
       </w:r>
     </w:p>
     <w:p>
@@ -28632,28 +27450,7 @@
           <w:sz w:val="24"/>
           <w:szCs w:val="24"/>
         </w:rPr>
-        <w:t>Melhorar a produtividade do antiquado e consolidado sistema de ensino é uma tarefa difícil e que exige atenção à detalhes. É preciso mais do que investir em bons profissionais e boas estruturas, também é necessário se mode</w:t>
-      </w:r>
-      <w:r>
-        <w:rPr>
-          <w:sz w:val="24"/>
-          <w:szCs w:val="24"/>
-        </w:rPr>
-        <w:t>rnizar, se adaptar, e questionar as atuais práticas consideradas comuns nesse sistema. É importante também, inovar o modelo de ensino que se mostra tão antigo e estático, aplicando diversas tecnologias existentes e acessíveis nos dias atuais. Para causar e</w:t>
-      </w:r>
-      <w:r>
-        <w:rPr>
-          <w:sz w:val="24"/>
-          <w:szCs w:val="24"/>
-        </w:rPr>
-        <w:t>sse impacto no sistema de ensino, se faz necessário extrair o máximo de tempo útil possível de tarefas burocráticas, que não contribuem para o aprendizado de forma direta, e até mesmo de tarefas rotineiras, como a checagem de presença, é possível se extrai</w:t>
-      </w:r>
-      <w:r>
-        <w:rPr>
-          <w:sz w:val="24"/>
-          <w:szCs w:val="24"/>
-        </w:rPr>
-        <w:t>r tempo útil, com o intuito de melhorar a qualidade geral do modelo, focando os esforços em atividades de ensino prático.</w:t>
+        <w:t>Melhorar a produtividade do antiquado e consolidado sistema de ensino é uma tarefa difícil e que exige atenção à detalhes. É preciso mais do que investir em bons profissionais e boas estruturas, também é necessário se modernizar, se adaptar, e questionar as atuais práticas consideradas comuns nesse sistema. É importante também, inovar o modelo de ensino que se mostra tão antigo e estático, aplicando diversas tecnologias existentes e acessíveis nos dias atuais. Para causar esse impacto no sistema de ensino, se faz necessário extrair o máximo de tempo útil possível de tarefas burocráticas, que não contribuem para o aprendizado de forma direta, e até mesmo de tarefas rotineiras, como a checagem de presença, é possível se extrair tempo útil, com o intuito de melhorar a qualidade geral do modelo, focando os esforços em atividades de ensino prático.</w:t>
       </w:r>
     </w:p>
     <w:p>
@@ -28671,14 +27468,7 @@
           <w:sz w:val="24"/>
           <w:szCs w:val="24"/>
         </w:rPr>
-        <w:t>A aplicação da solução proposta neste trabalho indica um impacto positivo em potencial para a sociedade como um todo, e em especial no</w:t>
-      </w:r>
-      <w:r>
-        <w:rPr>
-          <w:sz w:val="24"/>
-          <w:szCs w:val="24"/>
-        </w:rPr>
-        <w:t xml:space="preserve"> meio acadêmico, permitindo que mais tempo seja utilizado para atividades benéficas ao aprendizado, e assim, alcançando os objetivos propostos, definindo e desenvolvendo uma solução viável para melhorar a produtividade no modelo de ensino atual.</w:t>
+        <w:t>A aplicação da solução proposta neste trabalho indica um impacto positivo em potencial para a sociedade como um todo, e em especial no meio acadêmico, permitindo que mais tempo seja utilizado para atividades benéficas ao aprendizado, e assim, alcançando os objetivos propostos, definindo e desenvolvendo uma solução viável para melhorar a produtividade no modelo de ensino atual.</w:t>
       </w:r>
     </w:p>
     <w:p>
@@ -28696,14 +27486,7 @@
           <w:sz w:val="24"/>
           <w:szCs w:val="24"/>
         </w:rPr>
-        <w:t>Essa taref</w:t>
-      </w:r>
-      <w:r>
-        <w:rPr>
-          <w:sz w:val="24"/>
-          <w:szCs w:val="24"/>
-        </w:rPr>
-        <w:t>a árdua de impactar positivamente a produtividade do sistema de ensino é complexa e as soluções propostas devem ser constantemente revisitadas e adaptadas para melhor se encaixarem na realidade prática das instituições de ensino.</w:t>
+        <w:t>Essa tarefa árdua de impactar positivamente a produtividade do sistema de ensino é complexa e as soluções propostas devem ser constantemente revisitadas e adaptadas para melhor se encaixarem na realidade prática das instituições de ensino.</w:t>
       </w:r>
     </w:p>
     <w:p>
@@ -28721,14 +27504,7 @@
           <w:sz w:val="24"/>
           <w:szCs w:val="24"/>
         </w:rPr>
-        <w:t xml:space="preserve">Esperamos que a aplicação </w:t>
-      </w:r>
-      <w:r>
-        <w:rPr>
-          <w:sz w:val="24"/>
-          <w:szCs w:val="24"/>
-        </w:rPr>
-        <w:t>de novas tecnologias no sistema de ensino seja cada vez mais comum, e que através disso possamos evoluir cada vez mais a sociedade.</w:t>
+        <w:t>Esperamos que a aplicação de novas tecnologias no sistema de ensino seja cada vez mais comum, e que através disso possamos evoluir cada vez mais a sociedade.</w:t>
       </w:r>
     </w:p>
     <w:p>
@@ -28796,14 +27572,7 @@
           <w:sz w:val="24"/>
           <w:szCs w:val="24"/>
         </w:rPr>
-        <w:t xml:space="preserve"> portanto, sugerimos que para o </w:t>
-      </w:r>
-      <w:r>
-        <w:rPr>
-          <w:sz w:val="24"/>
-          <w:szCs w:val="24"/>
-        </w:rPr>
-        <w:t>prosseguimento do trabalho exercido aqui e o progresso da aplicação deste trabalho em um contexto de real aplicação, alguns pontos sejam analisados em trabalhos futuros.</w:t>
+        <w:t xml:space="preserve"> portanto, sugerimos que para o prosseguimento do trabalho exercido aqui e o progresso da aplicação deste trabalho em um contexto de real aplicação, alguns pontos sejam analisados em trabalhos futuros.</w:t>
       </w:r>
     </w:p>
     <w:p>
@@ -28821,14 +27590,7 @@
           <w:sz w:val="24"/>
           <w:szCs w:val="24"/>
         </w:rPr>
-        <w:t>Sugerimos que seja estudada a implementação de melhorias na câmera de captação de imag</w:t>
-      </w:r>
-      <w:r>
-        <w:rPr>
-          <w:sz w:val="24"/>
-          <w:szCs w:val="24"/>
-        </w:rPr>
-        <w:t xml:space="preserve">ens do módulo, com uma câmera capaz de captar um ambiente maior e muito movimentado, realidade de diversas instituições de ensino. Além disso, também recomendamos o estudo sobre a implementação de programação </w:t>
+        <w:t xml:space="preserve">Sugerimos que seja estudada a implementação de melhorias na câmera de captação de imagens do módulo, com uma câmera capaz de captar um ambiente maior e muito movimentado, realidade de diversas instituições de ensino. Além disso, também recomendamos o estudo sobre a implementação de programação </w:t>
       </w:r>
       <w:proofErr w:type="spellStart"/>
       <w:r>
@@ -28844,28 +27606,7 @@
           <w:sz w:val="24"/>
           <w:szCs w:val="24"/>
         </w:rPr>
-        <w:t xml:space="preserve"> no sistema que realiza o reconheci</w:t>
-      </w:r>
-      <w:r>
-        <w:rPr>
-          <w:sz w:val="24"/>
-          <w:szCs w:val="24"/>
-        </w:rPr>
-        <w:t xml:space="preserve">mento facial, visto que o processamento paralelo pode diminuir o tempo de processamento por reconhecimento facial, e </w:t>
-      </w:r>
-      <w:r>
-        <w:rPr>
-          <w:sz w:val="24"/>
-          <w:szCs w:val="24"/>
-        </w:rPr>
-        <w:t>consequentemente</w:t>
-      </w:r>
-      <w:r>
-        <w:rPr>
-          <w:sz w:val="24"/>
-          <w:szCs w:val="24"/>
-        </w:rPr>
-        <w:t xml:space="preserve"> diminuir o custo da implementação da solução.</w:t>
+        <w:t xml:space="preserve"> no sistema que realiza o reconhecimento facial, visto que o processamento paralelo pode diminuir o tempo de processamento por reconhecimento facial, e consequentemente diminuir o custo da implementação da solução.</w:t>
       </w:r>
       <w:r>
         <w:br w:type="page"/>
@@ -28917,14 +27658,7 @@
           <w:sz w:val="24"/>
           <w:szCs w:val="24"/>
         </w:rPr>
-        <w:t>Neste tópico fora</w:t>
-      </w:r>
-      <w:r>
-        <w:rPr>
-          <w:sz w:val="24"/>
-          <w:szCs w:val="24"/>
-        </w:rPr>
-        <w:t>m descritas as bibliografias que mais contribuíram com nosso projeto.</w:t>
+        <w:t>Neste tópico foram descritas as bibliografias que mais contribuíram com nosso projeto.</w:t>
       </w:r>
     </w:p>
     <w:p>
@@ -29123,28 +27857,7 @@
                 <w:sz w:val="24"/>
                 <w:szCs w:val="24"/>
               </w:rPr>
-              <w:t xml:space="preserve">Neste projeto, foi </w:t>
-            </w:r>
-            <w:r>
-              <w:rPr>
-                <w:sz w:val="24"/>
-                <w:szCs w:val="24"/>
-              </w:rPr>
-              <w:t>desenvolvido um sistema chamado 'PRESENTE". A ideia central é automatizar o procedimento de controle de presença dos alunos, realizada até então por uma confirmação verbal. Uma regra diferencial neste sistema, é que caso o aluno não compareça dentro do lim</w:t>
-            </w:r>
-            <w:r>
-              <w:rPr>
-                <w:sz w:val="24"/>
-                <w:szCs w:val="24"/>
-              </w:rPr>
-              <w:t>ite de atraso estabelecido, um comunicado será enviado aos responsáveis deste aluno. Notificando - os, da não presença. O sistema foi desenvolvido na linguagem Python e, em um de seus maiores testes obteve 85% de precisão no reconhecimento facial dos aluno</w:t>
-            </w:r>
-            <w:r>
-              <w:rPr>
-                <w:sz w:val="24"/>
-                <w:szCs w:val="24"/>
-              </w:rPr>
-              <w:t>s. Comprovando, a dispensa da tradicional chamada feita pelos professores.</w:t>
+              <w:t>Neste projeto, foi desenvolvido um sistema chamado 'PRESENTE". A ideia central é automatizar o procedimento de controle de presença dos alunos, realizada até então por uma confirmação verbal. Uma regra diferencial neste sistema, é que caso o aluno não compareça dentro do limite de atraso estabelecido, um comunicado será enviado aos responsáveis deste aluno. Notificando - os, da não presença. O sistema foi desenvolvido na linguagem Python e, em um de seus maiores testes obteve 85% de precisão no reconhecimento facial dos alunos. Comprovando, a dispensa da tradicional chamada feita pelos professores.</w:t>
             </w:r>
           </w:p>
         </w:tc>
@@ -29344,14 +28057,7 @@
                 <w:sz w:val="24"/>
                 <w:szCs w:val="24"/>
               </w:rPr>
-              <w:t>Sistemas de Reconheci</w:t>
-            </w:r>
-            <w:r>
-              <w:rPr>
-                <w:sz w:val="24"/>
-                <w:szCs w:val="24"/>
-              </w:rPr>
-              <w:t>mento Facial</w:t>
+              <w:t>Sistemas de Reconhecimento Facial</w:t>
             </w:r>
           </w:p>
         </w:tc>
@@ -29401,21 +28107,7 @@
                 <w:sz w:val="24"/>
                 <w:szCs w:val="24"/>
               </w:rPr>
-              <w:t xml:space="preserve">Neste projeto foi estudado uma forma de reconhecer rostos, em uma imagem, previamente cadastrados em um banco de dados. O sistema desenvolvido, tem como entrada de dados uma imagem e como saída devolve uma resposta ao </w:t>
-            </w:r>
-            <w:r>
-              <w:rPr>
-                <w:sz w:val="24"/>
-                <w:szCs w:val="24"/>
-              </w:rPr>
-              <w:t>usuário se, há ou não, rostos na imagem previamente entregue ao sistema. A detecção facial é feita mediante ao uso do algoritmo denominado "Viola-Jones", tendo como base o treinamento de classificadores mais importantes e, posteriormente, juntando com clas</w:t>
-            </w:r>
-            <w:r>
-              <w:rPr>
-                <w:sz w:val="24"/>
-                <w:szCs w:val="24"/>
-              </w:rPr>
-              <w:t>sificadores mais fracos. Já a coleta de características dos rostos, utilizou - se a "Análise Discriminante", reduzindo a dimensão do espaço enquanto preserva informações que diferencie os rostos.</w:t>
+              <w:t>Neste projeto foi estudado uma forma de reconhecer rostos, em uma imagem, previamente cadastrados em um banco de dados. O sistema desenvolvido, tem como entrada de dados uma imagem e como saída devolve uma resposta ao usuário se, há ou não, rostos na imagem previamente entregue ao sistema. A detecção facial é feita mediante ao uso do algoritmo denominado "Viola-Jones", tendo como base o treinamento de classificadores mais importantes e, posteriormente, juntando com classificadores mais fracos. Já a coleta de características dos rostos, utilizou - se a "Análise Discriminante", reduzindo a dimensão do espaço enquanto preserva informações que diferencie os rostos.</w:t>
             </w:r>
           </w:p>
         </w:tc>
@@ -29495,17 +28187,7 @@
           <w:sz w:val="20"/>
           <w:szCs w:val="20"/>
         </w:rPr>
-        <w:t>Tabela 26 – Levantamento Bibliogr</w:t>
-      </w:r>
-      <w:r>
-        <w:rPr>
-          <w:rFonts w:ascii="Arial" w:hAnsi="Arial" w:cs="Arial"/>
-          <w:b/>
-          <w:bCs/>
-          <w:sz w:val="20"/>
-          <w:szCs w:val="20"/>
-        </w:rPr>
-        <w:t>áfico “Estudo sobre métodos de reconhecimento facial em fotografias digitais”</w:t>
+        <w:t>Tabela 26 – Levantamento Bibliográfico “Estudo sobre métodos de reconhecimento facial em fotografias digitais”</w:t>
       </w:r>
     </w:p>
     <w:tbl>
@@ -29665,21 +28347,7 @@
                 <w:sz w:val="24"/>
                 <w:szCs w:val="24"/>
               </w:rPr>
-              <w:t xml:space="preserve">Neste </w:t>
-            </w:r>
-            <w:r>
-              <w:rPr>
-                <w:sz w:val="24"/>
-                <w:szCs w:val="24"/>
-              </w:rPr>
-              <w:t>projeto, foi estudado uma maneira de evitar fraudes de identidade por meio de técnicas de reconhecimento facial. Os integrantes do projeto, pensaram em três pilares: Detecção da face, extração de características e reconhecimento da face. A biblioteca utili</w:t>
-            </w:r>
-            <w:r>
-              <w:rPr>
-                <w:sz w:val="24"/>
-                <w:szCs w:val="24"/>
-              </w:rPr>
-              <w:t>zada para efetuar o reconhecimento facial, foi a "</w:t>
+              <w:t>Neste projeto, foi estudado uma maneira de evitar fraudes de identidade por meio de técnicas de reconhecimento facial. Os integrantes do projeto, pensaram em três pilares: Detecção da face, extração de características e reconhecimento da face. A biblioteca utilizada para efetuar o reconhecimento facial, foi a "</w:t>
             </w:r>
             <w:proofErr w:type="spellStart"/>
             <w:r>
@@ -29832,16 +28500,7 @@
           <w:sz w:val="24"/>
           <w:szCs w:val="24"/>
         </w:rPr>
-        <w:t>Professores perdem 3</w:t>
-      </w:r>
-      <w:r>
-        <w:rPr>
-          <w:b/>
-          <w:bCs/>
-          <w:sz w:val="24"/>
-          <w:szCs w:val="24"/>
-        </w:rPr>
-        <w:t>4% do tempo das aulas com burocracia</w:t>
+        <w:t>Professores perdem 34% do tempo das aulas com burocracia</w:t>
       </w:r>
       <w:r>
         <w:rPr>
@@ -29880,14 +28539,7 @@
           <w:sz w:val="24"/>
           <w:szCs w:val="24"/>
         </w:rPr>
-        <w:t>http://noticias.r7.com/educacao/noticia</w:t>
-      </w:r>
-      <w:r>
-        <w:rPr>
-          <w:sz w:val="24"/>
-          <w:szCs w:val="24"/>
-        </w:rPr>
-        <w:t>s/professores</w:t>
+        <w:t>http://noticias.r7.com/educacao/noticias/professores</w:t>
       </w:r>
       <w:hyperlink r:id="rId53">
         <w:r>
@@ -30164,14 +28816,7 @@
           <w:sz w:val="24"/>
           <w:szCs w:val="24"/>
         </w:rPr>
-        <w:t xml:space="preserve">Organização de pesquisa e discussão sobre inteligência artificial. Disponível em: </w:t>
-      </w:r>
-      <w:r>
-        <w:rPr>
-          <w:sz w:val="24"/>
-          <w:szCs w:val="24"/>
-        </w:rPr>
-        <w:t>https://www.partnershiponai.org/facial</w:t>
+        <w:t>Organização de pesquisa e discussão sobre inteligência artificial. Disponível em: https://www.partnershiponai.org/facial</w:t>
       </w:r>
       <w:hyperlink r:id="rId70">
         <w:r>
@@ -30296,15 +28941,7 @@
           <w:szCs w:val="24"/>
           <w:u w:color="000000"/>
         </w:rPr>
-        <w:t>https://www.correiobraz</w:t>
-      </w:r>
-      <w:r>
-        <w:rPr>
-          <w:sz w:val="24"/>
-          <w:szCs w:val="24"/>
-          <w:u w:color="000000"/>
-        </w:rPr>
-        <w:t>iliense.com.br/escolhaaescola/papel</w:t>
+        <w:t>https://www.correiobraziliense.com.br/escolhaaescola/papel</w:t>
       </w:r>
       <w:hyperlink r:id="rId73">
         <w:r>
@@ -30477,16 +29114,7 @@
           <w:sz w:val="24"/>
           <w:szCs w:val="24"/>
         </w:rPr>
-        <w:t xml:space="preserve">Estudo Sobre Métodos de Reconhecimento Facial em </w:t>
-      </w:r>
-      <w:r>
-        <w:rPr>
-          <w:b/>
-          <w:bCs/>
-          <w:sz w:val="24"/>
-          <w:szCs w:val="24"/>
-        </w:rPr>
-        <w:t>Fotografias Digitais</w:t>
+        <w:t>Estudo Sobre Métodos de Reconhecimento Facial em Fotografias Digitais</w:t>
       </w:r>
       <w:r>
         <w:rPr>
@@ -30583,30 +29211,14 @@
           <w:sz w:val="24"/>
           <w:szCs w:val="24"/>
         </w:rPr>
-        <w:t>Bras</w:t>
-      </w:r>
-      <w:r>
-        <w:rPr>
-          <w:b/>
-          <w:bCs/>
-          <w:sz w:val="24"/>
-          <w:szCs w:val="24"/>
-        </w:rPr>
-        <w:t>il cai em ranking mundial de educação em matemática e ciências; e fica estagnado em leitura</w:t>
-      </w:r>
-      <w:r>
-        <w:rPr>
-          <w:sz w:val="24"/>
-          <w:szCs w:val="24"/>
-        </w:rPr>
-        <w:t>. Portal de notícias G1. Disponível em: https://g1.globo.com/educacao/noticia/2019/12/03/brasil-cai-em-ranking-mundial-de-educacao-em-matematica-e-ciencias-e-fica-es</w:t>
-      </w:r>
-      <w:r>
-        <w:rPr>
-          <w:sz w:val="24"/>
-          <w:szCs w:val="24"/>
-        </w:rPr>
-        <w:t>tagnado-em-leitura.ghtml. Acesso em: 19 de setembro de 2020.</w:t>
+        <w:t>Brasil cai em ranking mundial de educação em matemática e ciências; e fica estagnado em leitura</w:t>
+      </w:r>
+      <w:r>
+        <w:rPr>
+          <w:sz w:val="24"/>
+          <w:szCs w:val="24"/>
+        </w:rPr>
+        <w:t>. Portal de notícias G1. Disponível em: https://g1.globo.com/educacao/noticia/2019/12/03/brasil-cai-em-ranking-mundial-de-educacao-em-matematica-e-ciencias-e-fica-estagnado-em-leitura.ghtml. Acesso em: 19 de setembro de 2020.</w:t>
       </w:r>
     </w:p>
     <w:p>
@@ -30652,14 +29264,7 @@
           <w:sz w:val="24"/>
           <w:szCs w:val="24"/>
         </w:rPr>
-        <w:t>Marca detentora e desenvolvedora da tecnologia de conteinerização Docker. Disponível em: https://www.docker.com</w:t>
-      </w:r>
-      <w:r>
-        <w:rPr>
-          <w:sz w:val="24"/>
-          <w:szCs w:val="24"/>
-        </w:rPr>
-        <w:t>/resources/what-container. Acesso em: 19 de setembro de 2020.</w:t>
+        <w:t>Marca detentora e desenvolvedora da tecnologia de conteinerização Docker. Disponível em: https://www.docker.com/resources/what-container. Acesso em: 19 de setembro de 2020.</w:t>
       </w:r>
     </w:p>
     <w:p>
@@ -30758,14 +29363,7 @@
           <w:sz w:val="24"/>
           <w:szCs w:val="24"/>
         </w:rPr>
-        <w:t>. Revi</w:t>
-      </w:r>
-      <w:r>
-        <w:rPr>
-          <w:sz w:val="24"/>
-          <w:szCs w:val="24"/>
-        </w:rPr>
-        <w:t xml:space="preserve">sta JUS </w:t>
+        <w:t xml:space="preserve">. Revista JUS </w:t>
       </w:r>
       <w:proofErr w:type="spellStart"/>
       <w:r>
@@ -30882,14 +29480,7 @@
           <w:sz w:val="24"/>
           <w:szCs w:val="24"/>
         </w:rPr>
-        <w:t>Marca ESPRESSIF, detent</w:t>
-      </w:r>
-      <w:r>
-        <w:rPr>
-          <w:sz w:val="24"/>
-          <w:szCs w:val="24"/>
-        </w:rPr>
-        <w:t>ora e produtora da tecnologia de microcontrolador utilizada (ESP32-CAM). Disponível em: https://www.espressif.com/en/products/socs/esp32. Acesso em: 22 de setembro de 2020</w:t>
+        <w:t>Marca ESPRESSIF, detentora e produtora da tecnologia de microcontrolador utilizada (ESP32-CAM). Disponível em: https://www.espressif.com/en/products/socs/esp32. Acesso em: 22 de setembro de 2020</w:t>
       </w:r>
     </w:p>
     <w:p>
@@ -31101,18 +29692,7 @@
                 <w:szCs w:val="24"/>
                 <w:lang w:val="en-US"/>
               </w:rPr>
-              <w:t xml:space="preserve">#include </w:t>
-            </w:r>
-            <w:r>
-              <w:rPr>
-                <w:rFonts w:asciiTheme="minorHAnsi" w:hAnsiTheme="minorHAnsi" w:cstheme="minorHAnsi"/>
-                <w:b/>
-                <w:bCs/>
-                <w:sz w:val="24"/>
-                <w:szCs w:val="24"/>
-                <w:lang w:val="en-US"/>
-              </w:rPr>
-              <w:t>"</w:t>
+              <w:t>#include "</w:t>
             </w:r>
             <w:proofErr w:type="spellStart"/>
             <w:r>
@@ -31998,17 +30578,7 @@
                 <w:sz w:val="24"/>
                 <w:szCs w:val="24"/>
               </w:rPr>
-              <w:t xml:space="preserve">#define </w:t>
-            </w:r>
-            <w:r>
-              <w:rPr>
-                <w:rFonts w:asciiTheme="minorHAnsi" w:hAnsiTheme="minorHAnsi" w:cstheme="minorHAnsi"/>
-                <w:b/>
-                <w:bCs/>
-                <w:sz w:val="24"/>
-                <w:szCs w:val="24"/>
-              </w:rPr>
-              <w:t>PWDN_GPIO_NUM     32</w:t>
+              <w:t>#define PWDN_GPIO_NUM     32</w:t>
             </w:r>
           </w:p>
           <w:p>
@@ -32233,17 +30803,7 @@
                 <w:sz w:val="24"/>
                 <w:szCs w:val="24"/>
               </w:rPr>
-              <w:t>#de</w:t>
-            </w:r>
-            <w:r>
-              <w:rPr>
-                <w:rFonts w:asciiTheme="minorHAnsi" w:hAnsiTheme="minorHAnsi" w:cstheme="minorHAnsi"/>
-                <w:b/>
-                <w:bCs/>
-                <w:sz w:val="24"/>
-                <w:szCs w:val="24"/>
-              </w:rPr>
-              <w:t>fine Y5_GPIO_NUM       21</w:t>
+              <w:t>#define Y5_GPIO_NUM       21</w:t>
             </w:r>
           </w:p>
           <w:p>
@@ -32914,18 +31474,7 @@
                 <w:szCs w:val="24"/>
                 <w:lang w:val="en-US"/>
               </w:rPr>
-              <w:t xml:space="preserve">  &lt;div </w:t>
-            </w:r>
-            <w:r>
-              <w:rPr>
-                <w:rFonts w:asciiTheme="minorHAnsi" w:hAnsiTheme="minorHAnsi" w:cstheme="minorHAnsi"/>
-                <w:b/>
-                <w:bCs/>
-                <w:sz w:val="24"/>
-                <w:szCs w:val="24"/>
-                <w:lang w:val="en-US"/>
-              </w:rPr>
-              <w:t>id="container"&gt;</w:t>
+              <w:t xml:space="preserve">  &lt;div id="container"&gt;</w:t>
             </w:r>
           </w:p>
           <w:p>
@@ -33235,18 +31784,7 @@
                 <w:szCs w:val="24"/>
                 <w:lang w:val="en-US"/>
               </w:rPr>
-              <w:t xml:space="preserve">      &lt;button on</w:t>
-            </w:r>
-            <w:r>
-              <w:rPr>
-                <w:rFonts w:asciiTheme="minorHAnsi" w:hAnsiTheme="minorHAnsi" w:cstheme="minorHAnsi"/>
-                <w:b/>
-                <w:bCs/>
-                <w:sz w:val="24"/>
-                <w:szCs w:val="24"/>
-                <w:lang w:val="en-US"/>
-              </w:rPr>
-              <w:t>click="</w:t>
+              <w:t xml:space="preserve">      &lt;button onclick="</w:t>
             </w:r>
             <w:proofErr w:type="spellStart"/>
             <w:proofErr w:type="gramStart"/>
@@ -34137,18 +32675,7 @@
                 <w:szCs w:val="24"/>
                 <w:lang w:val="en-US"/>
               </w:rPr>
-              <w:t>.getElement</w:t>
-            </w:r>
-            <w:r>
-              <w:rPr>
-                <w:rFonts w:asciiTheme="minorHAnsi" w:hAnsiTheme="minorHAnsi" w:cstheme="minorHAnsi"/>
-                <w:b/>
-                <w:bCs/>
-                <w:sz w:val="24"/>
-                <w:szCs w:val="24"/>
-                <w:lang w:val="en-US"/>
-              </w:rPr>
-              <w:t>ById</w:t>
+              <w:t>.getElementById</w:t>
             </w:r>
             <w:proofErr w:type="spellEnd"/>
             <w:r>
@@ -34741,18 +33268,7 @@
                 <w:szCs w:val="24"/>
                 <w:lang w:val="en-US"/>
               </w:rPr>
-              <w:t xml:space="preserve">  wh</w:t>
-            </w:r>
-            <w:r>
-              <w:rPr>
-                <w:rFonts w:asciiTheme="minorHAnsi" w:hAnsiTheme="minorHAnsi" w:cstheme="minorHAnsi"/>
-                <w:b/>
-                <w:bCs/>
-                <w:sz w:val="24"/>
-                <w:szCs w:val="24"/>
-                <w:lang w:val="en-US"/>
-              </w:rPr>
-              <w:t>ile (</w:t>
+              <w:t xml:space="preserve">  while (</w:t>
             </w:r>
             <w:proofErr w:type="spellStart"/>
             <w:r>
@@ -35667,18 +34183,7 @@
                 <w:szCs w:val="24"/>
                 <w:lang w:val="en-US"/>
               </w:rPr>
-              <w:t>c</w:t>
-            </w:r>
-            <w:r>
-              <w:rPr>
-                <w:rFonts w:asciiTheme="minorHAnsi" w:hAnsiTheme="minorHAnsi" w:cstheme="minorHAnsi"/>
-                <w:b/>
-                <w:bCs/>
-                <w:sz w:val="24"/>
-                <w:szCs w:val="24"/>
-                <w:lang w:val="en-US"/>
-              </w:rPr>
-              <w:t>onfig.ledc</w:t>
+              <w:t>config.ledc</w:t>
             </w:r>
             <w:proofErr w:type="gramEnd"/>
             <w:r>
@@ -35913,17 +34418,7 @@
                 <w:sz w:val="24"/>
                 <w:szCs w:val="24"/>
               </w:rPr>
-              <w:t xml:space="preserve">  conf</w:t>
-            </w:r>
-            <w:r>
-              <w:rPr>
-                <w:rFonts w:asciiTheme="minorHAnsi" w:hAnsiTheme="minorHAnsi" w:cstheme="minorHAnsi"/>
-                <w:b/>
-                <w:bCs/>
-                <w:sz w:val="24"/>
-                <w:szCs w:val="24"/>
-              </w:rPr>
-              <w:t>ig.pin_d7 = Y9_GPIO_NUM;</w:t>
+              <w:t xml:space="preserve">  config.pin_d7 = Y9_GPIO_NUM;</w:t>
             </w:r>
           </w:p>
           <w:p>
@@ -36205,17 +34700,7 @@
                 <w:sz w:val="24"/>
                 <w:szCs w:val="24"/>
               </w:rPr>
-              <w:t xml:space="preserve"> = </w:t>
-            </w:r>
-            <w:r>
-              <w:rPr>
-                <w:rFonts w:asciiTheme="minorHAnsi" w:hAnsiTheme="minorHAnsi" w:cstheme="minorHAnsi"/>
-                <w:b/>
-                <w:bCs/>
-                <w:sz w:val="24"/>
-                <w:szCs w:val="24"/>
-              </w:rPr>
-              <w:t>SIOC_GPIO_NUM;</w:t>
+              <w:t xml:space="preserve"> = SIOC_GPIO_NUM;</w:t>
             </w:r>
           </w:p>
           <w:p>
@@ -36653,18 +35138,7 @@
                 <w:szCs w:val="24"/>
                 <w:lang w:val="en-US"/>
               </w:rPr>
-              <w:t xml:space="preserve">  </w:t>
-            </w:r>
-            <w:r>
-              <w:rPr>
-                <w:rFonts w:asciiTheme="minorHAnsi" w:hAnsiTheme="minorHAnsi" w:cstheme="minorHAnsi"/>
-                <w:b/>
-                <w:bCs/>
-                <w:sz w:val="24"/>
-                <w:szCs w:val="24"/>
-                <w:lang w:val="en-US"/>
-              </w:rPr>
-              <w:t xml:space="preserve">  </w:t>
+              <w:t xml:space="preserve">    </w:t>
             </w:r>
             <w:proofErr w:type="spellStart"/>
             <w:proofErr w:type="gramStart"/>
@@ -37159,18 +35633,7 @@
                 <w:szCs w:val="24"/>
                 <w:lang w:val="en-US"/>
               </w:rPr>
-              <w:t xml:space="preserve"> failed with error </w:t>
-            </w:r>
-            <w:r>
-              <w:rPr>
-                <w:rFonts w:asciiTheme="minorHAnsi" w:hAnsiTheme="minorHAnsi" w:cstheme="minorHAnsi"/>
-                <w:b/>
-                <w:bCs/>
-                <w:sz w:val="24"/>
-                <w:szCs w:val="24"/>
-                <w:lang w:val="en-US"/>
-              </w:rPr>
-              <w:t>0x%x", err);</w:t>
+              <w:t xml:space="preserve"> failed with error 0x%x", err);</w:t>
             </w:r>
           </w:p>
           <w:p>
@@ -38706,18 +37169,7 @@
                 <w:szCs w:val="24"/>
                 <w:lang w:val="en-US"/>
               </w:rPr>
-              <w:t>capturePhoto</w:t>
-            </w:r>
-            <w:r>
-              <w:rPr>
-                <w:rFonts w:asciiTheme="minorHAnsi" w:hAnsiTheme="minorHAnsi" w:cstheme="minorHAnsi"/>
-                <w:b/>
-                <w:bCs/>
-                <w:sz w:val="24"/>
-                <w:szCs w:val="24"/>
-                <w:lang w:val="en-US"/>
-              </w:rPr>
-              <w:t>SaveSpiffs</w:t>
+              <w:t>capturePhotoSaveSpiffs</w:t>
             </w:r>
             <w:proofErr w:type="spellEnd"/>
             <w:r>
@@ -44509,16 +42961,6 @@
 </file>
 
 <file path=customXml/item1.xml><?xml version="1.0" encoding="utf-8"?>
-<b:Sources xmlns:b="http://schemas.openxmlformats.org/officeDocument/2006/bibliography" xmlns="http://schemas.openxmlformats.org/officeDocument/2006/bibliography" SelectedStyle="\APASixthEditionOfficeOnline.xsl" StyleName="APA" Version="6"/>
-</file>
-
-<file path=customXml/item2.xml><?xml version="1.0" encoding="utf-8"?>
-<p:properties xmlns:p="http://schemas.microsoft.com/office/2006/metadata/properties" xmlns:xsi="http://www.w3.org/2001/XMLSchema-instance" xmlns:pc="http://schemas.microsoft.com/office/infopath/2007/PartnerControls">
-  <documentManagement/>
-</p:properties>
-</file>
-
-<file path=customXml/item3.xml><?xml version="1.0" encoding="utf-8"?>
 <?mso-contentType ?>
 <FormTemplates xmlns="http://schemas.microsoft.com/sharepoint/v3/contenttype/forms">
   <Display>DocumentLibraryForm</Display>
@@ -44527,7 +42969,11 @@
 </FormTemplates>
 </file>
 
-<file path=customXml/item4.xml><?xml version="1.0" encoding="utf-8"?>
+<file path=customXml/item2.xml><?xml version="1.0" encoding="utf-8"?>
+<b:Sources xmlns:b="http://schemas.openxmlformats.org/officeDocument/2006/bibliography" xmlns="http://schemas.openxmlformats.org/officeDocument/2006/bibliography" SelectedStyle="\APASixthEditionOfficeOnline.xsl" StyleName="APA" Version="6"/>
+</file>
+
+<file path=customXml/item3.xml><?xml version="1.0" encoding="utf-8"?>
 <ct:contentTypeSchema xmlns:ct="http://schemas.microsoft.com/office/2006/metadata/contentType" xmlns:ma="http://schemas.microsoft.com/office/2006/metadata/properties/metaAttributes" ct:_="" ma:_="" ma:contentTypeName="Document" ma:contentTypeID="0x0101000BAB9A2F28444C499D8A74F8B4080522" ma:contentTypeVersion="0" ma:contentTypeDescription="Create a new document." ma:contentTypeScope="" ma:versionID="07f353f20926efa3b16c135085fa4ae7">
   <xsd:schema xmlns:xsd="http://www.w3.org/2001/XMLSchema" xmlns:xs="http://www.w3.org/2001/XMLSchema" xmlns:p="http://schemas.microsoft.com/office/2006/metadata/properties" targetNamespace="http://schemas.microsoft.com/office/2006/metadata/properties" ma:root="true" ma:fieldsID="ae069ad820d562e7e4dea3946730c99c">
     <xsd:element name="properties">
@@ -44641,7 +43087,21 @@
 </ct:contentTypeSchema>
 </file>
 
+<file path=customXml/item4.xml><?xml version="1.0" encoding="utf-8"?>
+<p:properties xmlns:p="http://schemas.microsoft.com/office/2006/metadata/properties" xmlns:xsi="http://www.w3.org/2001/XMLSchema-instance" xmlns:pc="http://schemas.microsoft.com/office/infopath/2007/PartnerControls">
+  <documentManagement/>
+</p:properties>
+</file>
+
 <file path=customXml/itemProps1.xml><?xml version="1.0" encoding="utf-8"?>
+<ds:datastoreItem xmlns:ds="http://schemas.openxmlformats.org/officeDocument/2006/customXml" ds:itemID="{C5A41C65-9945-42DA-89A4-FC3EC4A603E4}">
+  <ds:schemaRefs>
+    <ds:schemaRef ds:uri="http://schemas.microsoft.com/sharepoint/v3/contenttype/forms"/>
+  </ds:schemaRefs>
+</ds:datastoreItem>
+</file>
+
+<file path=customXml/itemProps2.xml><?xml version="1.0" encoding="utf-8"?>
 <ds:datastoreItem xmlns:ds="http://schemas.openxmlformats.org/officeDocument/2006/customXml" ds:itemID="{038685B9-BC49-41DC-81F7-7288CDA3B56D}">
   <ds:schemaRefs>
     <ds:schemaRef ds:uri="http://schemas.openxmlformats.org/officeDocument/2006/bibliography"/>
@@ -44649,24 +43109,7 @@
 </ds:datastoreItem>
 </file>
 
-<file path=customXml/itemProps2.xml><?xml version="1.0" encoding="utf-8"?>
-<ds:datastoreItem xmlns:ds="http://schemas.openxmlformats.org/officeDocument/2006/customXml" ds:itemID="{791DB575-71E3-4942-9EA5-BBDDA6E463C9}">
-  <ds:schemaRefs>
-    <ds:schemaRef ds:uri="http://schemas.microsoft.com/office/2006/metadata/properties"/>
-    <ds:schemaRef ds:uri="http://schemas.microsoft.com/office/infopath/2007/PartnerControls"/>
-  </ds:schemaRefs>
-</ds:datastoreItem>
-</file>
-
 <file path=customXml/itemProps3.xml><?xml version="1.0" encoding="utf-8"?>
-<ds:datastoreItem xmlns:ds="http://schemas.openxmlformats.org/officeDocument/2006/customXml" ds:itemID="{C5A41C65-9945-42DA-89A4-FC3EC4A603E4}">
-  <ds:schemaRefs>
-    <ds:schemaRef ds:uri="http://schemas.microsoft.com/sharepoint/v3/contenttype/forms"/>
-  </ds:schemaRefs>
-</ds:datastoreItem>
-</file>
-
-<file path=customXml/itemProps4.xml><?xml version="1.0" encoding="utf-8"?>
 <ds:datastoreItem xmlns:ds="http://schemas.openxmlformats.org/officeDocument/2006/customXml" ds:itemID="{0FFA99D8-A284-4276-8336-D983197D13BC}">
   <ds:schemaRefs>
     <ds:schemaRef ds:uri="http://schemas.microsoft.com/office/2006/metadata/contentType"/>
@@ -44680,4 +43123,13 @@
     <ds:schemaRef ds:uri="http://schemas.microsoft.com/office/infopath/2007/PartnerControls"/>
   </ds:schemaRefs>
 </ds:datastoreItem>
+</file>
+
+<file path=customXml/itemProps4.xml><?xml version="1.0" encoding="utf-8"?>
+<ds:datastoreItem xmlns:ds="http://schemas.openxmlformats.org/officeDocument/2006/customXml" ds:itemID="{791DB575-71E3-4942-9EA5-BBDDA6E463C9}">
+  <ds:schemaRefs>
+    <ds:schemaRef ds:uri="http://schemas.microsoft.com/office/2006/metadata/properties"/>
+    <ds:schemaRef ds:uri="http://schemas.microsoft.com/office/infopath/2007/PartnerControls"/>
+  </ds:schemaRefs>
+</ds:datastoreItem>
 </file>
</xml_diff>